<commit_message>
Added small introduction to the version and configuration mgmt point of the document
</commit_message>
<xml_diff>
--- a/doc/IE-21106_G10_project_plan.docx
+++ b/doc/IE-21106_G10_project_plan.docx
@@ -645,7 +645,7 @@
               <w:rPr>
                 <w:noProof/>
               </w:rPr>
-              <w:t>27.03.2017 15:45</w:t>
+              <w:t>27.03.2017 15:46</w:t>
             </w:r>
             <w:r>
               <w:fldChar w:fldCharType="end"/>
@@ -5332,8 +5332,6 @@
         </w:rPr>
         <w:br w:type="page"/>
       </w:r>
-      <w:bookmarkStart w:id="0" w:name="_GoBack"/>
-      <w:bookmarkEnd w:id="0"/>
     </w:p>
     <w:p>
       <w:pPr>
@@ -5349,14 +5347,14 @@
         <w:lastRenderedPageBreak/>
         <w:tab/>
       </w:r>
-      <w:bookmarkStart w:id="1" w:name="_Toc478392905"/>
+      <w:bookmarkStart w:id="0" w:name="_Toc478392905"/>
       <w:r>
         <w:rPr>
           <w:lang w:val="en-US"/>
         </w:rPr>
         <w:t>PROJECT RESOURCES</w:t>
       </w:r>
-      <w:bookmarkEnd w:id="1"/>
+      <w:bookmarkEnd w:id="0"/>
       <w:r>
         <w:rPr>
           <w:lang w:val="en-US"/>
@@ -5399,7 +5397,7 @@
           <w:lang w:val="en-US"/>
         </w:rPr>
       </w:pPr>
-      <w:bookmarkStart w:id="2" w:name="_Toc478392906"/>
+      <w:bookmarkStart w:id="1" w:name="_Toc478392906"/>
       <w:r>
         <w:rPr>
           <w:lang w:val="en-US"/>
@@ -5418,7 +5416,7 @@
         </w:rPr>
         <w:t>el</w:t>
       </w:r>
-      <w:bookmarkEnd w:id="2"/>
+      <w:bookmarkEnd w:id="1"/>
     </w:p>
     <w:p>
       <w:pPr>
@@ -7299,14 +7297,14 @@
           <w:lang w:val="en-US"/>
         </w:rPr>
       </w:pPr>
-      <w:bookmarkStart w:id="3" w:name="_Toc478392907"/>
+      <w:bookmarkStart w:id="2" w:name="_Toc478392907"/>
       <w:r>
         <w:rPr>
           <w:lang w:val="en-US"/>
         </w:rPr>
         <w:t>Estimated contribution</w:t>
       </w:r>
-      <w:bookmarkEnd w:id="3"/>
+      <w:bookmarkEnd w:id="2"/>
     </w:p>
     <w:tbl>
       <w:tblPr>
@@ -7540,7 +7538,7 @@
           <w:lang w:val="en-US"/>
         </w:rPr>
       </w:pPr>
-      <w:bookmarkStart w:id="4" w:name="_Toc478392908"/>
+      <w:bookmarkStart w:id="3" w:name="_Toc478392908"/>
       <w:r>
         <w:rPr>
           <w:lang w:val="en-US"/>
@@ -7548,7 +7546,7 @@
         <w:lastRenderedPageBreak/>
         <w:t>Team’s absence</w:t>
       </w:r>
-      <w:bookmarkEnd w:id="4"/>
+      <w:bookmarkEnd w:id="3"/>
     </w:p>
     <w:tbl>
       <w:tblPr>
@@ -7763,14 +7761,14 @@
         </w:rPr>
         <w:tab/>
       </w:r>
-      <w:bookmarkStart w:id="5" w:name="_Toc478392909"/>
+      <w:bookmarkStart w:id="4" w:name="_Toc478392909"/>
       <w:r>
         <w:rPr>
           <w:lang w:val="en-US"/>
         </w:rPr>
         <w:t>Process description</w:t>
       </w:r>
-      <w:bookmarkEnd w:id="5"/>
+      <w:bookmarkEnd w:id="4"/>
     </w:p>
     <w:p>
       <w:pPr>
@@ -7838,7 +7836,7 @@
           <w:lang w:val="en-US"/>
         </w:rPr>
       </w:pPr>
-      <w:bookmarkStart w:id="6" w:name="_Toc478392910"/>
+      <w:bookmarkStart w:id="5" w:name="_Toc478392910"/>
       <w:r>
         <w:rPr>
           <w:lang w:val="en-US"/>
@@ -7863,7 +7861,7 @@
         </w:rPr>
         <w:t>echnologies</w:t>
       </w:r>
-      <w:bookmarkEnd w:id="6"/>
+      <w:bookmarkEnd w:id="5"/>
     </w:p>
     <w:p>
       <w:pPr>
@@ -9104,14 +9102,14 @@
           <w:lang w:val="en-US"/>
         </w:rPr>
       </w:pPr>
-      <w:bookmarkStart w:id="7" w:name="_Toc478392911"/>
+      <w:bookmarkStart w:id="6" w:name="_Toc478392911"/>
       <w:r>
         <w:rPr>
           <w:lang w:val="en-US"/>
         </w:rPr>
         <w:t>SPRINT BACKLOGS</w:t>
       </w:r>
-      <w:bookmarkEnd w:id="7"/>
+      <w:bookmarkEnd w:id="6"/>
     </w:p>
     <w:p>
       <w:pPr>
@@ -9238,14 +9236,14 @@
         </w:rPr>
         <w:tab/>
       </w:r>
-      <w:bookmarkStart w:id="8" w:name="_Toc478392912"/>
+      <w:bookmarkStart w:id="7" w:name="_Toc478392912"/>
       <w:r>
         <w:rPr>
           <w:lang w:val="en-US"/>
         </w:rPr>
         <w:t>STUDY DIARY</w:t>
       </w:r>
-      <w:bookmarkEnd w:id="8"/>
+      <w:bookmarkEnd w:id="7"/>
     </w:p>
     <w:p>
       <w:pPr>
@@ -9266,14 +9264,14 @@
         </w:rPr>
         <w:t xml:space="preserve">                </w:t>
       </w:r>
-      <w:bookmarkStart w:id="9" w:name="_Toc478392913"/>
+      <w:bookmarkStart w:id="8" w:name="_Toc478392913"/>
       <w:r>
         <w:rPr>
           <w:lang w:val="en-US"/>
         </w:rPr>
         <w:t>Sprint 1</w:t>
       </w:r>
-      <w:bookmarkEnd w:id="9"/>
+      <w:bookmarkEnd w:id="8"/>
     </w:p>
     <w:p>
       <w:pPr>
@@ -9284,7 +9282,7 @@
           <w:szCs w:val="24"/>
         </w:rPr>
       </w:pPr>
-      <w:bookmarkStart w:id="10" w:name="_Toc478392914"/>
+      <w:bookmarkStart w:id="9" w:name="_Toc478392914"/>
       <w:r>
         <w:rPr>
           <w:color w:val="000000" w:themeColor="text1"/>
@@ -9293,7 +9291,7 @@
         </w:rPr>
         <w:t>What went well</w:t>
       </w:r>
-      <w:bookmarkEnd w:id="10"/>
+      <w:bookmarkEnd w:id="9"/>
     </w:p>
     <w:p>
       <w:pPr>
@@ -9372,14 +9370,14 @@
       <w:pPr>
         <w:pStyle w:val="Ttulo3"/>
       </w:pPr>
-      <w:bookmarkStart w:id="11" w:name="_Toc478392915"/>
+      <w:bookmarkStart w:id="10" w:name="_Toc478392915"/>
       <w:r>
         <w:rPr>
           <w:lang w:val="fi"/>
         </w:rPr>
         <w:t>What difficulties you had</w:t>
       </w:r>
-      <w:bookmarkEnd w:id="11"/>
+      <w:bookmarkEnd w:id="10"/>
     </w:p>
     <w:p>
       <w:r>
@@ -9410,7 +9408,7 @@
       <w:pPr>
         <w:pStyle w:val="Ttulo3"/>
       </w:pPr>
-      <w:bookmarkStart w:id="12" w:name="_Toc478392916"/>
+      <w:bookmarkStart w:id="11" w:name="_Toc478392916"/>
       <w:r>
         <w:rPr>
           <w:lang w:val="en-US"/>
@@ -9423,6 +9421,117 @@
           <w:lang w:val="en-US"/>
         </w:rPr>
         <w:t>learnings</w:t>
+      </w:r>
+      <w:bookmarkEnd w:id="11"/>
+      <w:proofErr w:type="gramEnd"/>
+    </w:p>
+    <w:p>
+      <w:r>
+        <w:rPr>
+          <w:lang w:val="en-US"/>
+        </w:rPr>
+        <w:t xml:space="preserve">During this sprint the team has achieved some learnings related to: </w:t>
+      </w:r>
+    </w:p>
+    <w:p>
+      <w:r>
+        <w:rPr>
+          <w:lang w:val="en-US"/>
+        </w:rPr>
+        <w:t xml:space="preserve">Scrum methodology: In contrast to the task defined in the first sprint, on the next sprints the task are much more specific and concretes. </w:t>
+      </w:r>
+      <w:proofErr w:type="gramStart"/>
+      <w:r>
+        <w:rPr>
+          <w:lang w:val="en-US"/>
+        </w:rPr>
+        <w:t>So</w:t>
+      </w:r>
+      <w:proofErr w:type="gramEnd"/>
+      <w:r>
+        <w:rPr>
+          <w:lang w:val="en-US"/>
+        </w:rPr>
+        <w:t xml:space="preserve"> splitting the work will be easier for the next parts of the project.</w:t>
+      </w:r>
+    </w:p>
+    <w:p>
+      <w:proofErr w:type="spellStart"/>
+      <w:r>
+        <w:rPr>
+          <w:lang w:val="en-US"/>
+        </w:rPr>
+        <w:t>Git</w:t>
+      </w:r>
+      <w:proofErr w:type="spellEnd"/>
+      <w:r>
+        <w:rPr>
+          <w:lang w:val="en-US"/>
+        </w:rPr>
+        <w:t xml:space="preserve"> methodology: A part of the team wasn’t used to </w:t>
+      </w:r>
+      <w:proofErr w:type="spellStart"/>
+      <w:r>
+        <w:rPr>
+          <w:lang w:val="en-US"/>
+        </w:rPr>
+        <w:t>Git</w:t>
+      </w:r>
+      <w:proofErr w:type="spellEnd"/>
+      <w:r>
+        <w:rPr>
+          <w:lang w:val="en-US"/>
+        </w:rPr>
+        <w:t xml:space="preserve"> methodology, so thanks to the team support and some tutorials all the team has now the knowledge of </w:t>
+      </w:r>
+      <w:proofErr w:type="spellStart"/>
+      <w:r>
+        <w:rPr>
+          <w:lang w:val="en-US"/>
+        </w:rPr>
+        <w:t>Git</w:t>
+      </w:r>
+      <w:proofErr w:type="spellEnd"/>
+      <w:r>
+        <w:rPr>
+          <w:lang w:val="en-US"/>
+        </w:rPr>
+        <w:t>.</w:t>
+      </w:r>
+    </w:p>
+    <w:p>
+      <w:r>
+        <w:rPr>
+          <w:lang w:val="en-US"/>
+        </w:rPr>
+        <w:t>Processing: Learning processing while developing the game is something that will appear during all the parts of the project, as no one of the members had worked in processing before.</w:t>
+      </w:r>
+    </w:p>
+    <w:p>
+      <w:r>
+        <w:rPr>
+          <w:lang w:val="en-US"/>
+        </w:rPr>
+        <w:t xml:space="preserve"> </w:t>
+      </w:r>
+    </w:p>
+    <w:p>
+      <w:pPr>
+        <w:pStyle w:val="Ttulo3"/>
+      </w:pPr>
+      <w:bookmarkStart w:id="12" w:name="_Toc478392917"/>
+      <w:r>
+        <w:rPr>
+          <w:lang w:val="en-US"/>
+        </w:rPr>
+        <w:t xml:space="preserve">What did you decide to change for the next </w:t>
+      </w:r>
+      <w:proofErr w:type="gramStart"/>
+      <w:r>
+        <w:rPr>
+          <w:lang w:val="en-US"/>
+        </w:rPr>
+        <w:t>sprint</w:t>
       </w:r>
       <w:bookmarkEnd w:id="12"/>
       <w:proofErr w:type="gramEnd"/>
@@ -9432,143 +9541,32 @@
         <w:rPr>
           <w:lang w:val="en-US"/>
         </w:rPr>
-        <w:t xml:space="preserve">During this sprint the team has achieved some learnings related to: </w:t>
-      </w:r>
-    </w:p>
-    <w:p>
-      <w:r>
-        <w:rPr>
-          <w:lang w:val="en-US"/>
-        </w:rPr>
-        <w:t xml:space="preserve">Scrum methodology: In contrast to the task defined in the first sprint, on the next sprints the task are much more specific and concretes. </w:t>
-      </w:r>
-      <w:proofErr w:type="gramStart"/>
-      <w:r>
-        <w:rPr>
-          <w:lang w:val="en-US"/>
-        </w:rPr>
-        <w:t>So</w:t>
-      </w:r>
-      <w:proofErr w:type="gramEnd"/>
-      <w:r>
-        <w:rPr>
-          <w:lang w:val="en-US"/>
-        </w:rPr>
-        <w:t xml:space="preserve"> splitting the work will be easier for the next parts of the project.</w:t>
-      </w:r>
-    </w:p>
-    <w:p>
-      <w:proofErr w:type="spellStart"/>
-      <w:r>
-        <w:rPr>
-          <w:lang w:val="en-US"/>
-        </w:rPr>
-        <w:t>Git</w:t>
-      </w:r>
-      <w:proofErr w:type="spellEnd"/>
-      <w:r>
-        <w:rPr>
-          <w:lang w:val="en-US"/>
-        </w:rPr>
-        <w:t xml:space="preserve"> methodology: A part of the team wasn’t used to </w:t>
-      </w:r>
-      <w:proofErr w:type="spellStart"/>
-      <w:r>
-        <w:rPr>
-          <w:lang w:val="en-US"/>
-        </w:rPr>
-        <w:t>Git</w:t>
-      </w:r>
-      <w:proofErr w:type="spellEnd"/>
-      <w:r>
-        <w:rPr>
-          <w:lang w:val="en-US"/>
-        </w:rPr>
-        <w:t xml:space="preserve"> methodology, so thanks to the team support and some tutorials all the team has now the knowledge of </w:t>
-      </w:r>
-      <w:proofErr w:type="spellStart"/>
-      <w:r>
-        <w:rPr>
-          <w:lang w:val="en-US"/>
-        </w:rPr>
-        <w:t>Git</w:t>
-      </w:r>
-      <w:proofErr w:type="spellEnd"/>
-      <w:r>
-        <w:rPr>
-          <w:lang w:val="en-US"/>
-        </w:rPr>
-        <w:t>.</w:t>
-      </w:r>
-    </w:p>
-    <w:p>
-      <w:r>
-        <w:rPr>
-          <w:lang w:val="en-US"/>
-        </w:rPr>
-        <w:t>Processing: Learning processing while developing the game is something that will appear during all the parts of the project, as no one of the members had worked in processing before.</w:t>
-      </w:r>
-    </w:p>
-    <w:p>
-      <w:r>
-        <w:rPr>
-          <w:lang w:val="en-US"/>
-        </w:rPr>
         <w:t xml:space="preserve"> </w:t>
       </w:r>
     </w:p>
     <w:p>
       <w:pPr>
+        <w:rPr>
+          <w:lang w:val="en-US"/>
+        </w:rPr>
+      </w:pPr>
+      <w:r>
+        <w:rPr>
+          <w:lang w:val="en-US"/>
+        </w:rPr>
+        <w:t>As is said above, for the next sprint the task are more specific, so will be easier to split the work and define responsibilities.</w:t>
+      </w:r>
+    </w:p>
+    <w:p/>
+    <w:p>
+      <w:pPr>
         <w:pStyle w:val="Ttulo3"/>
       </w:pPr>
-      <w:bookmarkStart w:id="13" w:name="_Toc478392917"/>
-      <w:r>
-        <w:rPr>
-          <w:lang w:val="en-US"/>
-        </w:rPr>
-        <w:t xml:space="preserve">What did you decide to change for the next </w:t>
-      </w:r>
-      <w:proofErr w:type="gramStart"/>
-      <w:r>
-        <w:rPr>
-          <w:lang w:val="en-US"/>
-        </w:rPr>
-        <w:t>sprint</w:t>
+      <w:bookmarkStart w:id="13" w:name="_Toc478392918"/>
+      <w:r>
+        <w:t>Burndown analysis</w:t>
       </w:r>
       <w:bookmarkEnd w:id="13"/>
-      <w:proofErr w:type="gramEnd"/>
-    </w:p>
-    <w:p>
-      <w:r>
-        <w:rPr>
-          <w:lang w:val="en-US"/>
-        </w:rPr>
-        <w:t xml:space="preserve"> </w:t>
-      </w:r>
-    </w:p>
-    <w:p>
-      <w:pPr>
-        <w:rPr>
-          <w:lang w:val="en-US"/>
-        </w:rPr>
-      </w:pPr>
-      <w:r>
-        <w:rPr>
-          <w:lang w:val="en-US"/>
-        </w:rPr>
-        <w:t>As is said above, for the next sprint the task are more specific, so will be easier to split the work and define responsibilities.</w:t>
-      </w:r>
-    </w:p>
-    <w:p/>
-    <w:p>
-      <w:pPr>
-        <w:pStyle w:val="Ttulo3"/>
-      </w:pPr>
-      <w:bookmarkStart w:id="14" w:name="_Toc478392918"/>
-      <w:r>
-        <w:t>Burndown analysis</w:t>
-      </w:r>
-      <w:bookmarkEnd w:id="14"/>
     </w:p>
     <w:p>
       <w:pPr>
@@ -9645,7 +9643,7 @@
         <w:lastRenderedPageBreak/>
         <w:tab/>
       </w:r>
-      <w:bookmarkStart w:id="15" w:name="_Toc478392919"/>
+      <w:bookmarkStart w:id="14" w:name="_Toc478392919"/>
       <w:r>
         <w:rPr>
           <w:lang w:val="en-US"/>
@@ -9664,7 +9662,7 @@
         </w:rPr>
         <w:t>2</w:t>
       </w:r>
-      <w:bookmarkEnd w:id="15"/>
+      <w:bookmarkEnd w:id="14"/>
     </w:p>
     <w:p>
       <w:pPr>
@@ -9675,7 +9673,7 @@
           <w:lang w:val="fi"/>
         </w:rPr>
       </w:pPr>
-      <w:bookmarkStart w:id="16" w:name="_Toc478392920"/>
+      <w:bookmarkStart w:id="15" w:name="_Toc478392920"/>
       <w:r>
         <w:rPr>
           <w:color w:val="000000" w:themeColor="text1"/>
@@ -9684,7 +9682,7 @@
         </w:rPr>
         <w:t>What went well</w:t>
       </w:r>
-      <w:bookmarkEnd w:id="16"/>
+      <w:bookmarkEnd w:id="15"/>
     </w:p>
     <w:p>
       <w:pPr>
@@ -9788,14 +9786,14 @@
           <w:lang w:val="fi"/>
         </w:rPr>
       </w:pPr>
-      <w:bookmarkStart w:id="17" w:name="_Toc478392921"/>
+      <w:bookmarkStart w:id="16" w:name="_Toc478392921"/>
       <w:r>
         <w:rPr>
           <w:lang w:val="fi"/>
         </w:rPr>
         <w:t>What difficulties you had</w:t>
       </w:r>
-      <w:bookmarkEnd w:id="17"/>
+      <w:bookmarkEnd w:id="16"/>
     </w:p>
     <w:p>
       <w:pPr>
@@ -9978,7 +9976,7 @@
           <w:lang w:val="en-US"/>
         </w:rPr>
       </w:pPr>
-      <w:bookmarkStart w:id="18" w:name="_Toc478392922"/>
+      <w:bookmarkStart w:id="17" w:name="_Toc478392922"/>
       <w:r>
         <w:rPr>
           <w:lang w:val="en-US"/>
@@ -9991,6 +9989,78 @@
           <w:lang w:val="en-US"/>
         </w:rPr>
         <w:t>learnings</w:t>
+      </w:r>
+      <w:bookmarkEnd w:id="17"/>
+      <w:proofErr w:type="gramEnd"/>
+    </w:p>
+    <w:p>
+      <w:pPr>
+        <w:pStyle w:val="Leipteksti1"/>
+        <w:ind w:left="0"/>
+      </w:pPr>
+    </w:p>
+    <w:p>
+      <w:pPr>
+        <w:pStyle w:val="Leipteksti1"/>
+        <w:ind w:left="0"/>
+      </w:pPr>
+      <w:r>
+        <w:t>This Sprint has allowed the team learn much more about processing. New functionalities of processing where implemented in this part.</w:t>
+      </w:r>
+    </w:p>
+    <w:p>
+      <w:pPr>
+        <w:pStyle w:val="Leipteksti1"/>
+        <w:ind w:left="0"/>
+      </w:pPr>
+    </w:p>
+    <w:p>
+      <w:pPr>
+        <w:pStyle w:val="Leipteksti1"/>
+        <w:ind w:left="0"/>
+      </w:pPr>
+      <w:r>
+        <w:t>With the time, the team keep improving the team work methodology and the continuous communication through slack.</w:t>
+      </w:r>
+    </w:p>
+    <w:p>
+      <w:pPr>
+        <w:pStyle w:val="Leipteksti1"/>
+        <w:ind w:left="0"/>
+      </w:pPr>
+    </w:p>
+    <w:p>
+      <w:pPr>
+        <w:pStyle w:val="Ttulo3"/>
+        <w:rPr>
+          <w:lang w:val="en-US"/>
+        </w:rPr>
+      </w:pPr>
+      <w:bookmarkStart w:id="18" w:name="_Toc478392923"/>
+      <w:r>
+        <w:rPr>
+          <w:lang w:val="en-US"/>
+        </w:rPr>
+        <w:t>What did you</w:t>
+      </w:r>
+      <w:r>
+        <w:rPr>
+          <w:lang w:val="en-US"/>
+        </w:rPr>
+        <w:t xml:space="preserve"> decide to change for the next </w:t>
+      </w:r>
+      <w:proofErr w:type="gramStart"/>
+      <w:r>
+        <w:rPr>
+          <w:lang w:val="en-US"/>
+        </w:rPr>
+        <w:t>S</w:t>
+      </w:r>
+      <w:r>
+        <w:rPr>
+          <w:lang w:val="en-US"/>
+        </w:rPr>
+        <w:t>print</w:t>
       </w:r>
       <w:bookmarkEnd w:id="18"/>
       <w:proofErr w:type="gramEnd"/>
@@ -10000,117 +10070,45 @@
         <w:pStyle w:val="Leipteksti1"/>
         <w:ind w:left="0"/>
       </w:pPr>
+      <w:r>
+        <w:t>For the next Sprint the team is going to take some time at the beginning to review the current code and give it a clear structure.</w:t>
+      </w:r>
     </w:p>
     <w:p>
       <w:pPr>
         <w:pStyle w:val="Leipteksti1"/>
         <w:ind w:left="0"/>
       </w:pPr>
-      <w:r>
-        <w:t>This Sprint has allowed the team learn much more about processing. New functionalities of processing where implemented in this part.</w:t>
-      </w:r>
     </w:p>
     <w:p>
       <w:pPr>
         <w:pStyle w:val="Leipteksti1"/>
         <w:ind w:left="0"/>
       </w:pPr>
+      <w:proofErr w:type="gramStart"/>
+      <w:r>
+        <w:t>Also</w:t>
+      </w:r>
+      <w:proofErr w:type="gramEnd"/>
+      <w:r>
+        <w:t xml:space="preserve"> the team should try to redistribute the own way of spent effort in a more regular way, avoiding accumulate to much work on the end of the Sprint.</w:t>
+      </w:r>
     </w:p>
     <w:p>
       <w:pPr>
         <w:pStyle w:val="Leipteksti1"/>
         <w:ind w:left="0"/>
       </w:pPr>
-      <w:r>
-        <w:t>With the time, the team keep improving the team work methodology and the continuous communication through slack.</w:t>
-      </w:r>
-    </w:p>
-    <w:p>
-      <w:pPr>
-        <w:pStyle w:val="Leipteksti1"/>
-        <w:ind w:left="0"/>
-      </w:pPr>
     </w:p>
     <w:p>
       <w:pPr>
         <w:pStyle w:val="Ttulo3"/>
-        <w:rPr>
-          <w:lang w:val="en-US"/>
-        </w:rPr>
-      </w:pPr>
-      <w:bookmarkStart w:id="19" w:name="_Toc478392923"/>
-      <w:r>
-        <w:rPr>
-          <w:lang w:val="en-US"/>
-        </w:rPr>
-        <w:t>What did you</w:t>
-      </w:r>
-      <w:r>
-        <w:rPr>
-          <w:lang w:val="en-US"/>
-        </w:rPr>
-        <w:t xml:space="preserve"> decide to change for the next </w:t>
-      </w:r>
-      <w:proofErr w:type="gramStart"/>
-      <w:r>
-        <w:rPr>
-          <w:lang w:val="en-US"/>
-        </w:rPr>
-        <w:t>S</w:t>
-      </w:r>
-      <w:r>
-        <w:rPr>
-          <w:lang w:val="en-US"/>
-        </w:rPr>
-        <w:t>print</w:t>
+      </w:pPr>
+      <w:bookmarkStart w:id="19" w:name="_Toc478392924"/>
+      <w:r>
+        <w:t>Burndown graphic</w:t>
       </w:r>
       <w:bookmarkEnd w:id="19"/>
-      <w:proofErr w:type="gramEnd"/>
-    </w:p>
-    <w:p>
-      <w:pPr>
-        <w:pStyle w:val="Leipteksti1"/>
-        <w:ind w:left="0"/>
-      </w:pPr>
-      <w:r>
-        <w:t>For the next Sprint the team is going to take some time at the beginning to review the current code and give it a clear structure.</w:t>
-      </w:r>
-    </w:p>
-    <w:p>
-      <w:pPr>
-        <w:pStyle w:val="Leipteksti1"/>
-        <w:ind w:left="0"/>
-      </w:pPr>
-    </w:p>
-    <w:p>
-      <w:pPr>
-        <w:pStyle w:val="Leipteksti1"/>
-        <w:ind w:left="0"/>
-      </w:pPr>
-      <w:proofErr w:type="gramStart"/>
-      <w:r>
-        <w:t>Also</w:t>
-      </w:r>
-      <w:proofErr w:type="gramEnd"/>
-      <w:r>
-        <w:t xml:space="preserve"> the team should try to redistribute the own way of spent effort in a more regular way, avoiding accumulate to much work on the end of the Sprint.</w:t>
-      </w:r>
-    </w:p>
-    <w:p>
-      <w:pPr>
-        <w:pStyle w:val="Leipteksti1"/>
-        <w:ind w:left="0"/>
-      </w:pPr>
-    </w:p>
-    <w:p>
-      <w:pPr>
-        <w:pStyle w:val="Ttulo3"/>
-      </w:pPr>
-      <w:bookmarkStart w:id="20" w:name="_Toc478392924"/>
-      <w:r>
-        <w:t>Burndown graphic</w:t>
-      </w:r>
-      <w:bookmarkEnd w:id="20"/>
     </w:p>
     <w:p>
       <w:pPr>
@@ -10183,8 +10181,8 @@
           <w:lang w:val="en-US"/>
         </w:rPr>
       </w:pPr>
+      <w:bookmarkStart w:id="20" w:name="_Toc478392925"/>
       <w:bookmarkStart w:id="21" w:name="_Toc427446692"/>
-      <w:bookmarkStart w:id="22" w:name="_Toc478392925"/>
       <w:r>
         <w:rPr>
           <w:lang w:val="en-US"/>
@@ -10197,7 +10195,7 @@
         </w:rPr>
         <w:t xml:space="preserve"> MANAGEMENT PLAN</w:t>
       </w:r>
-      <w:bookmarkEnd w:id="22"/>
+      <w:bookmarkEnd w:id="20"/>
     </w:p>
     <w:p>
       <w:pPr>
@@ -11398,7 +11396,7 @@
           <w:lang w:val="en-US"/>
         </w:rPr>
       </w:pPr>
-      <w:bookmarkStart w:id="23" w:name="_Toc478392926"/>
+      <w:bookmarkStart w:id="22" w:name="_Toc478392926"/>
       <w:r>
         <w:rPr>
           <w:lang w:val="en-US"/>
@@ -11411,7 +11409,7 @@
         </w:rPr>
         <w:t xml:space="preserve"> risks</w:t>
       </w:r>
-      <w:bookmarkEnd w:id="23"/>
+      <w:bookmarkEnd w:id="22"/>
     </w:p>
     <w:p>
       <w:pPr>
@@ -11421,7 +11419,7 @@
           <w:lang w:val="en-US"/>
         </w:rPr>
       </w:pPr>
-      <w:bookmarkStart w:id="24" w:name="_Toc478392927"/>
+      <w:bookmarkStart w:id="23" w:name="_Toc478392927"/>
       <w:bookmarkEnd w:id="21"/>
       <w:r>
         <w:rPr>
@@ -11459,7 +11457,7 @@
         </w:rPr>
         <w:t>Bad scheduling of the project/sprints</w:t>
       </w:r>
-      <w:bookmarkEnd w:id="24"/>
+      <w:bookmarkEnd w:id="23"/>
     </w:p>
     <w:p>
       <w:pPr>
@@ -11694,14 +11692,14 @@
           <w:lang w:val="en-US"/>
         </w:rPr>
       </w:pPr>
-      <w:bookmarkStart w:id="25" w:name="_Toc478392928"/>
+      <w:bookmarkStart w:id="24" w:name="_Toc478392928"/>
       <w:r>
         <w:rPr>
           <w:lang w:val="en-US"/>
         </w:rPr>
         <w:t>Technology risks</w:t>
       </w:r>
-      <w:bookmarkEnd w:id="25"/>
+      <w:bookmarkEnd w:id="24"/>
     </w:p>
     <w:p>
       <w:pPr>
@@ -11711,14 +11709,14 @@
           <w:lang w:val="en-US"/>
         </w:rPr>
       </w:pPr>
-      <w:bookmarkStart w:id="26" w:name="_Toc478392929"/>
+      <w:bookmarkStart w:id="25" w:name="_Toc478392929"/>
       <w:r>
         <w:rPr>
           <w:lang w:val="en-US"/>
         </w:rPr>
         <w:t>Risk T1: Online tool not available</w:t>
       </w:r>
-      <w:bookmarkEnd w:id="26"/>
+      <w:bookmarkEnd w:id="25"/>
     </w:p>
     <w:p>
       <w:pPr>
@@ -11960,14 +11958,14 @@
           <w:lang w:val="en-US"/>
         </w:rPr>
       </w:pPr>
-      <w:bookmarkStart w:id="27" w:name="_Toc478392930"/>
+      <w:bookmarkStart w:id="26" w:name="_Toc478392930"/>
       <w:r>
         <w:rPr>
           <w:lang w:val="en-US"/>
         </w:rPr>
         <w:t>Risk T2: Learning of new technologies</w:t>
       </w:r>
-      <w:bookmarkEnd w:id="27"/>
+      <w:bookmarkEnd w:id="26"/>
     </w:p>
     <w:p>
       <w:pPr>
@@ -12194,14 +12192,14 @@
           <w:lang w:val="en-US"/>
         </w:rPr>
       </w:pPr>
-      <w:bookmarkStart w:id="28" w:name="_Toc478392931"/>
+      <w:bookmarkStart w:id="27" w:name="_Toc478392931"/>
       <w:r>
         <w:rPr>
           <w:lang w:val="en-US"/>
         </w:rPr>
         <w:t>Risk T3: HW problems with the equipment</w:t>
       </w:r>
-      <w:bookmarkEnd w:id="28"/>
+      <w:bookmarkEnd w:id="27"/>
     </w:p>
     <w:p>
       <w:pPr>
@@ -12447,14 +12445,14 @@
           <w:lang w:val="en-US"/>
         </w:rPr>
       </w:pPr>
-      <w:bookmarkStart w:id="29" w:name="_Toc478392932"/>
+      <w:bookmarkStart w:id="28" w:name="_Toc478392932"/>
       <w:r>
         <w:rPr>
           <w:lang w:val="en-US"/>
         </w:rPr>
         <w:t>Customer risks</w:t>
       </w:r>
-      <w:bookmarkEnd w:id="29"/>
+      <w:bookmarkEnd w:id="28"/>
     </w:p>
     <w:p>
       <w:pPr>
@@ -12464,14 +12462,14 @@
           <w:lang w:val="en-US"/>
         </w:rPr>
       </w:pPr>
-      <w:bookmarkStart w:id="30" w:name="_Toc478392933"/>
+      <w:bookmarkStart w:id="29" w:name="_Toc478392933"/>
       <w:r>
         <w:rPr>
           <w:lang w:val="en-US"/>
         </w:rPr>
         <w:t>Risk C1: Bad communication with the customer</w:t>
       </w:r>
-      <w:bookmarkEnd w:id="30"/>
+      <w:bookmarkEnd w:id="29"/>
     </w:p>
     <w:p>
       <w:pPr>
@@ -12699,14 +12697,14 @@
           <w:lang w:val="en-US"/>
         </w:rPr>
       </w:pPr>
-      <w:bookmarkStart w:id="31" w:name="_Toc478392934"/>
+      <w:bookmarkStart w:id="30" w:name="_Toc478392934"/>
       <w:r>
         <w:rPr>
           <w:lang w:val="en-US"/>
         </w:rPr>
         <w:t>Risk C2: Unclear requirements</w:t>
       </w:r>
-      <w:bookmarkEnd w:id="31"/>
+      <w:bookmarkEnd w:id="30"/>
     </w:p>
     <w:p>
       <w:pPr>
@@ -12947,14 +12945,14 @@
           <w:lang w:val="en-US"/>
         </w:rPr>
       </w:pPr>
-      <w:bookmarkStart w:id="32" w:name="_Toc478392935"/>
+      <w:bookmarkStart w:id="31" w:name="_Toc478392935"/>
       <w:r>
         <w:rPr>
           <w:lang w:val="en-US"/>
         </w:rPr>
         <w:t>Risk C3: Number of requirements increased</w:t>
       </w:r>
-      <w:bookmarkEnd w:id="32"/>
+      <w:bookmarkEnd w:id="31"/>
     </w:p>
     <w:p>
       <w:pPr>
@@ -13180,14 +13178,14 @@
           <w:lang w:val="en-US"/>
         </w:rPr>
       </w:pPr>
-      <w:bookmarkStart w:id="33" w:name="_Toc478392936"/>
+      <w:bookmarkStart w:id="32" w:name="_Toc478392936"/>
       <w:r>
         <w:rPr>
           <w:lang w:val="en-US"/>
         </w:rPr>
         <w:t>Environment risks</w:t>
       </w:r>
-      <w:bookmarkEnd w:id="33"/>
+      <w:bookmarkEnd w:id="32"/>
     </w:p>
     <w:p>
       <w:pPr>
@@ -13197,14 +13195,14 @@
           <w:lang w:val="en-US"/>
         </w:rPr>
       </w:pPr>
-      <w:bookmarkStart w:id="34" w:name="_Toc478392937"/>
+      <w:bookmarkStart w:id="33" w:name="_Toc478392937"/>
       <w:r>
         <w:rPr>
           <w:lang w:val="en-US"/>
         </w:rPr>
         <w:t>Risk E1: External attack to own systems</w:t>
       </w:r>
-      <w:bookmarkEnd w:id="34"/>
+      <w:bookmarkEnd w:id="33"/>
     </w:p>
     <w:p>
       <w:pPr>
@@ -13416,14 +13414,14 @@
           <w:lang w:val="en-US"/>
         </w:rPr>
       </w:pPr>
-      <w:bookmarkStart w:id="35" w:name="_Toc478392938"/>
+      <w:bookmarkStart w:id="34" w:name="_Toc478392938"/>
       <w:r>
         <w:rPr>
           <w:lang w:val="en-US"/>
         </w:rPr>
         <w:t>Risk E2: Internet connection lost</w:t>
       </w:r>
-      <w:bookmarkEnd w:id="35"/>
+      <w:bookmarkEnd w:id="34"/>
     </w:p>
     <w:p>
       <w:pPr>
@@ -13623,14 +13621,14 @@
           <w:lang w:val="en-US"/>
         </w:rPr>
       </w:pPr>
-      <w:bookmarkStart w:id="36" w:name="_Toc478392939"/>
+      <w:bookmarkStart w:id="35" w:name="_Toc478392939"/>
       <w:r>
         <w:rPr>
           <w:lang w:val="en-US"/>
         </w:rPr>
         <w:t>Personnel risks</w:t>
       </w:r>
-      <w:bookmarkEnd w:id="36"/>
+      <w:bookmarkEnd w:id="35"/>
     </w:p>
     <w:p>
       <w:pPr>
@@ -13640,14 +13638,14 @@
           <w:lang w:val="en-US"/>
         </w:rPr>
       </w:pPr>
-      <w:bookmarkStart w:id="37" w:name="_Toc478392940"/>
+      <w:bookmarkStart w:id="36" w:name="_Toc478392940"/>
       <w:r>
         <w:rPr>
           <w:lang w:val="en-US"/>
         </w:rPr>
         <w:t>Risk Pe1: Short term absence</w:t>
       </w:r>
-      <w:bookmarkEnd w:id="37"/>
+      <w:bookmarkEnd w:id="36"/>
     </w:p>
     <w:p>
       <w:pPr>
@@ -13874,14 +13872,14 @@
           <w:lang w:val="en-US"/>
         </w:rPr>
       </w:pPr>
-      <w:bookmarkStart w:id="38" w:name="_Toc478392941"/>
+      <w:bookmarkStart w:id="37" w:name="_Toc478392941"/>
       <w:r>
         <w:rPr>
           <w:lang w:val="en-US"/>
         </w:rPr>
         <w:t>Risk Pe2: Long term absence</w:t>
       </w:r>
-      <w:bookmarkEnd w:id="38"/>
+      <w:bookmarkEnd w:id="37"/>
     </w:p>
     <w:p>
       <w:pPr>
@@ -14093,14 +14091,14 @@
           <w:lang w:val="en-US"/>
         </w:rPr>
       </w:pPr>
-      <w:bookmarkStart w:id="39" w:name="_Toc478392942"/>
+      <w:bookmarkStart w:id="38" w:name="_Toc478392942"/>
       <w:r>
         <w:rPr>
           <w:lang w:val="en-US"/>
         </w:rPr>
         <w:t>Risk Pe3: Bad communication within the team</w:t>
       </w:r>
-      <w:bookmarkEnd w:id="39"/>
+      <w:bookmarkEnd w:id="38"/>
     </w:p>
     <w:p>
       <w:pPr>
@@ -14327,14 +14325,14 @@
           <w:lang w:val="en-US"/>
         </w:rPr>
       </w:pPr>
-      <w:bookmarkStart w:id="40" w:name="_Toc478392943"/>
+      <w:bookmarkStart w:id="39" w:name="_Toc478392943"/>
       <w:r>
         <w:rPr>
           <w:lang w:val="en-US"/>
         </w:rPr>
         <w:t>Risk Pe4: Task overload</w:t>
       </w:r>
-      <w:bookmarkEnd w:id="40"/>
+      <w:bookmarkEnd w:id="39"/>
     </w:p>
     <w:p>
       <w:pPr>
@@ -14546,14 +14544,14 @@
           <w:lang w:val="en-US"/>
         </w:rPr>
       </w:pPr>
-      <w:bookmarkStart w:id="41" w:name="_Toc478392944"/>
+      <w:bookmarkStart w:id="40" w:name="_Toc478392944"/>
       <w:r>
         <w:rPr>
           <w:lang w:val="en-US"/>
         </w:rPr>
         <w:t>Risk Pe5: Change of job</w:t>
       </w:r>
-      <w:bookmarkEnd w:id="41"/>
+      <w:bookmarkEnd w:id="40"/>
     </w:p>
     <w:p>
       <w:pPr>
@@ -14778,44 +14776,66 @@
           <w:lang w:val="en-US" w:eastAsia="en-GB"/>
         </w:rPr>
       </w:pPr>
-      <w:bookmarkStart w:id="42" w:name="_Toc478392945"/>
+      <w:bookmarkStart w:id="41" w:name="_Toc478392945"/>
       <w:r>
         <w:rPr>
           <w:lang w:val="en-US" w:eastAsia="en-GB"/>
         </w:rPr>
         <w:t>Version and configuration management</w:t>
       </w:r>
+      <w:bookmarkEnd w:id="41"/>
+    </w:p>
+    <w:p>
+      <w:pPr>
+        <w:pStyle w:val="Leipteksti1"/>
+        <w:rPr>
+          <w:lang w:eastAsia="en-GB"/>
+        </w:rPr>
+      </w:pPr>
+    </w:p>
+    <w:p>
+      <w:pPr>
+        <w:pStyle w:val="Leipteksti1"/>
+        <w:rPr>
+          <w:lang w:eastAsia="en-GB"/>
+        </w:rPr>
+      </w:pPr>
+      <w:r>
+        <w:rPr>
+          <w:lang w:eastAsia="en-GB"/>
+        </w:rPr>
+        <w:t xml:space="preserve">This chapter resumes the version and configuration management of the project. It contains first, the management of the different states of the tasks and stories included in </w:t>
+      </w:r>
+      <w:proofErr w:type="spellStart"/>
+      <w:r>
+        <w:rPr>
+          <w:lang w:eastAsia="en-GB"/>
+        </w:rPr>
+        <w:t>Agilefant</w:t>
+      </w:r>
+      <w:proofErr w:type="spellEnd"/>
+      <w:r>
+        <w:rPr>
+          <w:lang w:eastAsia="en-GB"/>
+        </w:rPr>
+        <w:t xml:space="preserve">. After that, the workflow used with </w:t>
+      </w:r>
+      <w:proofErr w:type="spellStart"/>
+      <w:r>
+        <w:rPr>
+          <w:lang w:eastAsia="en-GB"/>
+        </w:rPr>
+        <w:t>git</w:t>
+      </w:r>
+      <w:proofErr w:type="spellEnd"/>
+      <w:r>
+        <w:rPr>
+          <w:lang w:eastAsia="en-GB"/>
+        </w:rPr>
+        <w:t xml:space="preserve"> is described.</w:t>
+      </w:r>
+      <w:bookmarkStart w:id="42" w:name="_GoBack"/>
       <w:bookmarkEnd w:id="42"/>
-    </w:p>
-    <w:p>
-      <w:pPr>
-        <w:pStyle w:val="Leipteksti1"/>
-        <w:rPr>
-          <w:lang w:eastAsia="en-GB"/>
-        </w:rPr>
-      </w:pPr>
-    </w:p>
-    <w:p>
-      <w:pPr>
-        <w:pStyle w:val="Leipteksti1"/>
-        <w:rPr>
-          <w:lang w:eastAsia="en-GB"/>
-        </w:rPr>
-      </w:pPr>
-      <w:r>
-        <w:rPr>
-          <w:lang w:eastAsia="en-GB"/>
-        </w:rPr>
-        <w:t>Introduction text</w:t>
-      </w:r>
-    </w:p>
-    <w:p>
-      <w:pPr>
-        <w:pStyle w:val="Leipteksti1"/>
-        <w:rPr>
-          <w:lang w:eastAsia="en-GB"/>
-        </w:rPr>
-      </w:pPr>
     </w:p>
     <w:p>
       <w:pPr>
@@ -14933,6 +14953,7 @@
           <w:b/>
           <w:lang w:val="fi-FI" w:eastAsia="en-GB"/>
         </w:rPr>
+        <w:lastRenderedPageBreak/>
         <w:t>In progress.</w:t>
       </w:r>
       <w:r>
@@ -14958,7 +14979,6 @@
           <w:b/>
           <w:lang w:val="fi-FI" w:eastAsia="en-GB"/>
         </w:rPr>
-        <w:lastRenderedPageBreak/>
         <w:t>Done.</w:t>
       </w:r>
       <w:r>
@@ -15205,6 +15225,7 @@
         <w:rPr>
           <w:lang w:eastAsia="en-GB"/>
         </w:rPr>
+        <w:lastRenderedPageBreak/>
         <w:t>Branches</w:t>
       </w:r>
       <w:bookmarkEnd w:id="45"/>
@@ -15245,14 +15266,7 @@
         <w:rPr>
           <w:lang w:val="fi-FI" w:eastAsia="en-GB"/>
         </w:rPr>
-        <w:t xml:space="preserve"> It contains the versions of the application that have been submitted. In other works, it contains the lastest working version of </w:t>
-      </w:r>
-      <w:r>
-        <w:rPr>
-          <w:lang w:val="fi-FI" w:eastAsia="en-GB"/>
-        </w:rPr>
-        <w:lastRenderedPageBreak/>
-        <w:t>the code.</w:t>
+        <w:t xml:space="preserve"> It contains the versions of the application that have been submitted. In other works, it contains the lastest working version of the code.</w:t>
       </w:r>
       <w:r>
         <w:rPr>
@@ -15428,19 +15442,7 @@
               <w:rPr>
                 <w:lang w:val="fi-FI" w:eastAsia="en-GB"/>
               </w:rPr>
-              <w:t>TIE-21106_G10</w:t>
-            </w:r>
-            <w:r>
-              <w:rPr>
-                <w:lang w:val="fi-FI" w:eastAsia="en-GB"/>
-              </w:rPr>
-              <w:t>_end-of-sprint</w:t>
-            </w:r>
-            <w:r>
-              <w:rPr>
-                <w:lang w:val="fi-FI" w:eastAsia="en-GB"/>
-              </w:rPr>
-              <w:t>_0X</w:t>
+              <w:t>TIE-21106_G10_end-of-sprint_0X</w:t>
             </w:r>
           </w:p>
         </w:tc>
@@ -15597,7 +15599,7 @@
       <w:rPr>
         <w:noProof/>
       </w:rPr>
-      <w:t>12.03.2017 20:54</w:t>
+      <w:t>27.03.2017 15:46</w:t>
     </w:r>
     <w:r>
       <w:fldChar w:fldCharType="end"/>
@@ -15624,7 +15626,7 @@
       <w:rPr>
         <w:noProof/>
       </w:rPr>
-      <w:t>19</w:t>
+      <w:t>18</w:t>
     </w:r>
     <w:r>
       <w:rPr>
@@ -15635,14 +15637,27 @@
     <w:r>
       <w:t>/</w:t>
     </w:r>
-    <w:fldSimple w:instr=" NUMPAGES  \* MERGEFORMAT ">
-      <w:r>
-        <w:rPr>
-          <w:noProof/>
-        </w:rPr>
-        <w:t>19</w:t>
-      </w:r>
-    </w:fldSimple>
+    <w:r>
+      <w:fldChar w:fldCharType="begin"/>
+    </w:r>
+    <w:r>
+      <w:instrText xml:space="preserve"> NUMPAGES  \* MERGEFORMAT </w:instrText>
+    </w:r>
+    <w:r>
+      <w:fldChar w:fldCharType="separate"/>
+    </w:r>
+    <w:r>
+      <w:rPr>
+        <w:noProof/>
+      </w:rPr>
+      <w:t>19</w:t>
+    </w:r>
+    <w:r>
+      <w:rPr>
+        <w:noProof/>
+      </w:rPr>
+      <w:fldChar w:fldCharType="end"/>
+    </w:r>
   </w:p>
 </w:ftr>
 </file>
@@ -19311,7 +19326,7 @@
 </file>
 
 <file path=customXml/itemProps1.xml><?xml version="1.0" encoding="utf-8"?>
-<ds:datastoreItem xmlns:ds="http://schemas.openxmlformats.org/officeDocument/2006/customXml" ds:itemID="{61566308-3BA3-45EF-8197-DFA44366C254}">
+<ds:datastoreItem xmlns:ds="http://schemas.openxmlformats.org/officeDocument/2006/customXml" ds:itemID="{D72A89D8-DC98-46D3-92B1-63BFFE552C49}">
   <ds:schemaRefs>
     <ds:schemaRef ds:uri="http://schemas.openxmlformats.org/officeDocument/2006/bibliography"/>
   </ds:schemaRefs>

</xml_diff>

<commit_message>
Document, Sprint 3 review done
</commit_message>
<xml_diff>
--- a/doc/IE-21106_G10_project_plan.docx
+++ b/doc/IE-21106_G10_project_plan.docx
@@ -10000,7 +10000,7 @@
         <w:rPr>
           <w:lang w:val="en-US"/>
         </w:rPr>
-        <w:t>2</w:t>
+        <w:t>3</w:t>
       </w:r>
     </w:p>
     <w:p>
@@ -10042,16 +10042,7 @@
         <w:ind w:left="0"/>
       </w:pPr>
       <w:r>
-        <w:t>In order to keep the proportion of all the graphics in any kind of screens, the team designed some function that control the width and the h</w:t>
-      </w:r>
-      <w:r>
-        <w:t>e</w:t>
-      </w:r>
-      <w:r>
-        <w:t>ight of the full screen and keep always the correct proportion. This create some little problems in the past Sprint with the collisions,</w:t>
-      </w:r>
-      <w:r>
-        <w:t xml:space="preserve"> that were not so much precise. In this Sprint we solved this problem and the map collisions that we couldn’t in the past.</w:t>
+        <w:t>The main goals of this Sprint has been:</w:t>
       </w:r>
     </w:p>
     <w:p>
@@ -10066,48 +10057,64 @@
         <w:ind w:left="0"/>
       </w:pPr>
       <w:r>
-        <w:t>Other important part of this Sprint was trying to clarify the continuous increment of code. We added comments and separated some part of the code in different functions.</w:t>
+        <w:t>Collisions refactor: Now all the collisions work perfectly and the team has developed a new logic for the map and level creation.</w:t>
       </w:r>
     </w:p>
     <w:p>
       <w:pPr>
         <w:pStyle w:val="Leipteksti1"/>
         <w:ind w:left="0"/>
-        <w:rPr>
-          <w:lang w:val="fi"/>
-        </w:rPr>
       </w:pPr>
     </w:p>
     <w:p>
       <w:pPr>
         <w:pStyle w:val="Leipteksti1"/>
         <w:ind w:left="0"/>
+      </w:pPr>
+      <w:r>
+        <w:t>Graphics: The game now has improved graphics, that creates a better game experience, and make all the different elements of the game more coherent in sense of graphics.</w:t>
+      </w:r>
+    </w:p>
+    <w:p>
+      <w:pPr>
+        <w:pStyle w:val="Leipteksti1"/>
+        <w:ind w:left="0"/>
+      </w:pPr>
+    </w:p>
+    <w:p>
+      <w:pPr>
+        <w:pStyle w:val="Leipteksti1"/>
+        <w:ind w:left="0"/>
+      </w:pPr>
+      <w:r>
         <w:rPr>
           <w:lang w:val="fi"/>
         </w:rPr>
-      </w:pPr>
-      <w:r>
-        <w:rPr>
-          <w:lang w:val="fi"/>
-        </w:rPr>
-        <w:t>In addition to the previous points, the team have included some graphics</w:t>
+        <w:t>Defeating enemies: A new feature has been included according to the requirements, the jet can defeat enemies. Each time the player press the space bar, the jet shoot a rocket that can defeat the enemies.</w:t>
+      </w:r>
+    </w:p>
+    <w:p>
+      <w:pPr>
+        <w:pStyle w:val="Leipteksti1"/>
+        <w:ind w:left="0"/>
+      </w:pPr>
+      <w:r>
+        <w:lastRenderedPageBreak/>
+        <w:t>To finalize, o</w:t>
+      </w:r>
+      <w:r>
+        <w:t xml:space="preserve">ther important part of this Sprint was trying to clarify the continuous increment of code. We </w:t>
+      </w:r>
+      <w:r>
+        <w:rPr>
+          <w:u w:val="single"/>
+        </w:rPr>
+        <w:t>added</w:t>
       </w:r>
       <w:bookmarkStart w:id="22" w:name="_GoBack"/>
       <w:bookmarkEnd w:id="22"/>
-    </w:p>
-    <w:p>
-      <w:pPr>
-        <w:pStyle w:val="Ttulo3"/>
-        <w:rPr>
-          <w:lang w:val="fi"/>
-        </w:rPr>
-      </w:pPr>
-      <w:r>
-        <w:rPr>
-          <w:lang w:val="fi"/>
-        </w:rPr>
-        <w:lastRenderedPageBreak/>
-        <w:t>What difficulties you had</w:t>
+      <w:r>
+        <w:t xml:space="preserve"> comments and separated some part of the code in different functions.</w:t>
       </w:r>
     </w:p>
     <w:p>
@@ -10121,8 +10128,43 @@
     </w:p>
     <w:p>
       <w:pPr>
+        <w:pStyle w:val="Ttulo3"/>
+        <w:rPr>
+          <w:lang w:val="fi"/>
+        </w:rPr>
+      </w:pPr>
+      <w:r>
+        <w:rPr>
+          <w:lang w:val="fi"/>
+        </w:rPr>
+        <w:t>What difficulties you had</w:t>
+      </w:r>
+    </w:p>
+    <w:p>
+      <w:pPr>
         <w:pStyle w:val="Leipteksti1"/>
         <w:ind w:left="0"/>
+      </w:pPr>
+      <w:r>
+        <w:t>In order to keep the proportion of all the graphics in any kind of screens, the team designed some function</w:t>
+      </w:r>
+      <w:r>
+        <w:t>s</w:t>
+      </w:r>
+      <w:r>
+        <w:t xml:space="preserve"> that control the width and the height of the full screen and keep always the correct proportion. This create some little problems in the past Sprint with the collisions, that were not so much precise. In this Sprint we solved this problem and the map collisions that we couldn’t in the past.</w:t>
+      </w:r>
+    </w:p>
+    <w:p>
+      <w:pPr>
+        <w:pStyle w:val="Leipteksti1"/>
+        <w:ind w:left="0"/>
+      </w:pPr>
+    </w:p>
+    <w:p>
+      <w:pPr>
+        <w:pStyle w:val="Leipteksti1"/>
+        <w:ind w:left="0"/>
         <w:rPr>
           <w:lang w:val="fi"/>
         </w:rPr>
@@ -10145,6 +10187,31 @@
     <w:p>
       <w:pPr>
         <w:pStyle w:val="Leipteksti1"/>
+        <w:ind w:left="0"/>
+      </w:pPr>
+      <w:r>
+        <w:t>The main learning in this Sprint are related to the efficiency of the code. Until now we didn’t wonder that much if the code was efficient enough if it was working. In this Sprint some changes has been made to make the code efficient for the computer.</w:t>
+      </w:r>
+    </w:p>
+    <w:p>
+      <w:pPr>
+        <w:pStyle w:val="Leipteksti1"/>
+        <w:ind w:left="0"/>
+      </w:pPr>
+    </w:p>
+    <w:p>
+      <w:pPr>
+        <w:pStyle w:val="Leipteksti1"/>
+        <w:ind w:left="0"/>
+      </w:pPr>
+      <w:r>
+        <w:t>Also the team has learnt how to work with the computer time, adding some real time delays in different functions, like timing between each shoot.</w:t>
+      </w:r>
+    </w:p>
+    <w:p>
+      <w:pPr>
+        <w:pStyle w:val="Leipteksti1"/>
+        <w:ind w:left="0"/>
       </w:pPr>
     </w:p>
     <w:p>
@@ -10176,6 +10243,37 @@
     <w:p>
       <w:pPr>
         <w:pStyle w:val="Leipteksti1"/>
+        <w:ind w:left="0"/>
+      </w:pPr>
+      <w:r>
+        <w:t>At the end of this Sprint, all the main functionality and the most important details are done, so for the next sprint the team will try to adjust some values, like speed, fuel consumption or number of enemies to find the best play experience.</w:t>
+      </w:r>
+    </w:p>
+    <w:p>
+      <w:pPr>
+        <w:pStyle w:val="Leipteksti1"/>
+        <w:ind w:left="0"/>
+      </w:pPr>
+    </w:p>
+    <w:p>
+      <w:pPr>
+        <w:pStyle w:val="Leipteksti1"/>
+        <w:ind w:left="0"/>
+      </w:pPr>
+      <w:r>
+        <w:t xml:space="preserve">In addition to this, the customer has asked for a new unpredict requirement ‘The enemies can shoot to the jet’. </w:t>
+      </w:r>
+      <w:r>
+        <w:t>T</w:t>
+      </w:r>
+      <w:r>
+        <w:t>he first part of the last Sprint will be mainly for developing this task.</w:t>
+      </w:r>
+    </w:p>
+    <w:p>
+      <w:pPr>
+        <w:pStyle w:val="Leipteksti1"/>
+        <w:ind w:left="0"/>
       </w:pPr>
     </w:p>
     <w:p>
@@ -10185,6 +10283,128 @@
       <w:r>
         <w:t>Burndown graphic</w:t>
       </w:r>
+    </w:p>
+    <w:p>
+      <w:pPr>
+        <w:spacing w:line="240" w:lineRule="auto"/>
+        <w:jc w:val="left"/>
+        <w:rPr>
+          <w:lang w:val="en-US"/>
+        </w:rPr>
+      </w:pPr>
+    </w:p>
+    <w:p>
+      <w:pPr>
+        <w:spacing w:line="240" w:lineRule="auto"/>
+        <w:jc w:val="left"/>
+        <w:rPr>
+          <w:lang w:val="en-US"/>
+        </w:rPr>
+      </w:pPr>
+      <w:r>
+        <w:rPr>
+          <w:lang w:val="en-US"/>
+        </w:rPr>
+        <w:t>In this Sprint, the burndown graphic of the effort is the following:</w:t>
+      </w:r>
+    </w:p>
+    <w:p>
+      <w:pPr>
+        <w:spacing w:line="240" w:lineRule="auto"/>
+        <w:jc w:val="left"/>
+        <w:rPr>
+          <w:lang w:val="en-US"/>
+        </w:rPr>
+      </w:pPr>
+    </w:p>
+    <w:p>
+      <w:pPr>
+        <w:spacing w:line="240" w:lineRule="auto"/>
+        <w:jc w:val="left"/>
+        <w:rPr>
+          <w:lang w:val="en-US"/>
+        </w:rPr>
+      </w:pPr>
+      <w:r>
+        <w:rPr>
+          <w:noProof/>
+          <w:lang w:val="es-ES" w:eastAsia="es-ES"/>
+        </w:rPr>
+        <w:drawing>
+          <wp:inline distT="0" distB="0" distL="0" distR="0" wp14:anchorId="3C4808DA" wp14:editId="410E4E11">
+            <wp:extent cx="5219700" cy="1929765"/>
+            <wp:effectExtent l="0" t="0" r="0" b="0"/>
+            <wp:docPr id="8" name="Imagen 8"/>
+            <wp:cNvGraphicFramePr>
+              <a:graphicFrameLocks xmlns:a="http://schemas.openxmlformats.org/drawingml/2006/main" noChangeAspect="1"/>
+            </wp:cNvGraphicFramePr>
+            <a:graphic xmlns:a="http://schemas.openxmlformats.org/drawingml/2006/main">
+              <a:graphicData uri="http://schemas.openxmlformats.org/drawingml/2006/picture">
+                <pic:pic xmlns:pic="http://schemas.openxmlformats.org/drawingml/2006/picture">
+                  <pic:nvPicPr>
+                    <pic:cNvPr id="1" name=""/>
+                    <pic:cNvPicPr/>
+                  </pic:nvPicPr>
+                  <pic:blipFill>
+                    <a:blip r:embed="rId30"/>
+                    <a:stretch>
+                      <a:fillRect/>
+                    </a:stretch>
+                  </pic:blipFill>
+                  <pic:spPr>
+                    <a:xfrm>
+                      <a:off x="0" y="0"/>
+                      <a:ext cx="5219700" cy="1929765"/>
+                    </a:xfrm>
+                    <a:prstGeom prst="rect">
+                      <a:avLst/>
+                    </a:prstGeom>
+                  </pic:spPr>
+                </pic:pic>
+              </a:graphicData>
+            </a:graphic>
+          </wp:inline>
+        </w:drawing>
+      </w:r>
+    </w:p>
+    <w:p>
+      <w:pPr>
+        <w:spacing w:line="240" w:lineRule="auto"/>
+        <w:jc w:val="left"/>
+        <w:rPr>
+          <w:lang w:val="en-US"/>
+        </w:rPr>
+      </w:pPr>
+    </w:p>
+    <w:p>
+      <w:pPr>
+        <w:spacing w:line="240" w:lineRule="auto"/>
+        <w:jc w:val="left"/>
+        <w:rPr>
+          <w:lang w:val="en-US"/>
+        </w:rPr>
+      </w:pPr>
+      <w:r>
+        <w:rPr>
+          <w:lang w:val="en-US"/>
+        </w:rPr>
+        <w:t xml:space="preserve">The main part of the effort spent has been made in the second half of the Sprint. </w:t>
+      </w:r>
+      <w:r>
+        <w:rPr>
+          <w:lang w:val="en-US"/>
+        </w:rPr>
+        <w:t xml:space="preserve">This happened because at the beginning of the Sprint, the Team focused on thinking solutions to solve the problems of the previous Sprint, and thinking a good algorithm and logic for the implementation of the map. </w:t>
+      </w:r>
+    </w:p>
+    <w:p>
+      <w:pPr>
+        <w:spacing w:line="240" w:lineRule="auto"/>
+        <w:jc w:val="left"/>
+        <w:rPr>
+          <w:lang w:val="en-US"/>
+        </w:rPr>
+      </w:pPr>
     </w:p>
     <w:p>
       <w:pPr>
@@ -10197,6 +10417,12 @@
           <w:lang w:val="en-US"/>
         </w:rPr>
       </w:pPr>
+      <w:r>
+        <w:rPr>
+          <w:lang w:val="en-US"/>
+        </w:rPr>
+        <w:t>Once we had the logic, in the second part the team has spent more effort on the implementation and the problems that has been appearing during the process.</w:t>
+      </w:r>
       <w:r>
         <w:rPr>
           <w:lang w:val="en-US"/>
@@ -14897,7 +15123,7 @@
                     </pic:cNvPicPr>
                   </pic:nvPicPr>
                   <pic:blipFill>
-                    <a:blip r:embed="rId30">
+                    <a:blip r:embed="rId31">
                       <a:extLst>
                         <a:ext uri="{28A0092B-C50C-407E-A947-70E740481C1C}">
                           <a14:useLocalDpi xmlns:a14="http://schemas.microsoft.com/office/drawing/2010/main" val="0"/>
@@ -15006,7 +15232,7 @@
                     </pic:cNvPicPr>
                   </pic:nvPicPr>
                   <pic:blipFill>
-                    <a:blip r:embed="rId31">
+                    <a:blip r:embed="rId32">
                       <a:extLst>
                         <a:ext uri="{28A0092B-C50C-407E-A947-70E740481C1C}">
                           <a14:useLocalDpi xmlns:a14="http://schemas.microsoft.com/office/drawing/2010/main" val="0"/>
@@ -15379,10 +15605,10 @@
       </w:r>
     </w:p>
     <w:sectPr>
-      <w:headerReference w:type="default" r:id="rId32"/>
-      <w:footerReference w:type="default" r:id="rId33"/>
-      <w:headerReference w:type="first" r:id="rId34"/>
-      <w:footerReference w:type="first" r:id="rId35"/>
+      <w:headerReference w:type="default" r:id="rId33"/>
+      <w:footerReference w:type="default" r:id="rId34"/>
+      <w:headerReference w:type="first" r:id="rId35"/>
+      <w:footerReference w:type="first" r:id="rId36"/>
       <w:pgSz w:w="11906" w:h="16838"/>
       <w:pgMar w:top="1985" w:right="1134" w:bottom="1418" w:left="2552" w:header="851" w:footer="720" w:gutter="0"/>
       <w:cols w:space="720"/>
@@ -15473,7 +15699,7 @@
       <w:rPr>
         <w:noProof/>
       </w:rPr>
-      <w:t>11</w:t>
+      <w:t>13</w:t>
     </w:r>
     <w:r>
       <w:rPr>
@@ -15489,7 +15715,7 @@
         <w:rPr>
           <w:noProof/>
         </w:rPr>
-        <w:t>21</w:t>
+        <w:t>22</w:t>
       </w:r>
     </w:fldSimple>
   </w:p>
@@ -19160,7 +19386,7 @@
 </file>
 
 <file path=customXml/itemProps1.xml><?xml version="1.0" encoding="utf-8"?>
-<ds:datastoreItem xmlns:ds="http://schemas.openxmlformats.org/officeDocument/2006/customXml" ds:itemID="{94E0D4CF-7D49-4870-A641-AB65E7657312}">
+<ds:datastoreItem xmlns:ds="http://schemas.openxmlformats.org/officeDocument/2006/customXml" ds:itemID="{5F45F30C-BFC4-414E-AE09-BE2EB6041D1B}">
   <ds:schemaRefs>
     <ds:schemaRef ds:uri="http://schemas.openxmlformats.org/officeDocument/2006/bibliography"/>
   </ds:schemaRefs>

</xml_diff>

<commit_message>
Added details to the doc
</commit_message>
<xml_diff>
--- a/doc/IE-21106_G10_project_plan.docx
+++ b/doc/IE-21106_G10_project_plan.docx
@@ -1246,6 +1246,9 @@
         </w:tc>
       </w:tr>
       <w:tr>
+        <w:trPr>
+          <w:trHeight w:val="718"/>
+        </w:trPr>
         <w:tc>
           <w:tcPr>
             <w:tcW w:w="993" w:type="dxa"/>
@@ -1313,6 +1316,9 @@
               <w:pStyle w:val="Leipteksti1"/>
               <w:ind w:left="-43"/>
             </w:pPr>
+            <w:r>
+              <w:t>1.6</w:t>
+            </w:r>
           </w:p>
         </w:tc>
         <w:tc>
@@ -1324,6 +1330,9 @@
               <w:pStyle w:val="Leipteksti1"/>
               <w:ind w:left="0"/>
             </w:pPr>
+            <w:r>
+              <w:t>02.04.2017</w:t>
+            </w:r>
           </w:p>
         </w:tc>
         <w:tc>
@@ -1336,6 +1345,9 @@
               <w:ind w:left="0"/>
               <w:jc w:val="left"/>
             </w:pPr>
+            <w:r>
+              <w:t>Ignacio L.</w:t>
+            </w:r>
           </w:p>
         </w:tc>
         <w:tc>
@@ -1347,6 +1359,11 @@
               <w:pStyle w:val="Leipteksti1"/>
               <w:ind w:left="0"/>
             </w:pPr>
+            <w:r>
+              <w:t>Added review of sprint 3</w:t>
+            </w:r>
+            <w:bookmarkStart w:id="0" w:name="_GoBack"/>
+            <w:bookmarkEnd w:id="0"/>
           </w:p>
         </w:tc>
       </w:tr>
@@ -5342,14 +5359,14 @@
         <w:lastRenderedPageBreak/>
         <w:tab/>
       </w:r>
-      <w:bookmarkStart w:id="0" w:name="_Toc478392905"/>
+      <w:bookmarkStart w:id="1" w:name="_Toc478392905"/>
       <w:r>
         <w:rPr>
           <w:lang w:val="en-US"/>
         </w:rPr>
         <w:t>PROJECT RESOURCES</w:t>
       </w:r>
-      <w:bookmarkEnd w:id="0"/>
+      <w:bookmarkEnd w:id="1"/>
       <w:r>
         <w:rPr>
           <w:lang w:val="en-US"/>
@@ -5392,7 +5409,7 @@
           <w:lang w:val="en-US"/>
         </w:rPr>
       </w:pPr>
-      <w:bookmarkStart w:id="1" w:name="_Toc478392906"/>
+      <w:bookmarkStart w:id="2" w:name="_Toc478392906"/>
       <w:r>
         <w:rPr>
           <w:lang w:val="en-US"/>
@@ -5411,7 +5428,7 @@
         </w:rPr>
         <w:t>el</w:t>
       </w:r>
-      <w:bookmarkEnd w:id="1"/>
+      <w:bookmarkEnd w:id="2"/>
     </w:p>
     <w:p>
       <w:pPr>
@@ -7216,14 +7233,14 @@
           <w:lang w:val="en-US"/>
         </w:rPr>
       </w:pPr>
-      <w:bookmarkStart w:id="2" w:name="_Toc478392907"/>
+      <w:bookmarkStart w:id="3" w:name="_Toc478392907"/>
       <w:r>
         <w:rPr>
           <w:lang w:val="en-US"/>
         </w:rPr>
         <w:t>Estimated contribution</w:t>
       </w:r>
-      <w:bookmarkEnd w:id="2"/>
+      <w:bookmarkEnd w:id="3"/>
     </w:p>
     <w:tbl>
       <w:tblPr>
@@ -7432,7 +7449,7 @@
           <w:lang w:val="en-US"/>
         </w:rPr>
       </w:pPr>
-      <w:bookmarkStart w:id="3" w:name="_Toc478392908"/>
+      <w:bookmarkStart w:id="4" w:name="_Toc478392908"/>
       <w:r>
         <w:rPr>
           <w:lang w:val="en-US"/>
@@ -7440,7 +7457,7 @@
         <w:lastRenderedPageBreak/>
         <w:t>Team’s absence</w:t>
       </w:r>
-      <w:bookmarkEnd w:id="3"/>
+      <w:bookmarkEnd w:id="4"/>
     </w:p>
     <w:tbl>
       <w:tblPr>
@@ -7630,14 +7647,14 @@
         </w:rPr>
         <w:tab/>
       </w:r>
-      <w:bookmarkStart w:id="4" w:name="_Toc478392909"/>
+      <w:bookmarkStart w:id="5" w:name="_Toc478392909"/>
       <w:r>
         <w:rPr>
           <w:lang w:val="en-US"/>
         </w:rPr>
         <w:t>Process description</w:t>
       </w:r>
-      <w:bookmarkEnd w:id="4"/>
+      <w:bookmarkEnd w:id="5"/>
     </w:p>
     <w:p>
       <w:pPr>
@@ -7697,7 +7714,7 @@
           <w:lang w:val="en-US"/>
         </w:rPr>
       </w:pPr>
-      <w:bookmarkStart w:id="5" w:name="_Toc478392910"/>
+      <w:bookmarkStart w:id="6" w:name="_Toc478392910"/>
       <w:r>
         <w:rPr>
           <w:lang w:val="en-US"/>
@@ -7722,7 +7739,7 @@
         </w:rPr>
         <w:t>echnologies</w:t>
       </w:r>
-      <w:bookmarkEnd w:id="5"/>
+      <w:bookmarkEnd w:id="6"/>
     </w:p>
     <w:p>
       <w:pPr>
@@ -8948,14 +8965,14 @@
           <w:lang w:val="en-US"/>
         </w:rPr>
       </w:pPr>
-      <w:bookmarkStart w:id="6" w:name="_Toc478392911"/>
+      <w:bookmarkStart w:id="7" w:name="_Toc478392911"/>
       <w:r>
         <w:rPr>
           <w:lang w:val="en-US"/>
         </w:rPr>
         <w:t>SPRINT BACKLOGS</w:t>
       </w:r>
-      <w:bookmarkEnd w:id="6"/>
+      <w:bookmarkEnd w:id="7"/>
     </w:p>
     <w:p>
       <w:pPr>
@@ -8981,6 +8998,7 @@
         <w:pStyle w:val="Leipteksti1"/>
       </w:pPr>
       <w:r>
+        <w:lastRenderedPageBreak/>
         <w:t>The picture below shows the dependencies between the different user stories. These dependencies are required to know when a new story can be started (based on the previous ones).</w:t>
       </w:r>
     </w:p>
@@ -8990,7 +9008,6 @@
         <w:keepNext/>
       </w:pPr>
       <w:r>
-        <w:lastRenderedPageBreak/>
         <w:pict w14:anchorId="78EEE96A">
           <v:shapetype id="_x0000_t75" coordsize="21600,21600" o:spt="75" o:preferrelative="t" path="m@4@5l@4@11@9@11@9@5xe" filled="f" stroked="f">
             <v:stroke joinstyle="miter"/>
@@ -9082,14 +9099,14 @@
         </w:rPr>
         <w:tab/>
       </w:r>
-      <w:bookmarkStart w:id="7" w:name="_Toc478392912"/>
+      <w:bookmarkStart w:id="8" w:name="_Toc478392912"/>
       <w:r>
         <w:rPr>
           <w:lang w:val="en-US"/>
         </w:rPr>
         <w:t>STUDY DIARY</w:t>
       </w:r>
-      <w:bookmarkEnd w:id="7"/>
+      <w:bookmarkEnd w:id="8"/>
     </w:p>
     <w:p>
       <w:pPr>
@@ -9110,14 +9127,14 @@
         </w:rPr>
         <w:t xml:space="preserve">                </w:t>
       </w:r>
-      <w:bookmarkStart w:id="8" w:name="_Toc478392913"/>
+      <w:bookmarkStart w:id="9" w:name="_Toc478392913"/>
       <w:r>
         <w:rPr>
           <w:lang w:val="en-US"/>
         </w:rPr>
         <w:t>Sprint 1</w:t>
       </w:r>
-      <w:bookmarkEnd w:id="8"/>
+      <w:bookmarkEnd w:id="9"/>
     </w:p>
     <w:p>
       <w:pPr>
@@ -9128,7 +9145,7 @@
           <w:szCs w:val="24"/>
         </w:rPr>
       </w:pPr>
-      <w:bookmarkStart w:id="9" w:name="_Toc478392914"/>
+      <w:bookmarkStart w:id="10" w:name="_Toc478392914"/>
       <w:r>
         <w:rPr>
           <w:color w:val="000000" w:themeColor="text1"/>
@@ -9137,7 +9154,7 @@
         </w:rPr>
         <w:t>What went well</w:t>
       </w:r>
-      <w:bookmarkEnd w:id="9"/>
+      <w:bookmarkEnd w:id="10"/>
     </w:p>
     <w:p>
       <w:pPr>
@@ -9216,14 +9233,15 @@
       <w:pPr>
         <w:pStyle w:val="Ttulo3"/>
       </w:pPr>
-      <w:bookmarkStart w:id="10" w:name="_Toc478392915"/>
+      <w:bookmarkStart w:id="11" w:name="_Toc478392915"/>
       <w:r>
         <w:rPr>
           <w:lang w:val="fi"/>
         </w:rPr>
+        <w:lastRenderedPageBreak/>
         <w:t>What difficulties you had</w:t>
       </w:r>
-      <w:bookmarkEnd w:id="10"/>
+      <w:bookmarkEnd w:id="11"/>
     </w:p>
     <w:p>
       <w:r>
@@ -9238,7 +9256,6 @@
         <w:rPr>
           <w:lang w:val="fi"/>
         </w:rPr>
-        <w:lastRenderedPageBreak/>
         <w:t>Thanks to some examples provided on the own processing environment and other tutorials found on the internet the team started learning and developing the first tasks.</w:t>
       </w:r>
     </w:p>
@@ -9254,14 +9271,14 @@
       <w:pPr>
         <w:pStyle w:val="Ttulo3"/>
       </w:pPr>
-      <w:bookmarkStart w:id="11" w:name="_Toc478392916"/>
+      <w:bookmarkStart w:id="12" w:name="_Toc478392916"/>
       <w:r>
         <w:rPr>
           <w:lang w:val="en-US"/>
         </w:rPr>
         <w:t>What were the main learnings</w:t>
       </w:r>
-      <w:bookmarkEnd w:id="11"/>
+      <w:bookmarkEnd w:id="12"/>
     </w:p>
     <w:p>
       <w:r>
@@ -9343,14 +9360,14 @@
       <w:pPr>
         <w:pStyle w:val="Ttulo3"/>
       </w:pPr>
-      <w:bookmarkStart w:id="12" w:name="_Toc478392917"/>
+      <w:bookmarkStart w:id="13" w:name="_Toc478392917"/>
       <w:r>
         <w:rPr>
           <w:lang w:val="en-US"/>
         </w:rPr>
         <w:t>What did you decide to change for the next sprint</w:t>
       </w:r>
-      <w:bookmarkEnd w:id="12"/>
+      <w:bookmarkEnd w:id="13"/>
     </w:p>
     <w:p>
       <w:r>
@@ -9378,11 +9395,11 @@
       <w:pPr>
         <w:pStyle w:val="Ttulo3"/>
       </w:pPr>
-      <w:bookmarkStart w:id="13" w:name="_Toc478392918"/>
+      <w:bookmarkStart w:id="14" w:name="_Toc478392918"/>
       <w:r>
         <w:t>Burndown analysis</w:t>
       </w:r>
-      <w:bookmarkEnd w:id="13"/>
+      <w:bookmarkEnd w:id="14"/>
     </w:p>
     <w:p>
       <w:pPr>
@@ -9443,7 +9460,11 @@
         <w:t xml:space="preserve">The burndown graphic shows the evolution of the sprint in terms of productivity. At the beginning, the team forgot to update the spent time so the effort left </w:t>
       </w:r>
       <w:r>
-        <w:t>was not modified while the spent one was increasing. The distribution of the graphic is balanced, having at the end more work than the expected.</w:t>
+        <w:t xml:space="preserve">was not </w:t>
+      </w:r>
+      <w:r>
+        <w:lastRenderedPageBreak/>
+        <w:t>modified while the spent one was increasing. The distribution of the graphic is balanced, having at the end more work than the expected.</w:t>
       </w:r>
     </w:p>
     <w:p>
@@ -9457,10 +9478,9 @@
         <w:rPr>
           <w:lang w:val="en-US"/>
         </w:rPr>
-        <w:lastRenderedPageBreak/>
         <w:tab/>
       </w:r>
-      <w:bookmarkStart w:id="14" w:name="_Toc478392919"/>
+      <w:bookmarkStart w:id="15" w:name="_Toc478392919"/>
       <w:r>
         <w:rPr>
           <w:lang w:val="en-US"/>
@@ -9479,7 +9499,7 @@
         </w:rPr>
         <w:t>2</w:t>
       </w:r>
-      <w:bookmarkEnd w:id="14"/>
+      <w:bookmarkEnd w:id="15"/>
     </w:p>
     <w:p>
       <w:pPr>
@@ -9490,7 +9510,7 @@
           <w:lang w:val="fi"/>
         </w:rPr>
       </w:pPr>
-      <w:bookmarkStart w:id="15" w:name="_Toc478392920"/>
+      <w:bookmarkStart w:id="16" w:name="_Toc478392920"/>
       <w:r>
         <w:rPr>
           <w:color w:val="000000" w:themeColor="text1"/>
@@ -9499,7 +9519,7 @@
         </w:rPr>
         <w:t>What went well</w:t>
       </w:r>
-      <w:bookmarkEnd w:id="15"/>
+      <w:bookmarkEnd w:id="16"/>
     </w:p>
     <w:p>
       <w:pPr>
@@ -9603,14 +9623,14 @@
           <w:lang w:val="fi"/>
         </w:rPr>
       </w:pPr>
-      <w:bookmarkStart w:id="16" w:name="_Toc478392921"/>
+      <w:bookmarkStart w:id="17" w:name="_Toc478392921"/>
       <w:r>
         <w:rPr>
           <w:lang w:val="fi"/>
         </w:rPr>
         <w:t>What difficulties you had</w:t>
       </w:r>
-      <w:bookmarkEnd w:id="16"/>
+      <w:bookmarkEnd w:id="17"/>
     </w:p>
     <w:p>
       <w:pPr>
@@ -9793,14 +9813,14 @@
           <w:lang w:val="en-US"/>
         </w:rPr>
       </w:pPr>
-      <w:bookmarkStart w:id="17" w:name="_Toc478392922"/>
+      <w:bookmarkStart w:id="18" w:name="_Toc478392922"/>
       <w:r>
         <w:rPr>
           <w:lang w:val="en-US"/>
         </w:rPr>
         <w:t>What were the main learnings</w:t>
       </w:r>
-      <w:bookmarkEnd w:id="17"/>
+      <w:bookmarkEnd w:id="18"/>
     </w:p>
     <w:p>
       <w:pPr>
@@ -9845,7 +9865,7 @@
           <w:lang w:val="en-US"/>
         </w:rPr>
       </w:pPr>
-      <w:bookmarkStart w:id="18" w:name="_Toc478392923"/>
+      <w:bookmarkStart w:id="19" w:name="_Toc478392923"/>
       <w:r>
         <w:rPr>
           <w:lang w:val="en-US"/>
@@ -9864,7 +9884,7 @@
         </w:rPr>
         <w:t>print</w:t>
       </w:r>
-      <w:bookmarkEnd w:id="18"/>
+      <w:bookmarkEnd w:id="19"/>
     </w:p>
     <w:p>
       <w:pPr>
@@ -9900,11 +9920,11 @@
       <w:pPr>
         <w:pStyle w:val="Ttulo3"/>
       </w:pPr>
-      <w:bookmarkStart w:id="19" w:name="_Toc478392924"/>
+      <w:bookmarkStart w:id="20" w:name="_Toc478392924"/>
       <w:r>
         <w:t>Burndown graphic</w:t>
       </w:r>
-      <w:bookmarkEnd w:id="19"/>
+      <w:bookmarkEnd w:id="20"/>
     </w:p>
     <w:p>
       <w:pPr>
@@ -9987,8 +10007,8 @@
           <w:lang w:val="en-US"/>
         </w:rPr>
       </w:pPr>
-      <w:bookmarkStart w:id="20" w:name="_Toc478392925"/>
-      <w:bookmarkStart w:id="21" w:name="_Toc427446692"/>
+      <w:bookmarkStart w:id="21" w:name="_Toc478392925"/>
+      <w:bookmarkStart w:id="22" w:name="_Toc427446692"/>
       <w:r>
         <w:rPr>
           <w:lang w:val="en-US"/>
@@ -10090,6 +10110,7 @@
         <w:rPr>
           <w:lang w:val="fi"/>
         </w:rPr>
+        <w:lastRenderedPageBreak/>
         <w:t>Defeating enemies: A new feature has been included according to the requirements, the jet can defeat enemies. Each time the player press the space bar, the jet shoot a rocket that can defeat the enemies.</w:t>
       </w:r>
     </w:p>
@@ -10099,7 +10120,6 @@
         <w:ind w:left="0"/>
       </w:pPr>
       <w:r>
-        <w:lastRenderedPageBreak/>
         <w:t>To finalize, o</w:t>
       </w:r>
       <w:r>
@@ -10111,8 +10131,6 @@
         </w:rPr>
         <w:t>added</w:t>
       </w:r>
-      <w:bookmarkStart w:id="22" w:name="_GoBack"/>
-      <w:bookmarkEnd w:id="22"/>
       <w:r>
         <w:t xml:space="preserve"> comments and separated some part of the code in different functions.</w:t>
       </w:r>
@@ -10330,6 +10348,7 @@
           <w:noProof/>
           <w:lang w:val="es-ES" w:eastAsia="es-ES"/>
         </w:rPr>
+        <w:lastRenderedPageBreak/>
         <w:drawing>
           <wp:inline distT="0" distB="0" distL="0" distR="0" wp14:anchorId="3C4808DA" wp14:editId="410E4E11">
             <wp:extent cx="5219700" cy="1929765"/>
@@ -10450,7 +10469,7 @@
         </w:rPr>
         <w:t xml:space="preserve"> MANAGEMENT PLAN</w:t>
       </w:r>
-      <w:bookmarkEnd w:id="20"/>
+      <w:bookmarkEnd w:id="21"/>
     </w:p>
     <w:p>
       <w:pPr>
@@ -11675,7 +11694,7 @@
         </w:rPr>
       </w:pPr>
       <w:bookmarkStart w:id="24" w:name="_Toc478392927"/>
-      <w:bookmarkEnd w:id="21"/>
+      <w:bookmarkEnd w:id="22"/>
       <w:r>
         <w:rPr>
           <w:lang w:val="en-US"/>
@@ -15699,7 +15718,7 @@
       <w:rPr>
         <w:noProof/>
       </w:rPr>
-      <w:t>13</w:t>
+      <w:t>21</w:t>
     </w:r>
     <w:r>
       <w:rPr>
@@ -19386,7 +19405,7 @@
 </file>
 
 <file path=customXml/itemProps1.xml><?xml version="1.0" encoding="utf-8"?>
-<ds:datastoreItem xmlns:ds="http://schemas.openxmlformats.org/officeDocument/2006/customXml" ds:itemID="{5F45F30C-BFC4-414E-AE09-BE2EB6041D1B}">
+<ds:datastoreItem xmlns:ds="http://schemas.openxmlformats.org/officeDocument/2006/customXml" ds:itemID="{37B227F0-9EB8-4BA3-8F6F-2FBFF8E19184}">
   <ds:schemaRefs>
     <ds:schemaRef ds:uri="http://schemas.openxmlformats.org/officeDocument/2006/bibliography"/>
   </ds:schemaRefs>

</xml_diff>

<commit_message>
Started some points of the project document
</commit_message>
<xml_diff>
--- a/doc/IE-21106_G10_project_plan.docx
+++ b/doc/IE-21106_G10_project_plan.docx
@@ -13,8 +13,6 @@
           <w:lang w:val="en-US"/>
         </w:rPr>
       </w:pPr>
-      <w:bookmarkStart w:id="0" w:name="_GoBack"/>
-      <w:bookmarkEnd w:id="0"/>
     </w:p>
     <w:p>
       <w:pPr>
@@ -5359,14 +5357,14 @@
         <w:lastRenderedPageBreak/>
         <w:tab/>
       </w:r>
-      <w:bookmarkStart w:id="1" w:name="_Toc478392905"/>
+      <w:bookmarkStart w:id="0" w:name="_Toc478392905"/>
       <w:r>
         <w:rPr>
           <w:lang w:val="en-US"/>
         </w:rPr>
         <w:t>PROJECT RESOURCES</w:t>
       </w:r>
-      <w:bookmarkEnd w:id="1"/>
+      <w:bookmarkEnd w:id="0"/>
       <w:r>
         <w:rPr>
           <w:lang w:val="en-US"/>
@@ -5409,7 +5407,7 @@
           <w:lang w:val="en-US"/>
         </w:rPr>
       </w:pPr>
-      <w:bookmarkStart w:id="2" w:name="_Toc478392906"/>
+      <w:bookmarkStart w:id="1" w:name="_Toc478392906"/>
       <w:r>
         <w:rPr>
           <w:lang w:val="en-US"/>
@@ -5428,7 +5426,7 @@
         </w:rPr>
         <w:t>el</w:t>
       </w:r>
-      <w:bookmarkEnd w:id="2"/>
+      <w:bookmarkEnd w:id="1"/>
     </w:p>
     <w:p>
       <w:pPr>
@@ -7233,14 +7231,14 @@
           <w:lang w:val="en-US"/>
         </w:rPr>
       </w:pPr>
-      <w:bookmarkStart w:id="3" w:name="_Toc478392907"/>
+      <w:bookmarkStart w:id="2" w:name="_Toc478392907"/>
       <w:r>
         <w:rPr>
           <w:lang w:val="en-US"/>
         </w:rPr>
         <w:t>Estimated contribution</w:t>
       </w:r>
-      <w:bookmarkEnd w:id="3"/>
+      <w:bookmarkEnd w:id="2"/>
     </w:p>
     <w:tbl>
       <w:tblPr>
@@ -7449,7 +7447,7 @@
           <w:lang w:val="en-US"/>
         </w:rPr>
       </w:pPr>
-      <w:bookmarkStart w:id="4" w:name="_Toc478392908"/>
+      <w:bookmarkStart w:id="3" w:name="_Toc478392908"/>
       <w:r>
         <w:rPr>
           <w:lang w:val="en-US"/>
@@ -7457,7 +7455,7 @@
         <w:lastRenderedPageBreak/>
         <w:t>Team’s absence</w:t>
       </w:r>
-      <w:bookmarkEnd w:id="4"/>
+      <w:bookmarkEnd w:id="3"/>
     </w:p>
     <w:tbl>
       <w:tblPr>
@@ -7647,14 +7645,14 @@
         </w:rPr>
         <w:tab/>
       </w:r>
-      <w:bookmarkStart w:id="5" w:name="_Toc478392909"/>
+      <w:bookmarkStart w:id="4" w:name="_Toc478392909"/>
       <w:r>
         <w:rPr>
           <w:lang w:val="en-US"/>
         </w:rPr>
         <w:t>Process description</w:t>
       </w:r>
-      <w:bookmarkEnd w:id="5"/>
+      <w:bookmarkEnd w:id="4"/>
     </w:p>
     <w:p>
       <w:pPr>
@@ -7714,7 +7712,7 @@
           <w:lang w:val="en-US"/>
         </w:rPr>
       </w:pPr>
-      <w:bookmarkStart w:id="6" w:name="_Toc478392910"/>
+      <w:bookmarkStart w:id="5" w:name="_Toc478392910"/>
       <w:r>
         <w:rPr>
           <w:lang w:val="en-US"/>
@@ -7739,7 +7737,7 @@
         </w:rPr>
         <w:t>echnologies</w:t>
       </w:r>
-      <w:bookmarkEnd w:id="6"/>
+      <w:bookmarkEnd w:id="5"/>
     </w:p>
     <w:p>
       <w:pPr>
@@ -8719,32 +8717,15 @@
                 <w:lang w:val="es-ES"/>
               </w:rPr>
             </w:pPr>
-            <w:r>
-              <w:fldChar w:fldCharType="begin"/>
-            </w:r>
-            <w:r>
-              <w:rPr>
-                <w:lang w:val="es-ES"/>
-              </w:rPr>
-              <w:instrText xml:space="preserve"> HYPERLINK "http://www.sojamo.de/libraries/controlP5/" </w:instrText>
-            </w:r>
-            <w:r>
-              <w:fldChar w:fldCharType="separate"/>
-            </w:r>
-            <w:r>
-              <w:rPr>
-                <w:rStyle w:val="Hipervnculo"/>
-                <w:lang w:val="es-ES"/>
-              </w:rPr>
-              <w:t>http://www.sojamo.de/libraries/controlP5/</w:t>
-            </w:r>
-            <w:r>
-              <w:rPr>
-                <w:rStyle w:val="Hipervnculo"/>
-                <w:lang w:val="es-ES"/>
-              </w:rPr>
-              <w:fldChar w:fldCharType="end"/>
-            </w:r>
+            <w:hyperlink r:id="rId26" w:history="1">
+              <w:r>
+                <w:rPr>
+                  <w:rStyle w:val="Hipervnculo"/>
+                  <w:lang w:val="es-ES"/>
+                </w:rPr>
+                <w:t>http://www.sojamo.de/libraries/controlP5/</w:t>
+              </w:r>
+            </w:hyperlink>
           </w:p>
         </w:tc>
         <w:tc>
@@ -8982,14 +8963,14 @@
           <w:lang w:val="en-US"/>
         </w:rPr>
       </w:pPr>
-      <w:bookmarkStart w:id="7" w:name="_Toc478392911"/>
+      <w:bookmarkStart w:id="6" w:name="_Toc478392911"/>
       <w:r>
         <w:rPr>
           <w:lang w:val="en-US"/>
         </w:rPr>
         <w:t>SPRINT BACKLOGS</w:t>
       </w:r>
-      <w:bookmarkEnd w:id="7"/>
+      <w:bookmarkEnd w:id="6"/>
     </w:p>
     <w:p>
       <w:pPr>
@@ -9046,7 +9027,7 @@
             <o:lock v:ext="edit" aspectratio="t"/>
           </v:shapetype>
           <v:shape id="_x0000_i1025" type="#_x0000_t75" style="width:348.75pt;height:204pt">
-            <v:imagedata r:id="rId26" o:title="Dependencies_stories"/>
+            <v:imagedata r:id="rId27" o:title="Dependencies_stories"/>
           </v:shape>
         </w:pict>
       </w:r>
@@ -9116,14 +9097,14 @@
         </w:rPr>
         <w:tab/>
       </w:r>
-      <w:bookmarkStart w:id="8" w:name="_Toc478392912"/>
+      <w:bookmarkStart w:id="7" w:name="_Toc478392912"/>
       <w:r>
         <w:rPr>
           <w:lang w:val="en-US"/>
         </w:rPr>
         <w:t>STUDY DIARY</w:t>
       </w:r>
-      <w:bookmarkEnd w:id="8"/>
+      <w:bookmarkEnd w:id="7"/>
     </w:p>
     <w:p>
       <w:pPr>
@@ -9144,14 +9125,14 @@
         </w:rPr>
         <w:t xml:space="preserve">                </w:t>
       </w:r>
-      <w:bookmarkStart w:id="9" w:name="_Toc478392913"/>
+      <w:bookmarkStart w:id="8" w:name="_Toc478392913"/>
       <w:r>
         <w:rPr>
           <w:lang w:val="en-US"/>
         </w:rPr>
         <w:t>Sprint 1</w:t>
       </w:r>
-      <w:bookmarkEnd w:id="9"/>
+      <w:bookmarkEnd w:id="8"/>
     </w:p>
     <w:p>
       <w:pPr>
@@ -9162,7 +9143,7 @@
           <w:szCs w:val="24"/>
         </w:rPr>
       </w:pPr>
-      <w:bookmarkStart w:id="10" w:name="_Toc478392914"/>
+      <w:bookmarkStart w:id="9" w:name="_Toc478392914"/>
       <w:r>
         <w:rPr>
           <w:color w:val="000000" w:themeColor="text1"/>
@@ -9171,7 +9152,7 @@
         </w:rPr>
         <w:t>What went well</w:t>
       </w:r>
-      <w:bookmarkEnd w:id="10"/>
+      <w:bookmarkEnd w:id="9"/>
     </w:p>
     <w:p>
       <w:pPr>
@@ -9250,14 +9231,14 @@
       <w:pPr>
         <w:pStyle w:val="Ttulo3"/>
       </w:pPr>
-      <w:bookmarkStart w:id="11" w:name="_Toc478392915"/>
+      <w:bookmarkStart w:id="10" w:name="_Toc478392915"/>
       <w:r>
         <w:rPr>
           <w:lang w:val="fi"/>
         </w:rPr>
         <w:t>What difficulties you had</w:t>
       </w:r>
-      <w:bookmarkEnd w:id="11"/>
+      <w:bookmarkEnd w:id="10"/>
     </w:p>
     <w:p>
       <w:r>
@@ -9288,13 +9269,102 @@
       <w:pPr>
         <w:pStyle w:val="Ttulo3"/>
       </w:pPr>
-      <w:bookmarkStart w:id="12" w:name="_Toc478392916"/>
+      <w:bookmarkStart w:id="11" w:name="_Toc478392916"/>
       <w:r>
         <w:rPr>
           <w:lang w:val="en-US"/>
         </w:rPr>
         <w:t>What were the main learnings</w:t>
       </w:r>
+      <w:bookmarkEnd w:id="11"/>
+    </w:p>
+    <w:p>
+      <w:r>
+        <w:rPr>
+          <w:lang w:val="en-US"/>
+        </w:rPr>
+        <w:t xml:space="preserve">During this sprint the team has achieved some learnings related to: </w:t>
+      </w:r>
+    </w:p>
+    <w:p>
+      <w:r>
+        <w:rPr>
+          <w:lang w:val="en-US"/>
+        </w:rPr>
+        <w:t>Scrum methodology: In contrast to the task defined in the first sprint, on the next sprints the task are much more specific and concretes. So splitting the work will be easier for the next parts of the project.</w:t>
+      </w:r>
+    </w:p>
+    <w:p>
+      <w:proofErr w:type="spellStart"/>
+      <w:r>
+        <w:rPr>
+          <w:lang w:val="en-US"/>
+        </w:rPr>
+        <w:t>Git</w:t>
+      </w:r>
+      <w:proofErr w:type="spellEnd"/>
+      <w:r>
+        <w:rPr>
+          <w:lang w:val="en-US"/>
+        </w:rPr>
+        <w:t xml:space="preserve"> methodology: A part of the team wasn’t used to </w:t>
+      </w:r>
+      <w:proofErr w:type="spellStart"/>
+      <w:r>
+        <w:rPr>
+          <w:lang w:val="en-US"/>
+        </w:rPr>
+        <w:t>Git</w:t>
+      </w:r>
+      <w:proofErr w:type="spellEnd"/>
+      <w:r>
+        <w:rPr>
+          <w:lang w:val="en-US"/>
+        </w:rPr>
+        <w:t xml:space="preserve"> methodology, so thanks to the team support and some tutorials all the team has now the knowledge of </w:t>
+      </w:r>
+      <w:proofErr w:type="spellStart"/>
+      <w:r>
+        <w:rPr>
+          <w:lang w:val="en-US"/>
+        </w:rPr>
+        <w:t>Git</w:t>
+      </w:r>
+      <w:proofErr w:type="spellEnd"/>
+      <w:r>
+        <w:rPr>
+          <w:lang w:val="en-US"/>
+        </w:rPr>
+        <w:t>.</w:t>
+      </w:r>
+    </w:p>
+    <w:p>
+      <w:r>
+        <w:rPr>
+          <w:lang w:val="en-US"/>
+        </w:rPr>
+        <w:t>Processing: Learning processing while developing the game is something that will appear during all the parts of the project, as no one of the members had worked in processing before.</w:t>
+      </w:r>
+    </w:p>
+    <w:p>
+      <w:r>
+        <w:rPr>
+          <w:lang w:val="en-US"/>
+        </w:rPr>
+        <w:t xml:space="preserve"> </w:t>
+      </w:r>
+    </w:p>
+    <w:p>
+      <w:pPr>
+        <w:pStyle w:val="Ttulo3"/>
+      </w:pPr>
+      <w:bookmarkStart w:id="12" w:name="_Toc478392917"/>
+      <w:r>
+        <w:rPr>
+          <w:lang w:val="en-US"/>
+        </w:rPr>
+        <w:t>What did you decide to change for the next sprint</w:t>
+      </w:r>
       <w:bookmarkEnd w:id="12"/>
     </w:p>
     <w:p>
@@ -9302,121 +9372,32 @@
         <w:rPr>
           <w:lang w:val="en-US"/>
         </w:rPr>
-        <w:t xml:space="preserve">During this sprint the team has achieved some learnings related to: </w:t>
-      </w:r>
-    </w:p>
-    <w:p>
-      <w:r>
-        <w:rPr>
-          <w:lang w:val="en-US"/>
-        </w:rPr>
-        <w:t>Scrum methodology: In contrast to the task defined in the first sprint, on the next sprints the task are much more specific and concretes. So splitting the work will be easier for the next parts of the project.</w:t>
-      </w:r>
-    </w:p>
-    <w:p>
-      <w:proofErr w:type="spellStart"/>
-      <w:r>
-        <w:rPr>
-          <w:lang w:val="en-US"/>
-        </w:rPr>
-        <w:t>Git</w:t>
-      </w:r>
-      <w:proofErr w:type="spellEnd"/>
-      <w:r>
-        <w:rPr>
-          <w:lang w:val="en-US"/>
-        </w:rPr>
-        <w:t xml:space="preserve"> methodology: A part of the team wasn’t used to </w:t>
-      </w:r>
-      <w:proofErr w:type="spellStart"/>
-      <w:r>
-        <w:rPr>
-          <w:lang w:val="en-US"/>
-        </w:rPr>
-        <w:t>Git</w:t>
-      </w:r>
-      <w:proofErr w:type="spellEnd"/>
-      <w:r>
-        <w:rPr>
-          <w:lang w:val="en-US"/>
-        </w:rPr>
-        <w:t xml:space="preserve"> methodology, so thanks to the team support and some tutorials all the team has now the knowledge of </w:t>
-      </w:r>
-      <w:proofErr w:type="spellStart"/>
-      <w:r>
-        <w:rPr>
-          <w:lang w:val="en-US"/>
-        </w:rPr>
-        <w:t>Git</w:t>
-      </w:r>
-      <w:proofErr w:type="spellEnd"/>
-      <w:r>
-        <w:rPr>
-          <w:lang w:val="en-US"/>
-        </w:rPr>
-        <w:t>.</w:t>
-      </w:r>
-    </w:p>
-    <w:p>
-      <w:r>
-        <w:rPr>
-          <w:lang w:val="en-US"/>
-        </w:rPr>
-        <w:t>Processing: Learning processing while developing the game is something that will appear during all the parts of the project, as no one of the members had worked in processing before.</w:t>
-      </w:r>
-    </w:p>
-    <w:p>
-      <w:r>
-        <w:rPr>
-          <w:lang w:val="en-US"/>
-        </w:rPr>
         <w:t xml:space="preserve"> </w:t>
       </w:r>
     </w:p>
     <w:p>
       <w:pPr>
+        <w:rPr>
+          <w:lang w:val="en-US"/>
+        </w:rPr>
+      </w:pPr>
+      <w:r>
+        <w:rPr>
+          <w:lang w:val="en-US"/>
+        </w:rPr>
+        <w:t>As is said above, for the next sprint the task are more specific, so will be easier to split the work and define responsibilities.</w:t>
+      </w:r>
+    </w:p>
+    <w:p/>
+    <w:p>
+      <w:pPr>
         <w:pStyle w:val="Ttulo3"/>
       </w:pPr>
-      <w:bookmarkStart w:id="13" w:name="_Toc478392917"/>
-      <w:r>
-        <w:rPr>
-          <w:lang w:val="en-US"/>
-        </w:rPr>
-        <w:t>What did you decide to change for the next sprint</w:t>
+      <w:bookmarkStart w:id="13" w:name="_Toc478392918"/>
+      <w:r>
+        <w:t>Burndown analysis</w:t>
       </w:r>
       <w:bookmarkEnd w:id="13"/>
-    </w:p>
-    <w:p>
-      <w:r>
-        <w:rPr>
-          <w:lang w:val="en-US"/>
-        </w:rPr>
-        <w:t xml:space="preserve"> </w:t>
-      </w:r>
-    </w:p>
-    <w:p>
-      <w:pPr>
-        <w:rPr>
-          <w:lang w:val="en-US"/>
-        </w:rPr>
-      </w:pPr>
-      <w:r>
-        <w:rPr>
-          <w:lang w:val="en-US"/>
-        </w:rPr>
-        <w:t>As is said above, for the next sprint the task are more specific, so will be easier to split the work and define responsibilities.</w:t>
-      </w:r>
-    </w:p>
-    <w:p/>
-    <w:p>
-      <w:pPr>
-        <w:pStyle w:val="Ttulo3"/>
-      </w:pPr>
-      <w:bookmarkStart w:id="14" w:name="_Toc478392918"/>
-      <w:r>
-        <w:t>Burndown analysis</w:t>
-      </w:r>
-      <w:bookmarkEnd w:id="14"/>
     </w:p>
     <w:p>
       <w:pPr>
@@ -9436,528 +9417,6 @@
             <wp:extent cx="5219700" cy="1764665"/>
             <wp:effectExtent l="0" t="0" r="0" b="6985"/>
             <wp:docPr id="2" name="Imagen 2"/>
-            <wp:cNvGraphicFramePr>
-              <a:graphicFrameLocks xmlns:a="http://schemas.openxmlformats.org/drawingml/2006/main" noChangeAspect="1"/>
-            </wp:cNvGraphicFramePr>
-            <a:graphic xmlns:a="http://schemas.openxmlformats.org/drawingml/2006/main">
-              <a:graphicData uri="http://schemas.openxmlformats.org/drawingml/2006/picture">
-                <pic:pic xmlns:pic="http://schemas.openxmlformats.org/drawingml/2006/picture">
-                  <pic:nvPicPr>
-                    <pic:cNvPr id="1" name=""/>
-                    <pic:cNvPicPr/>
-                  </pic:nvPicPr>
-                  <pic:blipFill>
-                    <a:blip r:embed="rId27"/>
-                    <a:stretch>
-                      <a:fillRect/>
-                    </a:stretch>
-                  </pic:blipFill>
-                  <pic:spPr>
-                    <a:xfrm>
-                      <a:off x="0" y="0"/>
-                      <a:ext cx="5219700" cy="1764665"/>
-                    </a:xfrm>
-                    <a:prstGeom prst="rect">
-                      <a:avLst/>
-                    </a:prstGeom>
-                  </pic:spPr>
-                </pic:pic>
-              </a:graphicData>
-            </a:graphic>
-          </wp:inline>
-        </w:drawing>
-      </w:r>
-    </w:p>
-    <w:p>
-      <w:pPr>
-        <w:pStyle w:val="Leipteksti1"/>
-        <w:ind w:left="0"/>
-      </w:pPr>
-      <w:r>
-        <w:t xml:space="preserve">The burndown graphic shows the evolution of the sprint in terms of productivity. At the beginning, the team forgot to update the spent time so the effort left </w:t>
-      </w:r>
-      <w:r>
-        <w:t>was not modified while the spent one was increasing. The distribution of the graphic is balanced, having at the end more work than the expected.</w:t>
-      </w:r>
-    </w:p>
-    <w:p>
-      <w:pPr>
-        <w:pStyle w:val="Ttulo2"/>
-        <w:rPr>
-          <w:lang w:val="en-US"/>
-        </w:rPr>
-      </w:pPr>
-      <w:r>
-        <w:rPr>
-          <w:lang w:val="en-US"/>
-        </w:rPr>
-        <w:lastRenderedPageBreak/>
-        <w:tab/>
-      </w:r>
-      <w:bookmarkStart w:id="15" w:name="_Toc478392919"/>
-      <w:r>
-        <w:rPr>
-          <w:lang w:val="en-US"/>
-        </w:rPr>
-        <w:t>Sprint</w:t>
-      </w:r>
-      <w:r>
-        <w:rPr>
-          <w:lang w:val="en-US"/>
-        </w:rPr>
-        <w:t xml:space="preserve"> </w:t>
-      </w:r>
-      <w:r>
-        <w:rPr>
-          <w:lang w:val="en-US"/>
-        </w:rPr>
-        <w:t>2</w:t>
-      </w:r>
-      <w:bookmarkEnd w:id="15"/>
-    </w:p>
-    <w:p>
-      <w:pPr>
-        <w:pStyle w:val="Ttulo3"/>
-        <w:rPr>
-          <w:color w:val="000000" w:themeColor="text1"/>
-          <w:szCs w:val="24"/>
-          <w:lang w:val="fi"/>
-        </w:rPr>
-      </w:pPr>
-      <w:bookmarkStart w:id="16" w:name="_Toc478392920"/>
-      <w:r>
-        <w:rPr>
-          <w:color w:val="000000" w:themeColor="text1"/>
-          <w:szCs w:val="24"/>
-          <w:lang w:val="fi"/>
-        </w:rPr>
-        <w:t>What went well</w:t>
-      </w:r>
-      <w:bookmarkEnd w:id="16"/>
-    </w:p>
-    <w:p>
-      <w:pPr>
-        <w:pStyle w:val="Leipteksti1"/>
-        <w:ind w:left="0"/>
-        <w:rPr>
-          <w:rFonts w:eastAsia="Arial"/>
-          <w:lang w:val="fi"/>
-        </w:rPr>
-      </w:pPr>
-      <w:r>
-        <w:rPr>
-          <w:rFonts w:eastAsia="Arial"/>
-          <w:lang w:val="fi"/>
-        </w:rPr>
-        <w:t xml:space="preserve">During this Sprint we decided to develop fifteen user stories, the increase is quite significant from the first Sprint. </w:t>
-      </w:r>
-      <w:r>
-        <w:rPr>
-          <w:rFonts w:eastAsia="Arial"/>
-          <w:lang w:val="fi"/>
-        </w:rPr>
-        <w:t>This</w:t>
-      </w:r>
-      <w:r>
-        <w:rPr>
-          <w:rFonts w:eastAsia="Arial"/>
-          <w:lang w:val="fi"/>
-        </w:rPr>
-        <w:t xml:space="preserve"> was possible thanks to the individual learning time that we took on the first Sprint. This made us more confident to develop much more stories and tasks.</w:t>
-      </w:r>
-    </w:p>
-    <w:p>
-      <w:pPr>
-        <w:pStyle w:val="Leipteksti1"/>
-        <w:ind w:left="0"/>
-        <w:rPr>
-          <w:rFonts w:eastAsia="Arial"/>
-          <w:lang w:val="fi"/>
-        </w:rPr>
-      </w:pPr>
-    </w:p>
-    <w:p>
-      <w:pPr>
-        <w:pStyle w:val="Leipteksti1"/>
-        <w:ind w:left="0"/>
-        <w:rPr>
-          <w:rFonts w:eastAsia="Arial"/>
-          <w:lang w:val="fi"/>
-        </w:rPr>
-      </w:pPr>
-      <w:r>
-        <w:rPr>
-          <w:rFonts w:eastAsia="Arial"/>
-          <w:lang w:val="fi"/>
-        </w:rPr>
-        <w:t>In this Sprint we were able to include the map, the jet, enemies, islands and fuel repostages, and also implement the movement of all of this elements. This was great because is the main part of the game, and now the game has most of the difficult elements that we have to implement.</w:t>
-      </w:r>
-    </w:p>
-    <w:p>
-      <w:pPr>
-        <w:pStyle w:val="Leipteksti1"/>
-        <w:ind w:left="0"/>
-        <w:rPr>
-          <w:rFonts w:eastAsia="Arial"/>
-          <w:lang w:val="fi"/>
-        </w:rPr>
-      </w:pPr>
-    </w:p>
-    <w:p>
-      <w:pPr>
-        <w:pStyle w:val="Leipteksti1"/>
-        <w:ind w:left="0"/>
-        <w:rPr>
-          <w:rFonts w:eastAsia="Arial"/>
-          <w:lang w:val="fi"/>
-        </w:rPr>
-      </w:pPr>
-      <w:r>
-        <w:rPr>
-          <w:rFonts w:eastAsia="Arial"/>
-          <w:lang w:val="fi"/>
-        </w:rPr>
-        <w:t>This also generates in the team sensation of success and motivates us to keep learning and developing</w:t>
-      </w:r>
-    </w:p>
-    <w:p>
-      <w:pPr>
-        <w:pStyle w:val="Leipteksti1"/>
-        <w:ind w:left="0"/>
-        <w:rPr>
-          <w:rFonts w:eastAsia="Arial"/>
-          <w:lang w:val="fi"/>
-        </w:rPr>
-      </w:pPr>
-    </w:p>
-    <w:p>
-      <w:pPr>
-        <w:pStyle w:val="Ttulo3"/>
-        <w:rPr>
-          <w:lang w:val="fi"/>
-        </w:rPr>
-      </w:pPr>
-      <w:bookmarkStart w:id="17" w:name="_Toc478392921"/>
-      <w:r>
-        <w:rPr>
-          <w:lang w:val="fi"/>
-        </w:rPr>
-        <w:t>What difficulties you had</w:t>
-      </w:r>
-      <w:bookmarkEnd w:id="17"/>
-    </w:p>
-    <w:p>
-      <w:pPr>
-        <w:pStyle w:val="Leipteksti1"/>
-        <w:ind w:left="0"/>
-        <w:rPr>
-          <w:lang w:val="fi"/>
-        </w:rPr>
-      </w:pPr>
-      <w:r>
-        <w:rPr>
-          <w:lang w:val="fi"/>
-        </w:rPr>
-        <w:t>While it is true that we manage to impl</w:t>
-      </w:r>
-      <w:r>
-        <w:rPr>
-          <w:lang w:val="fi"/>
-        </w:rPr>
-        <w:t>ement the most diffcult parts, w</w:t>
-      </w:r>
-      <w:r>
-        <w:rPr>
-          <w:lang w:val="fi"/>
-        </w:rPr>
-        <w:t>e found some problems that we needed to solve:</w:t>
-      </w:r>
-    </w:p>
-    <w:p>
-      <w:pPr>
-        <w:pStyle w:val="Leipteksti1"/>
-        <w:ind w:left="0"/>
-        <w:rPr>
-          <w:lang w:val="fi"/>
-        </w:rPr>
-      </w:pPr>
-    </w:p>
-    <w:p>
-      <w:pPr>
-        <w:pStyle w:val="Leipteksti1"/>
-        <w:ind w:left="0"/>
-        <w:rPr>
-          <w:lang w:val="fi"/>
-        </w:rPr>
-      </w:pPr>
-      <w:r>
-        <w:rPr>
-          <w:lang w:val="fi"/>
-        </w:rPr>
-        <w:t>All the new elements included needed interaction between them, splittig the taks made neccessay to explain each part of the implementation in order to facilite the others members interact with all the parts.</w:t>
-      </w:r>
-    </w:p>
-    <w:p>
-      <w:pPr>
-        <w:pStyle w:val="Leipteksti1"/>
-        <w:ind w:left="0"/>
-        <w:rPr>
-          <w:lang w:val="fi"/>
-        </w:rPr>
-      </w:pPr>
-    </w:p>
-    <w:p>
-      <w:pPr>
-        <w:pStyle w:val="Leipteksti1"/>
-        <w:ind w:left="0"/>
-        <w:rPr>
-          <w:lang w:val="fi"/>
-        </w:rPr>
-      </w:pPr>
-      <w:r>
-        <w:rPr>
-          <w:lang w:val="fi"/>
-        </w:rPr>
-        <w:t>When merging the individual branch into the main branch on Git called development, some merge conflicts appear</w:t>
-      </w:r>
-      <w:r>
-        <w:rPr>
-          <w:lang w:val="fi"/>
-        </w:rPr>
-        <w:t>ed</w:t>
-      </w:r>
-      <w:r>
-        <w:rPr>
-          <w:lang w:val="fi"/>
-        </w:rPr>
-        <w:t xml:space="preserve"> and it took some time to solve all of them in a succesfull way.</w:t>
-      </w:r>
-    </w:p>
-    <w:p>
-      <w:pPr>
-        <w:pStyle w:val="Leipteksti1"/>
-        <w:ind w:left="0"/>
-        <w:rPr>
-          <w:lang w:val="fi"/>
-        </w:rPr>
-      </w:pPr>
-    </w:p>
-    <w:p>
-      <w:pPr>
-        <w:pStyle w:val="Leipteksti1"/>
-        <w:ind w:left="0"/>
-        <w:rPr>
-          <w:lang w:val="fi"/>
-        </w:rPr>
-      </w:pPr>
-      <w:r>
-        <w:rPr>
-          <w:lang w:val="fi"/>
-        </w:rPr>
-        <w:t>Also, in the graffic is possible to see</w:t>
-      </w:r>
-      <w:r>
-        <w:rPr>
-          <w:lang w:val="fi"/>
-        </w:rPr>
-        <w:t xml:space="preserve"> that the main effort of the Sprint is spent at the beginning and at the end of the Sprint. </w:t>
-      </w:r>
-    </w:p>
-    <w:p>
-      <w:pPr>
-        <w:pStyle w:val="Leipteksti1"/>
-        <w:ind w:left="0"/>
-        <w:rPr>
-          <w:lang w:val="fi"/>
-        </w:rPr>
-      </w:pPr>
-    </w:p>
-    <w:p>
-      <w:pPr>
-        <w:pStyle w:val="Leipteksti1"/>
-        <w:ind w:left="0"/>
-        <w:rPr>
-          <w:lang w:val="fi"/>
-        </w:rPr>
-      </w:pPr>
-      <w:r>
-        <w:rPr>
-          <w:lang w:val="fi"/>
-        </w:rPr>
-        <w:t>The team didn’t work on the project during the exams week, part of the team couldn’t work because of a trip, as it was programmed in the Project resources/team abscence. Others because of other courses and exams.</w:t>
-      </w:r>
-    </w:p>
-    <w:p>
-      <w:pPr>
-        <w:pStyle w:val="Leipteksti1"/>
-        <w:ind w:left="0"/>
-        <w:rPr>
-          <w:lang w:val="fi"/>
-        </w:rPr>
-      </w:pPr>
-    </w:p>
-    <w:p>
-      <w:pPr>
-        <w:pStyle w:val="Leipteksti1"/>
-        <w:ind w:left="0"/>
-        <w:rPr>
-          <w:lang w:val="fi"/>
-        </w:rPr>
-      </w:pPr>
-      <w:r>
-        <w:rPr>
-          <w:lang w:val="fi"/>
-        </w:rPr>
-        <w:t>Also it is possible to notice that in the next week after exams the team restablish the work flow on Thursday, four days before the deadline with the most time consuming tasks. This could be a bad time management of the team.</w:t>
-      </w:r>
-    </w:p>
-    <w:p>
-      <w:pPr>
-        <w:pStyle w:val="Leipteksti1"/>
-        <w:ind w:left="0"/>
-        <w:rPr>
-          <w:lang w:val="fi"/>
-        </w:rPr>
-      </w:pPr>
-    </w:p>
-    <w:p>
-      <w:pPr>
-        <w:pStyle w:val="Ttulo3"/>
-        <w:rPr>
-          <w:lang w:val="en-US"/>
-        </w:rPr>
-      </w:pPr>
-      <w:bookmarkStart w:id="18" w:name="_Toc478392922"/>
-      <w:r>
-        <w:rPr>
-          <w:lang w:val="en-US"/>
-        </w:rPr>
-        <w:t>What were the main learnings</w:t>
-      </w:r>
-      <w:bookmarkEnd w:id="18"/>
-    </w:p>
-    <w:p>
-      <w:pPr>
-        <w:pStyle w:val="Leipteksti1"/>
-        <w:ind w:left="0"/>
-      </w:pPr>
-    </w:p>
-    <w:p>
-      <w:pPr>
-        <w:pStyle w:val="Leipteksti1"/>
-        <w:ind w:left="0"/>
-      </w:pPr>
-      <w:r>
-        <w:t>This Sprint has allowed the team learn much more about processing. New functionalities of processing where implemented in this part.</w:t>
-      </w:r>
-    </w:p>
-    <w:p>
-      <w:pPr>
-        <w:pStyle w:val="Leipteksti1"/>
-        <w:ind w:left="0"/>
-      </w:pPr>
-    </w:p>
-    <w:p>
-      <w:pPr>
-        <w:pStyle w:val="Leipteksti1"/>
-        <w:ind w:left="0"/>
-      </w:pPr>
-      <w:r>
-        <w:t>With the time, the team keep improving the team work methodology and the continuous communication through slack.</w:t>
-      </w:r>
-    </w:p>
-    <w:p>
-      <w:pPr>
-        <w:pStyle w:val="Leipteksti1"/>
-        <w:ind w:left="0"/>
-      </w:pPr>
-    </w:p>
-    <w:p>
-      <w:pPr>
-        <w:pStyle w:val="Ttulo3"/>
-        <w:rPr>
-          <w:lang w:val="en-US"/>
-        </w:rPr>
-      </w:pPr>
-      <w:bookmarkStart w:id="19" w:name="_Toc478392923"/>
-      <w:r>
-        <w:rPr>
-          <w:lang w:val="en-US"/>
-        </w:rPr>
-        <w:t>What did you</w:t>
-      </w:r>
-      <w:r>
-        <w:rPr>
-          <w:lang w:val="en-US"/>
-        </w:rPr>
-        <w:t xml:space="preserve"> decide to change for the next S</w:t>
-      </w:r>
-      <w:r>
-        <w:rPr>
-          <w:lang w:val="en-US"/>
-        </w:rPr>
-        <w:t>print</w:t>
-      </w:r>
-      <w:bookmarkEnd w:id="19"/>
-    </w:p>
-    <w:p>
-      <w:pPr>
-        <w:pStyle w:val="Leipteksti1"/>
-        <w:ind w:left="0"/>
-      </w:pPr>
-      <w:r>
-        <w:t>For the next Sprint the team is going to take some time at the beginning to review the current code and give it a clear structure.</w:t>
-      </w:r>
-    </w:p>
-    <w:p>
-      <w:pPr>
-        <w:pStyle w:val="Leipteksti1"/>
-        <w:ind w:left="0"/>
-      </w:pPr>
-    </w:p>
-    <w:p>
-      <w:pPr>
-        <w:pStyle w:val="Leipteksti1"/>
-        <w:ind w:left="0"/>
-      </w:pPr>
-      <w:r>
-        <w:t>Also the team should try to redistribute the own way of spent effort in a more regular way, avoiding accumulate to much work on the end of the Sprint.</w:t>
-      </w:r>
-    </w:p>
-    <w:p>
-      <w:pPr>
-        <w:pStyle w:val="Leipteksti1"/>
-        <w:ind w:left="0"/>
-      </w:pPr>
-    </w:p>
-    <w:p>
-      <w:pPr>
-        <w:pStyle w:val="Ttulo3"/>
-      </w:pPr>
-      <w:bookmarkStart w:id="20" w:name="_Toc478392924"/>
-      <w:r>
-        <w:t>Burndown graphic</w:t>
-      </w:r>
-      <w:bookmarkEnd w:id="20"/>
-    </w:p>
-    <w:p>
-      <w:pPr>
-        <w:pStyle w:val="Leipteksti1"/>
-        <w:ind w:left="0"/>
-        <w:rPr>
-          <w:lang w:val="fi-FI"/>
-        </w:rPr>
-      </w:pPr>
-      <w:r>
-        <w:rPr>
-          <w:noProof/>
-          <w:lang w:val="es-ES" w:eastAsia="es-ES"/>
-        </w:rPr>
-        <w:drawing>
-          <wp:inline distT="0" distB="0" distL="0" distR="0" wp14:anchorId="22A6CE7B" wp14:editId="3EE0087E">
-            <wp:extent cx="5219700" cy="1756410"/>
-            <wp:effectExtent l="0" t="0" r="0" b="0"/>
-            <wp:docPr id="3" name="Imagen 3"/>
             <wp:cNvGraphicFramePr>
               <a:graphicFrameLocks xmlns:a="http://schemas.openxmlformats.org/drawingml/2006/main" noChangeAspect="1"/>
             </wp:cNvGraphicFramePr>
@@ -9977,7 +9436,7 @@
                   <pic:spPr>
                     <a:xfrm>
                       <a:off x="0" y="0"/>
-                      <a:ext cx="5219700" cy="1756410"/>
+                      <a:ext cx="5219700" cy="1764665"/>
                     </a:xfrm>
                     <a:prstGeom prst="rect">
                       <a:avLst/>
@@ -9994,25 +9453,13 @@
       <w:pPr>
         <w:pStyle w:val="Leipteksti1"/>
         <w:ind w:left="0"/>
-        <w:rPr>
-          <w:lang w:val="fi-FI"/>
-        </w:rPr>
-      </w:pPr>
-      <w:r>
-        <w:rPr>
-          <w:lang w:val="fi-FI"/>
-        </w:rPr>
-        <w:t>The burndown graphic shows the evolution of the project during the second sprint. At the begining, the results obtained were in line with the estimation of workload. Due to the exams week, after 27th of February there is a break in terms of work. Finally, the last days before the deadline the team had to work to finish on time, spending more effort than the estimated (due to some complications with the code). Also, there effort left at the end doesn’t have a value of zero: there are two stories deferred, because the team agreed on to fix and refactor the current code before including new features.</w:t>
-      </w:r>
-    </w:p>
-    <w:p>
-      <w:pPr>
-        <w:pStyle w:val="Leipteksti1"/>
-        <w:ind w:left="0"/>
-        <w:rPr>
-          <w:lang w:val="fi-FI"/>
-        </w:rPr>
-      </w:pPr>
+      </w:pPr>
+      <w:r>
+        <w:t xml:space="preserve">The burndown graphic shows the evolution of the sprint in terms of productivity. At the beginning, the team forgot to update the spent time so the effort left </w:t>
+      </w:r>
+      <w:r>
+        <w:t>was not modified while the spent one was increasing. The distribution of the graphic is balanced, having at the end more work than the expected.</w:t>
+      </w:r>
     </w:p>
     <w:p>
       <w:pPr>
@@ -10021,21 +9468,33 @@
           <w:lang w:val="en-US"/>
         </w:rPr>
       </w:pPr>
-      <w:bookmarkStart w:id="21" w:name="_Toc478392925"/>
-      <w:bookmarkStart w:id="22" w:name="_Toc427446692"/>
-      <w:r>
-        <w:rPr>
-          <w:lang w:val="en-US"/>
-        </w:rPr>
+      <w:r>
+        <w:rPr>
+          <w:lang w:val="en-US"/>
+        </w:rPr>
+        <w:lastRenderedPageBreak/>
         <w:tab/>
-        <w:t xml:space="preserve">Sprint </w:t>
-      </w:r>
-      <w:r>
-        <w:rPr>
-          <w:lang w:val="en-US"/>
-        </w:rPr>
-        <w:t>3</w:t>
-      </w:r>
+      </w:r>
+      <w:bookmarkStart w:id="14" w:name="_Toc478392919"/>
+      <w:r>
+        <w:rPr>
+          <w:lang w:val="en-US"/>
+        </w:rPr>
+        <w:t>Sprint</w:t>
+      </w:r>
+      <w:r>
+        <w:rPr>
+          <w:lang w:val="en-US"/>
+        </w:rPr>
+        <w:t xml:space="preserve"> </w:t>
+      </w:r>
+      <w:r>
+        <w:rPr>
+          <w:lang w:val="en-US"/>
+        </w:rPr>
+        <w:t>2</w:t>
+      </w:r>
+      <w:bookmarkEnd w:id="14"/>
     </w:p>
     <w:p>
       <w:pPr>
@@ -10046,6 +9505,7 @@
           <w:lang w:val="fi"/>
         </w:rPr>
       </w:pPr>
+      <w:bookmarkStart w:id="15" w:name="_Toc478392920"/>
       <w:r>
         <w:rPr>
           <w:color w:val="000000" w:themeColor="text1"/>
@@ -10054,100 +9514,178 @@
         </w:rPr>
         <w:t>What went well</w:t>
       </w:r>
+      <w:bookmarkEnd w:id="15"/>
     </w:p>
     <w:p>
       <w:pPr>
         <w:pStyle w:val="Leipteksti1"/>
         <w:ind w:left="0"/>
-      </w:pPr>
-      <w:r>
-        <w:t>This Sprint was probably the most successful for the team. We accomplished a high number of stories, and we managed to refactor and solve some problems from the previous Sprint.</w:t>
+        <w:rPr>
+          <w:rFonts w:eastAsia="Arial"/>
+          <w:lang w:val="fi"/>
+        </w:rPr>
+      </w:pPr>
+      <w:r>
+        <w:rPr>
+          <w:rFonts w:eastAsia="Arial"/>
+          <w:lang w:val="fi"/>
+        </w:rPr>
+        <w:t xml:space="preserve">During this Sprint we decided to develop fifteen user stories, the increase is quite significant from the first Sprint. </w:t>
+      </w:r>
+      <w:r>
+        <w:rPr>
+          <w:rFonts w:eastAsia="Arial"/>
+          <w:lang w:val="fi"/>
+        </w:rPr>
+        <w:t>This</w:t>
+      </w:r>
+      <w:r>
+        <w:rPr>
+          <w:rFonts w:eastAsia="Arial"/>
+          <w:lang w:val="fi"/>
+        </w:rPr>
+        <w:t xml:space="preserve"> was possible thanks to the individual learning time that we took on the first Sprint. This made us more confident to develop much more stories and tasks.</w:t>
       </w:r>
     </w:p>
     <w:p>
       <w:pPr>
         <w:pStyle w:val="Leipteksti1"/>
         <w:ind w:left="0"/>
+        <w:rPr>
+          <w:rFonts w:eastAsia="Arial"/>
+          <w:lang w:val="fi"/>
+        </w:rPr>
       </w:pPr>
     </w:p>
     <w:p>
       <w:pPr>
         <w:pStyle w:val="Leipteksti1"/>
         <w:ind w:left="0"/>
-      </w:pPr>
-      <w:r>
-        <w:t>The main goals of this Sprint has been:</w:t>
+        <w:rPr>
+          <w:rFonts w:eastAsia="Arial"/>
+          <w:lang w:val="fi"/>
+        </w:rPr>
+      </w:pPr>
+      <w:r>
+        <w:rPr>
+          <w:rFonts w:eastAsia="Arial"/>
+          <w:lang w:val="fi"/>
+        </w:rPr>
+        <w:t>In this Sprint we were able to include the map, the jet, enemies, islands and fuel repostages, and also implement the movement of all of this elements. This was great because is the main part of the game, and now the game has most of the difficult elements that we have to implement.</w:t>
       </w:r>
     </w:p>
     <w:p>
       <w:pPr>
         <w:pStyle w:val="Leipteksti1"/>
         <w:ind w:left="0"/>
+        <w:rPr>
+          <w:rFonts w:eastAsia="Arial"/>
+          <w:lang w:val="fi"/>
+        </w:rPr>
       </w:pPr>
     </w:p>
     <w:p>
       <w:pPr>
         <w:pStyle w:val="Leipteksti1"/>
         <w:ind w:left="0"/>
-      </w:pPr>
-      <w:r>
-        <w:t>Collisions refactor: Now all the collisions work perfectly and the team has developed a new logic for the map and level creation.</w:t>
+        <w:rPr>
+          <w:rFonts w:eastAsia="Arial"/>
+          <w:lang w:val="fi"/>
+        </w:rPr>
+      </w:pPr>
+      <w:r>
+        <w:rPr>
+          <w:rFonts w:eastAsia="Arial"/>
+          <w:lang w:val="fi"/>
+        </w:rPr>
+        <w:t>This also generates in the team sensation of success and motivates us to keep learning and developing</w:t>
       </w:r>
     </w:p>
     <w:p>
       <w:pPr>
         <w:pStyle w:val="Leipteksti1"/>
         <w:ind w:left="0"/>
-      </w:pPr>
+        <w:rPr>
+          <w:rFonts w:eastAsia="Arial"/>
+          <w:lang w:val="fi"/>
+        </w:rPr>
+      </w:pPr>
+    </w:p>
+    <w:p>
+      <w:pPr>
+        <w:pStyle w:val="Ttulo3"/>
+        <w:rPr>
+          <w:lang w:val="fi"/>
+        </w:rPr>
+      </w:pPr>
+      <w:bookmarkStart w:id="16" w:name="_Toc478392921"/>
+      <w:r>
+        <w:rPr>
+          <w:lang w:val="fi"/>
+        </w:rPr>
+        <w:t>What difficulties you had</w:t>
+      </w:r>
+      <w:bookmarkEnd w:id="16"/>
     </w:p>
     <w:p>
       <w:pPr>
         <w:pStyle w:val="Leipteksti1"/>
         <w:ind w:left="0"/>
-      </w:pPr>
-      <w:r>
-        <w:t>Graphics: The game now has improved graphics, that creates a better game experience, and make all the different elements of the game more coherent in sense of graphics.</w:t>
+        <w:rPr>
+          <w:lang w:val="fi"/>
+        </w:rPr>
+      </w:pPr>
+      <w:r>
+        <w:rPr>
+          <w:lang w:val="fi"/>
+        </w:rPr>
+        <w:t>While it is true that we manage to impl</w:t>
+      </w:r>
+      <w:r>
+        <w:rPr>
+          <w:lang w:val="fi"/>
+        </w:rPr>
+        <w:t>ement the most diffcult parts, w</w:t>
+      </w:r>
+      <w:r>
+        <w:rPr>
+          <w:lang w:val="fi"/>
+        </w:rPr>
+        <w:t>e found some problems that we needed to solve:</w:t>
       </w:r>
     </w:p>
     <w:p>
       <w:pPr>
         <w:pStyle w:val="Leipteksti1"/>
         <w:ind w:left="0"/>
+        <w:rPr>
+          <w:lang w:val="fi"/>
+        </w:rPr>
       </w:pPr>
     </w:p>
     <w:p>
       <w:pPr>
         <w:pStyle w:val="Leipteksti1"/>
         <w:ind w:left="0"/>
-      </w:pPr>
-      <w:r>
         <w:rPr>
           <w:lang w:val="fi"/>
         </w:rPr>
-        <w:t>Defeating enemies: A new feature has been included according to the requirements, the jet can defeat enemies. Each time the player press the space bar, the jet shoot a rocket that can defeat the enemies.</w:t>
+      </w:pPr>
+      <w:r>
+        <w:rPr>
+          <w:lang w:val="fi"/>
+        </w:rPr>
+        <w:t>All the new elements included needed interaction between them, splittig the taks made neccessay to explain each part of the implementation in order to facilite the others members interact with all the parts.</w:t>
       </w:r>
     </w:p>
     <w:p>
       <w:pPr>
         <w:pStyle w:val="Leipteksti1"/>
         <w:ind w:left="0"/>
-      </w:pPr>
-      <w:r>
-        <w:lastRenderedPageBreak/>
-        <w:t>To finalize, o</w:t>
-      </w:r>
-      <w:r>
-        <w:t xml:space="preserve">ther important part of this Sprint was trying to clarify the continuous increment of code. We </w:t>
-      </w:r>
-      <w:r>
-        <w:rPr>
-          <w:u w:val="single"/>
-        </w:rPr>
-        <w:t>added</w:t>
-      </w:r>
-      <w:r>
-        <w:t xml:space="preserve"> comments and separated some part of the code in different functions.</w:t>
-      </w:r>
+        <w:rPr>
+          <w:lang w:val="fi"/>
+        </w:rPr>
+      </w:pPr>
     </w:p>
     <w:p>
       <w:pPr>
@@ -10157,35 +9695,54 @@
           <w:lang w:val="fi"/>
         </w:rPr>
       </w:pPr>
-    </w:p>
-    <w:p>
-      <w:pPr>
-        <w:pStyle w:val="Ttulo3"/>
+      <w:r>
         <w:rPr>
           <w:lang w:val="fi"/>
         </w:rPr>
-      </w:pPr>
+        <w:t>When merging the individual branch into the main branch on Git called development, some merge conflicts appear</w:t>
+      </w:r>
       <w:r>
         <w:rPr>
           <w:lang w:val="fi"/>
         </w:rPr>
-        <w:t>What difficulties you had</w:t>
+        <w:t>ed</w:t>
+      </w:r>
+      <w:r>
+        <w:rPr>
+          <w:lang w:val="fi"/>
+        </w:rPr>
+        <w:t xml:space="preserve"> and it took some time to solve all of them in a succesfull way.</w:t>
       </w:r>
     </w:p>
     <w:p>
       <w:pPr>
         <w:pStyle w:val="Leipteksti1"/>
         <w:ind w:left="0"/>
-      </w:pPr>
-      <w:r>
-        <w:t>In order to keep the proportion of all the graphics in any kind of screens, the team designed some functions that control the width and the height of the full screen and keep always the correct proportion. This create some little problems in the past Sprint with the collisions, that were not so much precise. In this Sprint we solved this problem and the map collisions that we couldn’t in the past.</w:t>
-      </w:r>
+        <w:rPr>
+          <w:lang w:val="fi"/>
+        </w:rPr>
+      </w:pPr>
     </w:p>
     <w:p>
       <w:pPr>
         <w:pStyle w:val="Leipteksti1"/>
         <w:ind w:left="0"/>
-      </w:pPr>
+        <w:rPr>
+          <w:lang w:val="fi"/>
+        </w:rPr>
+      </w:pPr>
+      <w:r>
+        <w:rPr>
+          <w:lang w:val="fi"/>
+        </w:rPr>
+        <w:t>Also, in the graffic is possible to see</w:t>
+      </w:r>
+      <w:r>
+        <w:rPr>
+          <w:lang w:val="fi"/>
+        </w:rPr>
+        <w:t xml:space="preserve"> that the main effort of the Sprint is spent at the beginning and at the end of the Sprint. </w:t>
+      </w:r>
     </w:p>
     <w:p>
       <w:pPr>
@@ -10198,46 +9755,50 @@
     </w:p>
     <w:p>
       <w:pPr>
-        <w:pStyle w:val="Ttulo3"/>
-        <w:rPr>
-          <w:lang w:val="en-US"/>
-        </w:rPr>
-      </w:pPr>
-      <w:r>
-        <w:rPr>
-          <w:lang w:val="en-US"/>
-        </w:rPr>
-        <w:t>What were the main learnings</w:t>
-      </w:r>
-    </w:p>
-    <w:p>
-      <w:pPr>
         <w:pStyle w:val="Leipteksti1"/>
         <w:ind w:left="0"/>
-      </w:pPr>
-      <w:r>
-        <w:t>The main learning in this Sprint are related to the efficiency of the code. Until now we didn’t wonder that much if the code was efficient enough if it was working. In this Sprint some changes has been made to make the code efficient for the computer.</w:t>
+        <w:rPr>
+          <w:lang w:val="fi"/>
+        </w:rPr>
+      </w:pPr>
+      <w:r>
+        <w:rPr>
+          <w:lang w:val="fi"/>
+        </w:rPr>
+        <w:t>The team didn’t work on the project during the exams week, part of the team couldn’t work because of a trip, as it was programmed in the Project resources/team abscence. Others because of other courses and exams.</w:t>
       </w:r>
     </w:p>
     <w:p>
       <w:pPr>
         <w:pStyle w:val="Leipteksti1"/>
         <w:ind w:left="0"/>
+        <w:rPr>
+          <w:lang w:val="fi"/>
+        </w:rPr>
       </w:pPr>
     </w:p>
     <w:p>
       <w:pPr>
         <w:pStyle w:val="Leipteksti1"/>
         <w:ind w:left="0"/>
-      </w:pPr>
-      <w:r>
-        <w:t>Also the team has learnt how to work with the computer time, adding some real time delays in different functions, like timing between each shoot.</w:t>
+        <w:rPr>
+          <w:lang w:val="fi"/>
+        </w:rPr>
+      </w:pPr>
+      <w:r>
+        <w:rPr>
+          <w:lang w:val="fi"/>
+        </w:rPr>
+        <w:t>Also it is possible to notice that in the next week after exams the team restablish the work flow on Thursday, four days before the deadline with the most time consuming tasks. This could be a bad time management of the team.</w:t>
       </w:r>
     </w:p>
     <w:p>
       <w:pPr>
         <w:pStyle w:val="Leipteksti1"/>
         <w:ind w:left="0"/>
+        <w:rPr>
+          <w:lang w:val="fi"/>
+        </w:rPr>
       </w:pPr>
     </w:p>
     <w:p>
@@ -10247,108 +9808,125 @@
           <w:lang w:val="en-US"/>
         </w:rPr>
       </w:pPr>
-      <w:r>
-        <w:rPr>
-          <w:lang w:val="en-US"/>
-        </w:rPr>
-        <w:t>What did you</w:t>
-      </w:r>
-      <w:r>
-        <w:rPr>
-          <w:lang w:val="en-US"/>
-        </w:rPr>
-        <w:t xml:space="preserve"> decide to change for the next S</w:t>
-      </w:r>
-      <w:r>
-        <w:rPr>
-          <w:lang w:val="en-US"/>
-        </w:rPr>
-        <w:t>print</w:t>
-      </w:r>
+      <w:bookmarkStart w:id="17" w:name="_Toc478392922"/>
+      <w:r>
+        <w:rPr>
+          <w:lang w:val="en-US"/>
+        </w:rPr>
+        <w:t>What were the main learnings</w:t>
+      </w:r>
+      <w:bookmarkEnd w:id="17"/>
     </w:p>
     <w:p>
       <w:pPr>
         <w:pStyle w:val="Leipteksti1"/>
         <w:ind w:left="0"/>
       </w:pPr>
-      <w:r>
-        <w:t>At the end of this Sprint, all the main functionality and the most important details are done, so for the next sprint the team will try to adjust some values, like speed, fuel consumption or number of enemies to find the best play experience.</w:t>
-      </w:r>
     </w:p>
     <w:p>
       <w:pPr>
         <w:pStyle w:val="Leipteksti1"/>
         <w:ind w:left="0"/>
       </w:pPr>
+      <w:r>
+        <w:t>This Sprint has allowed the team learn much more about processing. New functionalities of processing where implemented in this part.</w:t>
+      </w:r>
     </w:p>
     <w:p>
       <w:pPr>
         <w:pStyle w:val="Leipteksti1"/>
         <w:ind w:left="0"/>
       </w:pPr>
-      <w:r>
-        <w:t xml:space="preserve">In addition to this, the customer has asked for a new unpredict requirement ‘The enemies can shoot to the jet’. </w:t>
-      </w:r>
-      <w:r>
-        <w:t>T</w:t>
-      </w:r>
-      <w:r>
-        <w:t>he first part of the last Sprint will be mainly for developing this task.</w:t>
-      </w:r>
     </w:p>
     <w:p>
       <w:pPr>
         <w:pStyle w:val="Leipteksti1"/>
         <w:ind w:left="0"/>
       </w:pPr>
+      <w:r>
+        <w:t>With the time, the team keep improving the team work methodology and the continuous communication through slack.</w:t>
+      </w:r>
+    </w:p>
+    <w:p>
+      <w:pPr>
+        <w:pStyle w:val="Leipteksti1"/>
+        <w:ind w:left="0"/>
+      </w:pPr>
     </w:p>
     <w:p>
       <w:pPr>
         <w:pStyle w:val="Ttulo3"/>
-      </w:pPr>
+        <w:rPr>
+          <w:lang w:val="en-US"/>
+        </w:rPr>
+      </w:pPr>
+      <w:bookmarkStart w:id="18" w:name="_Toc478392923"/>
+      <w:r>
+        <w:rPr>
+          <w:lang w:val="en-US"/>
+        </w:rPr>
+        <w:t>What did you</w:t>
+      </w:r>
+      <w:r>
+        <w:rPr>
+          <w:lang w:val="en-US"/>
+        </w:rPr>
+        <w:t xml:space="preserve"> decide to change for the next S</w:t>
+      </w:r>
+      <w:r>
+        <w:rPr>
+          <w:lang w:val="en-US"/>
+        </w:rPr>
+        <w:t>print</w:t>
+      </w:r>
+      <w:bookmarkEnd w:id="18"/>
+    </w:p>
+    <w:p>
+      <w:pPr>
+        <w:pStyle w:val="Leipteksti1"/>
+        <w:ind w:left="0"/>
+      </w:pPr>
+      <w:r>
+        <w:t>For the next Sprint the team is going to take some time at the beginning to review the current code and give it a clear structure.</w:t>
+      </w:r>
+    </w:p>
+    <w:p>
+      <w:pPr>
+        <w:pStyle w:val="Leipteksti1"/>
+        <w:ind w:left="0"/>
+      </w:pPr>
+    </w:p>
+    <w:p>
+      <w:pPr>
+        <w:pStyle w:val="Leipteksti1"/>
+        <w:ind w:left="0"/>
+      </w:pPr>
+      <w:r>
+        <w:t>Also the team should try to redistribute the own way of spent effort in a more regular way, avoiding accumulate to much work on the end of the Sprint.</w:t>
+      </w:r>
+    </w:p>
+    <w:p>
+      <w:pPr>
+        <w:pStyle w:val="Leipteksti1"/>
+        <w:ind w:left="0"/>
+      </w:pPr>
+    </w:p>
+    <w:p>
+      <w:pPr>
+        <w:pStyle w:val="Ttulo3"/>
+      </w:pPr>
+      <w:bookmarkStart w:id="19" w:name="_Toc478392924"/>
       <w:r>
         <w:t>Burndown graphic</w:t>
       </w:r>
-    </w:p>
-    <w:p>
-      <w:pPr>
-        <w:spacing w:line="240" w:lineRule="auto"/>
-        <w:jc w:val="left"/>
-        <w:rPr>
-          <w:lang w:val="en-US"/>
-        </w:rPr>
-      </w:pPr>
-    </w:p>
-    <w:p>
-      <w:pPr>
-        <w:spacing w:line="240" w:lineRule="auto"/>
-        <w:jc w:val="left"/>
-        <w:rPr>
-          <w:lang w:val="en-US"/>
-        </w:rPr>
-      </w:pPr>
-      <w:r>
-        <w:rPr>
-          <w:lang w:val="en-US"/>
-        </w:rPr>
-        <w:t>In this Sprint, the burndown graphic of the effort is the following:</w:t>
-      </w:r>
-    </w:p>
-    <w:p>
-      <w:pPr>
-        <w:spacing w:line="240" w:lineRule="auto"/>
-        <w:jc w:val="left"/>
-        <w:rPr>
-          <w:lang w:val="en-US"/>
-        </w:rPr>
-      </w:pPr>
-    </w:p>
-    <w:p>
-      <w:pPr>
-        <w:spacing w:line="240" w:lineRule="auto"/>
-        <w:jc w:val="left"/>
-        <w:rPr>
-          <w:lang w:val="en-US"/>
+      <w:bookmarkEnd w:id="19"/>
+    </w:p>
+    <w:p>
+      <w:pPr>
+        <w:pStyle w:val="Leipteksti1"/>
+        <w:ind w:left="0"/>
+        <w:rPr>
+          <w:lang w:val="fi-FI"/>
         </w:rPr>
       </w:pPr>
       <w:r>
@@ -10357,10 +9935,10 @@
           <w:lang w:val="es-ES" w:eastAsia="es-ES"/>
         </w:rPr>
         <w:drawing>
-          <wp:inline distT="0" distB="0" distL="0" distR="0" wp14:anchorId="3C4808DA" wp14:editId="410E4E11">
-            <wp:extent cx="5219700" cy="1929765"/>
+          <wp:inline distT="0" distB="0" distL="0" distR="0" wp14:anchorId="22A6CE7B" wp14:editId="3EE0087E">
+            <wp:extent cx="5219700" cy="1756410"/>
             <wp:effectExtent l="0" t="0" r="0" b="0"/>
-            <wp:docPr id="8" name="Imagen 8"/>
+            <wp:docPr id="3" name="Imagen 3"/>
             <wp:cNvGraphicFramePr>
               <a:graphicFrameLocks xmlns:a="http://schemas.openxmlformats.org/drawingml/2006/main" noChangeAspect="1"/>
             </wp:cNvGraphicFramePr>
@@ -10380,6 +9958,409 @@
                   <pic:spPr>
                     <a:xfrm>
                       <a:off x="0" y="0"/>
+                      <a:ext cx="5219700" cy="1756410"/>
+                    </a:xfrm>
+                    <a:prstGeom prst="rect">
+                      <a:avLst/>
+                    </a:prstGeom>
+                  </pic:spPr>
+                </pic:pic>
+              </a:graphicData>
+            </a:graphic>
+          </wp:inline>
+        </w:drawing>
+      </w:r>
+    </w:p>
+    <w:p>
+      <w:pPr>
+        <w:pStyle w:val="Leipteksti1"/>
+        <w:ind w:left="0"/>
+        <w:rPr>
+          <w:lang w:val="fi-FI"/>
+        </w:rPr>
+      </w:pPr>
+      <w:r>
+        <w:rPr>
+          <w:lang w:val="fi-FI"/>
+        </w:rPr>
+        <w:t>The burndown graphic shows the evolution of the project during the second sprint. At the begining, the results obtained were in line with the estimation of workload. Due to the exams week, after 27th of February there is a break in terms of work. Finally, the last days before the deadline the team had to work to finish on time, spending more effort than the estimated (due to some complications with the code). Also, there effort left at the end doesn’t have a value of zero: there are two stories deferred, because the team agreed on to fix and refactor the current code before including new features.</w:t>
+      </w:r>
+    </w:p>
+    <w:p>
+      <w:pPr>
+        <w:pStyle w:val="Leipteksti1"/>
+        <w:ind w:left="0"/>
+        <w:rPr>
+          <w:lang w:val="fi-FI"/>
+        </w:rPr>
+      </w:pPr>
+    </w:p>
+    <w:p>
+      <w:pPr>
+        <w:pStyle w:val="Ttulo2"/>
+        <w:rPr>
+          <w:lang w:val="en-US"/>
+        </w:rPr>
+      </w:pPr>
+      <w:bookmarkStart w:id="20" w:name="_Toc478392925"/>
+      <w:bookmarkStart w:id="21" w:name="_Toc427446692"/>
+      <w:r>
+        <w:rPr>
+          <w:lang w:val="en-US"/>
+        </w:rPr>
+        <w:tab/>
+        <w:t xml:space="preserve">Sprint </w:t>
+      </w:r>
+      <w:r>
+        <w:rPr>
+          <w:lang w:val="en-US"/>
+        </w:rPr>
+        <w:t>3</w:t>
+      </w:r>
+    </w:p>
+    <w:p>
+      <w:pPr>
+        <w:pStyle w:val="Ttulo3"/>
+        <w:rPr>
+          <w:color w:val="000000" w:themeColor="text1"/>
+          <w:szCs w:val="24"/>
+          <w:lang w:val="fi"/>
+        </w:rPr>
+      </w:pPr>
+      <w:r>
+        <w:rPr>
+          <w:color w:val="000000" w:themeColor="text1"/>
+          <w:szCs w:val="24"/>
+          <w:lang w:val="fi"/>
+        </w:rPr>
+        <w:t>What went well</w:t>
+      </w:r>
+    </w:p>
+    <w:p>
+      <w:pPr>
+        <w:pStyle w:val="Leipteksti1"/>
+        <w:ind w:left="0"/>
+      </w:pPr>
+      <w:r>
+        <w:t>This Sprint was probably the most successful for the team. We accomplished a high number of stories, and we managed to refactor and solve some problems from the previous Sprint.</w:t>
+      </w:r>
+    </w:p>
+    <w:p>
+      <w:pPr>
+        <w:pStyle w:val="Leipteksti1"/>
+        <w:ind w:left="0"/>
+      </w:pPr>
+    </w:p>
+    <w:p>
+      <w:pPr>
+        <w:pStyle w:val="Leipteksti1"/>
+        <w:ind w:left="0"/>
+      </w:pPr>
+      <w:r>
+        <w:t>The main goals of this Sprint has been:</w:t>
+      </w:r>
+    </w:p>
+    <w:p>
+      <w:pPr>
+        <w:pStyle w:val="Leipteksti1"/>
+        <w:ind w:left="0"/>
+      </w:pPr>
+    </w:p>
+    <w:p>
+      <w:pPr>
+        <w:pStyle w:val="Leipteksti1"/>
+        <w:ind w:left="0"/>
+      </w:pPr>
+      <w:r>
+        <w:t>Collisions refactor: Now all the collisions work perfectly and the team has developed a new logic for the map and level creation.</w:t>
+      </w:r>
+    </w:p>
+    <w:p>
+      <w:pPr>
+        <w:pStyle w:val="Leipteksti1"/>
+        <w:ind w:left="0"/>
+      </w:pPr>
+    </w:p>
+    <w:p>
+      <w:pPr>
+        <w:pStyle w:val="Leipteksti1"/>
+        <w:ind w:left="0"/>
+      </w:pPr>
+      <w:r>
+        <w:t>Graphics: The game now has improved graphics, that creates a better game experience, and make all the different elements of the game more coherent in sense of graphics.</w:t>
+      </w:r>
+    </w:p>
+    <w:p>
+      <w:pPr>
+        <w:pStyle w:val="Leipteksti1"/>
+        <w:ind w:left="0"/>
+      </w:pPr>
+    </w:p>
+    <w:p>
+      <w:pPr>
+        <w:pStyle w:val="Leipteksti1"/>
+        <w:ind w:left="0"/>
+      </w:pPr>
+      <w:r>
+        <w:rPr>
+          <w:lang w:val="fi"/>
+        </w:rPr>
+        <w:t>Defeating enemies: A new feature has been included according to the requirements, the jet can defeat enemies. Each time the player press the space bar, the jet shoot a rocket that can defeat the enemies.</w:t>
+      </w:r>
+    </w:p>
+    <w:p>
+      <w:pPr>
+        <w:pStyle w:val="Leipteksti1"/>
+        <w:ind w:left="0"/>
+      </w:pPr>
+      <w:r>
+        <w:lastRenderedPageBreak/>
+        <w:t>To finalize, o</w:t>
+      </w:r>
+      <w:r>
+        <w:t xml:space="preserve">ther important part of this Sprint was trying to clarify the continuous increment of code. We </w:t>
+      </w:r>
+      <w:r>
+        <w:rPr>
+          <w:u w:val="single"/>
+        </w:rPr>
+        <w:t>added</w:t>
+      </w:r>
+      <w:r>
+        <w:t xml:space="preserve"> comments and separated some part of the code in different functions.</w:t>
+      </w:r>
+    </w:p>
+    <w:p>
+      <w:pPr>
+        <w:pStyle w:val="Leipteksti1"/>
+        <w:ind w:left="0"/>
+        <w:rPr>
+          <w:lang w:val="fi"/>
+        </w:rPr>
+      </w:pPr>
+    </w:p>
+    <w:p>
+      <w:pPr>
+        <w:pStyle w:val="Ttulo3"/>
+        <w:rPr>
+          <w:lang w:val="fi"/>
+        </w:rPr>
+      </w:pPr>
+      <w:r>
+        <w:rPr>
+          <w:lang w:val="fi"/>
+        </w:rPr>
+        <w:t>What difficulties you had</w:t>
+      </w:r>
+    </w:p>
+    <w:p>
+      <w:pPr>
+        <w:pStyle w:val="Leipteksti1"/>
+        <w:ind w:left="0"/>
+      </w:pPr>
+      <w:r>
+        <w:t>In order to keep the proportion of all the graphics in any kind of screens, the team designed some functions that control the width and the height of the full screen and keep always the correct proportion. This create some little problems in the past Sprint with the collisions, that were not so much precise. In this Sprint we solved this problem and the map collisions that we couldn’t in the past.</w:t>
+      </w:r>
+    </w:p>
+    <w:p>
+      <w:pPr>
+        <w:pStyle w:val="Leipteksti1"/>
+        <w:ind w:left="0"/>
+      </w:pPr>
+    </w:p>
+    <w:p>
+      <w:pPr>
+        <w:pStyle w:val="Leipteksti1"/>
+        <w:ind w:left="0"/>
+        <w:rPr>
+          <w:lang w:val="fi"/>
+        </w:rPr>
+      </w:pPr>
+    </w:p>
+    <w:p>
+      <w:pPr>
+        <w:pStyle w:val="Ttulo3"/>
+        <w:rPr>
+          <w:lang w:val="en-US"/>
+        </w:rPr>
+      </w:pPr>
+      <w:r>
+        <w:rPr>
+          <w:lang w:val="en-US"/>
+        </w:rPr>
+        <w:t>What were the main learnings</w:t>
+      </w:r>
+    </w:p>
+    <w:p>
+      <w:pPr>
+        <w:pStyle w:val="Leipteksti1"/>
+        <w:ind w:left="0"/>
+      </w:pPr>
+      <w:r>
+        <w:t>The main learning in this Sprint are related to the efficiency of the code. Until now we didn’t wonder that much if the code was efficient enough if it was working. In this Sprint some changes has been made to make the code efficient for the computer.</w:t>
+      </w:r>
+    </w:p>
+    <w:p>
+      <w:pPr>
+        <w:pStyle w:val="Leipteksti1"/>
+        <w:ind w:left="0"/>
+      </w:pPr>
+    </w:p>
+    <w:p>
+      <w:pPr>
+        <w:pStyle w:val="Leipteksti1"/>
+        <w:ind w:left="0"/>
+      </w:pPr>
+      <w:r>
+        <w:t>Also the team has learnt how to work with the computer time, adding some real time delays in different functions, like timing between each shoot.</w:t>
+      </w:r>
+    </w:p>
+    <w:p>
+      <w:pPr>
+        <w:pStyle w:val="Leipteksti1"/>
+        <w:ind w:left="0"/>
+      </w:pPr>
+    </w:p>
+    <w:p>
+      <w:pPr>
+        <w:pStyle w:val="Ttulo3"/>
+        <w:rPr>
+          <w:lang w:val="en-US"/>
+        </w:rPr>
+      </w:pPr>
+      <w:r>
+        <w:rPr>
+          <w:lang w:val="en-US"/>
+        </w:rPr>
+        <w:t>What did you</w:t>
+      </w:r>
+      <w:r>
+        <w:rPr>
+          <w:lang w:val="en-US"/>
+        </w:rPr>
+        <w:t xml:space="preserve"> decide to change for the next S</w:t>
+      </w:r>
+      <w:r>
+        <w:rPr>
+          <w:lang w:val="en-US"/>
+        </w:rPr>
+        <w:t>print</w:t>
+      </w:r>
+    </w:p>
+    <w:p>
+      <w:pPr>
+        <w:pStyle w:val="Leipteksti1"/>
+        <w:ind w:left="0"/>
+      </w:pPr>
+      <w:r>
+        <w:t>At the end of this Sprint, all the main functionality and the most important details are done, so for the next sprint the team will try to adjust some values, like speed, fuel consumption or number of enemies to find the best play experience.</w:t>
+      </w:r>
+    </w:p>
+    <w:p>
+      <w:pPr>
+        <w:pStyle w:val="Leipteksti1"/>
+        <w:ind w:left="0"/>
+      </w:pPr>
+    </w:p>
+    <w:p>
+      <w:pPr>
+        <w:pStyle w:val="Leipteksti1"/>
+        <w:ind w:left="0"/>
+      </w:pPr>
+      <w:r>
+        <w:t xml:space="preserve">In addition to this, the customer has asked for a new unpredict requirement ‘The enemies can shoot to the jet’. </w:t>
+      </w:r>
+      <w:r>
+        <w:t>T</w:t>
+      </w:r>
+      <w:r>
+        <w:t>he first part of the last Sprint will be mainly for developing this task.</w:t>
+      </w:r>
+    </w:p>
+    <w:p>
+      <w:pPr>
+        <w:pStyle w:val="Leipteksti1"/>
+        <w:ind w:left="0"/>
+      </w:pPr>
+    </w:p>
+    <w:p>
+      <w:pPr>
+        <w:pStyle w:val="Ttulo3"/>
+      </w:pPr>
+      <w:r>
+        <w:t>Burndown graphic</w:t>
+      </w:r>
+    </w:p>
+    <w:p>
+      <w:pPr>
+        <w:spacing w:line="240" w:lineRule="auto"/>
+        <w:jc w:val="left"/>
+        <w:rPr>
+          <w:lang w:val="en-US"/>
+        </w:rPr>
+      </w:pPr>
+    </w:p>
+    <w:p>
+      <w:pPr>
+        <w:spacing w:line="240" w:lineRule="auto"/>
+        <w:jc w:val="left"/>
+        <w:rPr>
+          <w:lang w:val="en-US"/>
+        </w:rPr>
+      </w:pPr>
+      <w:r>
+        <w:rPr>
+          <w:lang w:val="en-US"/>
+        </w:rPr>
+        <w:t>In this Sprint, the burndown graphic of the effort is the following:</w:t>
+      </w:r>
+    </w:p>
+    <w:p>
+      <w:pPr>
+        <w:spacing w:line="240" w:lineRule="auto"/>
+        <w:jc w:val="left"/>
+        <w:rPr>
+          <w:lang w:val="en-US"/>
+        </w:rPr>
+      </w:pPr>
+    </w:p>
+    <w:p>
+      <w:pPr>
+        <w:spacing w:line="240" w:lineRule="auto"/>
+        <w:jc w:val="left"/>
+        <w:rPr>
+          <w:lang w:val="en-US"/>
+        </w:rPr>
+      </w:pPr>
+      <w:r>
+        <w:rPr>
+          <w:noProof/>
+          <w:lang w:val="es-ES" w:eastAsia="es-ES"/>
+        </w:rPr>
+        <w:drawing>
+          <wp:inline distT="0" distB="0" distL="0" distR="0" wp14:anchorId="3C4808DA" wp14:editId="410E4E11">
+            <wp:extent cx="5219700" cy="1929765"/>
+            <wp:effectExtent l="0" t="0" r="0" b="0"/>
+            <wp:docPr id="8" name="Imagen 8"/>
+            <wp:cNvGraphicFramePr>
+              <a:graphicFrameLocks xmlns:a="http://schemas.openxmlformats.org/drawingml/2006/main" noChangeAspect="1"/>
+            </wp:cNvGraphicFramePr>
+            <a:graphic xmlns:a="http://schemas.openxmlformats.org/drawingml/2006/main">
+              <a:graphicData uri="http://schemas.openxmlformats.org/drawingml/2006/picture">
+                <pic:pic xmlns:pic="http://schemas.openxmlformats.org/drawingml/2006/picture">
+                  <pic:nvPicPr>
+                    <pic:cNvPr id="1" name=""/>
+                    <pic:cNvPicPr/>
+                  </pic:nvPicPr>
+                  <pic:blipFill>
+                    <a:blip r:embed="rId30"/>
+                    <a:stretch>
+                      <a:fillRect/>
+                    </a:stretch>
+                  </pic:blipFill>
+                  <pic:spPr>
+                    <a:xfrm>
+                      <a:off x="0" y="0"/>
                       <a:ext cx="5219700" cy="1929765"/>
                     </a:xfrm>
                     <a:prstGeom prst="rect">
@@ -10437,6 +10418,757 @@
         <w:spacing w:line="240" w:lineRule="auto"/>
         <w:jc w:val="left"/>
         <w:rPr>
+          <w:lang w:val="en-US"/>
+        </w:rPr>
+      </w:pPr>
+      <w:r>
+        <w:rPr>
+          <w:lang w:val="en-US"/>
+        </w:rPr>
+        <w:t>Once we had the logic, in the second part the team has spent more effort on the implementation and the problems that has been appearing during the process.</w:t>
+      </w:r>
+    </w:p>
+    <w:p>
+      <w:pPr>
+        <w:spacing w:line="240" w:lineRule="auto"/>
+        <w:jc w:val="left"/>
+        <w:rPr>
+          <w:lang w:val="en-US"/>
+        </w:rPr>
+      </w:pPr>
+    </w:p>
+    <w:p>
+      <w:pPr>
+        <w:pStyle w:val="Ttulo2"/>
+        <w:rPr>
+          <w:lang w:val="en-US"/>
+        </w:rPr>
+      </w:pPr>
+      <w:r>
+        <w:rPr>
+          <w:lang w:val="en-US"/>
+        </w:rPr>
+        <w:tab/>
+        <w:t xml:space="preserve">Sprint </w:t>
+      </w:r>
+      <w:r>
+        <w:rPr>
+          <w:lang w:val="en-US"/>
+        </w:rPr>
+        <w:t>4</w:t>
+      </w:r>
+    </w:p>
+    <w:p>
+      <w:pPr>
+        <w:pStyle w:val="Ttulo3"/>
+        <w:rPr>
+          <w:color w:val="000000" w:themeColor="text1"/>
+          <w:szCs w:val="24"/>
+          <w:lang w:val="fi"/>
+        </w:rPr>
+      </w:pPr>
+      <w:r>
+        <w:rPr>
+          <w:color w:val="000000" w:themeColor="text1"/>
+          <w:szCs w:val="24"/>
+          <w:lang w:val="fi"/>
+        </w:rPr>
+        <w:t>What went well</w:t>
+      </w:r>
+    </w:p>
+    <w:p>
+      <w:pPr>
+        <w:pStyle w:val="Leipteksti1"/>
+        <w:ind w:left="0"/>
+        <w:rPr>
+          <w:lang w:val="fi"/>
+        </w:rPr>
+      </w:pPr>
+      <w:r>
+        <w:rPr>
+          <w:lang w:val="fi"/>
+        </w:rPr>
+        <w:t>The main goal of this sprint for the team was being able to finish the game</w:t>
+      </w:r>
+      <w:r>
+        <w:rPr>
+          <w:lang w:val="fi"/>
+        </w:rPr>
+        <w:t xml:space="preserve"> succesfuly and following the course schedulle</w:t>
+      </w:r>
+      <w:r>
+        <w:rPr>
+          <w:lang w:val="fi"/>
+        </w:rPr>
+        <w:t xml:space="preserve">. </w:t>
+      </w:r>
+    </w:p>
+    <w:p>
+      <w:pPr>
+        <w:pStyle w:val="Leipteksti1"/>
+        <w:ind w:left="0"/>
+        <w:rPr>
+          <w:lang w:val="fi"/>
+        </w:rPr>
+      </w:pPr>
+    </w:p>
+    <w:p>
+      <w:pPr>
+        <w:pStyle w:val="Leipteksti1"/>
+        <w:ind w:left="0"/>
+        <w:rPr>
+          <w:lang w:val="fi"/>
+        </w:rPr>
+      </w:pPr>
+      <w:r>
+        <w:rPr>
+          <w:lang w:val="fi"/>
+        </w:rPr>
+        <w:t>Thanks to the work done in the previous sprints, the team managed to accomplish almost all the initial requirements, so on the initial meeting of the sprint 4, we decided to include some new requirements to improve the game:</w:t>
+      </w:r>
+    </w:p>
+    <w:p>
+      <w:pPr>
+        <w:pStyle w:val="Leipteksti1"/>
+        <w:ind w:left="0"/>
+        <w:rPr>
+          <w:rFonts w:ascii="Helvetica" w:hAnsi="Helvetica" w:cs="Helvetica"/>
+          <w:sz w:val="18"/>
+          <w:szCs w:val="18"/>
+          <w:shd w:val="clear" w:color="auto" w:fill="FFFFFF"/>
+        </w:rPr>
+      </w:pPr>
+      <w:r>
+        <w:rPr>
+          <w:rFonts w:ascii="Helvetica" w:hAnsi="Helvetica" w:cs="Helvetica"/>
+          <w:sz w:val="18"/>
+          <w:szCs w:val="18"/>
+          <w:shd w:val="clear" w:color="auto" w:fill="FFFFFF"/>
+        </w:rPr>
+        <w:t>​​​​​​​</w:t>
+      </w:r>
+    </w:p>
+    <w:p>
+      <w:pPr>
+        <w:pStyle w:val="Leipteksti1"/>
+        <w:numPr>
+          <w:ilvl w:val="0"/>
+          <w:numId w:val="20"/>
+        </w:numPr>
+        <w:rPr>
+          <w:lang w:val="fi"/>
+        </w:rPr>
+      </w:pPr>
+      <w:r>
+        <w:rPr>
+          <w:lang w:val="fi"/>
+        </w:rPr>
+        <w:t>Customer requirement 13: The enemy is shooting at the player. When certain hits are taken, the jet crashes. </w:t>
+      </w:r>
+    </w:p>
+    <w:p>
+      <w:pPr>
+        <w:pStyle w:val="Leipteksti1"/>
+        <w:numPr>
+          <w:ilvl w:val="0"/>
+          <w:numId w:val="20"/>
+        </w:numPr>
+        <w:rPr>
+          <w:lang w:val="fi"/>
+        </w:rPr>
+      </w:pPr>
+      <w:r>
+        <w:rPr>
+          <w:lang w:val="fi"/>
+        </w:rPr>
+        <w:t xml:space="preserve">Customer requirement 14: " </w:t>
+      </w:r>
+      <w:r>
+        <w:rPr>
+          <w:lang w:val="fi"/>
+        </w:rPr>
+        <w:t>Possibility</w:t>
+      </w:r>
+      <w:r>
+        <w:rPr>
+          <w:lang w:val="fi"/>
+        </w:rPr>
+        <w:t xml:space="preserve"> of mute the sound"</w:t>
+      </w:r>
+    </w:p>
+    <w:p>
+      <w:pPr>
+        <w:pStyle w:val="Leipteksti1"/>
+        <w:numPr>
+          <w:ilvl w:val="0"/>
+          <w:numId w:val="20"/>
+        </w:numPr>
+        <w:rPr>
+          <w:lang w:val="fi"/>
+        </w:rPr>
+      </w:pPr>
+      <w:r>
+        <w:rPr>
+          <w:lang w:val="fi"/>
+        </w:rPr>
+        <w:t xml:space="preserve">Customer requirement </w:t>
+      </w:r>
+      <w:r>
+        <w:rPr>
+          <w:lang w:val="fi"/>
+        </w:rPr>
+        <w:t>16: "The user can destroy the fuel depots by shooting them"</w:t>
+      </w:r>
+    </w:p>
+    <w:p>
+      <w:pPr>
+        <w:pStyle w:val="Leipteksti1"/>
+        <w:numPr>
+          <w:ilvl w:val="0"/>
+          <w:numId w:val="20"/>
+        </w:numPr>
+        <w:rPr>
+          <w:lang w:val="fi"/>
+        </w:rPr>
+      </w:pPr>
+      <w:r>
+        <w:rPr>
+          <w:lang w:val="fi"/>
+        </w:rPr>
+        <w:t xml:space="preserve">Customer requirement </w:t>
+      </w:r>
+      <w:r>
+        <w:rPr>
+          <w:lang w:val="fi"/>
+        </w:rPr>
+        <w:t>17: "The user can pause the game and resume it by pressing a button"</w:t>
+      </w:r>
+    </w:p>
+    <w:p>
+      <w:pPr>
+        <w:pStyle w:val="Leipteksti1"/>
+        <w:numPr>
+          <w:ilvl w:val="0"/>
+          <w:numId w:val="20"/>
+        </w:numPr>
+        <w:rPr>
+          <w:lang w:val="fi"/>
+        </w:rPr>
+      </w:pPr>
+      <w:r>
+        <w:rPr>
+          <w:lang w:val="fi"/>
+        </w:rPr>
+        <w:t xml:space="preserve">Customer requirement </w:t>
+      </w:r>
+      <w:r>
+        <w:rPr>
+          <w:lang w:val="fi"/>
+        </w:rPr>
+        <w:t>18: "The user can choose between different jets at the beginning of the game"</w:t>
+      </w:r>
+    </w:p>
+    <w:p>
+      <w:pPr>
+        <w:pStyle w:val="Leipteksti1"/>
+        <w:numPr>
+          <w:ilvl w:val="0"/>
+          <w:numId w:val="20"/>
+        </w:numPr>
+        <w:rPr>
+          <w:lang w:val="fi"/>
+        </w:rPr>
+      </w:pPr>
+      <w:r>
+        <w:rPr>
+          <w:lang w:val="fi"/>
+        </w:rPr>
+        <w:t xml:space="preserve">Customer requirement </w:t>
+      </w:r>
+      <w:r>
+        <w:rPr>
+          <w:lang w:val="fi"/>
+        </w:rPr>
+        <w:t>19: "Two players can play at the same time"</w:t>
+      </w:r>
+    </w:p>
+    <w:p>
+      <w:pPr>
+        <w:pStyle w:val="Leipteksti1"/>
+        <w:ind w:left="0"/>
+      </w:pPr>
+    </w:p>
+    <w:p>
+      <w:pPr>
+        <w:pStyle w:val="Ttulo3"/>
+        <w:rPr>
+          <w:lang w:val="fi"/>
+        </w:rPr>
+      </w:pPr>
+      <w:r>
+        <w:rPr>
+          <w:lang w:val="fi"/>
+        </w:rPr>
+        <w:t>What difficulties you had</w:t>
+      </w:r>
+    </w:p>
+    <w:p>
+      <w:pPr>
+        <w:pStyle w:val="Leipteksti1"/>
+        <w:ind w:left="0"/>
+        <w:rPr>
+          <w:lang w:val="fi"/>
+        </w:rPr>
+      </w:pPr>
+    </w:p>
+    <w:p>
+      <w:pPr>
+        <w:pStyle w:val="Leipteksti1"/>
+        <w:ind w:left="0"/>
+        <w:rPr>
+          <w:lang w:val="fi"/>
+        </w:rPr>
+      </w:pPr>
+      <w:r>
+        <w:rPr>
+          <w:lang w:val="fi"/>
+        </w:rPr>
+        <w:t xml:space="preserve">Since the first sprint, the number of lines of code and the complextity has increased a lot. This make the code more hard to maintain and find the errors. </w:t>
+      </w:r>
+    </w:p>
+    <w:p>
+      <w:pPr>
+        <w:pStyle w:val="Leipteksti1"/>
+        <w:ind w:left="0"/>
+        <w:rPr>
+          <w:lang w:val="fi"/>
+        </w:rPr>
+      </w:pPr>
+    </w:p>
+    <w:p>
+      <w:pPr>
+        <w:pStyle w:val="Leipteksti1"/>
+        <w:ind w:left="0"/>
+        <w:rPr>
+          <w:lang w:val="fi"/>
+        </w:rPr>
+      </w:pPr>
+      <w:r>
+        <w:rPr>
+          <w:lang w:val="fi"/>
+        </w:rPr>
+        <w:t>While the continuous communication and work process followed for the team solved many of the possibles errors thet could appear, sometimes a little change of one part of the code could affect many of the other parts, and a few times was required to involve all the team to solve this little errors.</w:t>
+      </w:r>
+    </w:p>
+    <w:p>
+      <w:pPr>
+        <w:pStyle w:val="Leipteksti1"/>
+        <w:ind w:left="0"/>
+        <w:rPr>
+          <w:lang w:val="fi"/>
+        </w:rPr>
+      </w:pPr>
+    </w:p>
+    <w:p>
+      <w:pPr>
+        <w:pStyle w:val="Leipteksti1"/>
+        <w:ind w:left="0"/>
+        <w:rPr>
+          <w:lang w:val="fi"/>
+        </w:rPr>
+      </w:pPr>
+      <w:r>
+        <w:rPr>
+          <w:lang w:val="fi"/>
+        </w:rPr>
+        <w:t>During the project the team has also tasks for coding refactor and review. Again, as the code was increasing, the reviews and refatoring were more complex and time consuming.</w:t>
+      </w:r>
+    </w:p>
+    <w:p>
+      <w:pPr>
+        <w:pStyle w:val="Leipteksti1"/>
+        <w:ind w:left="0"/>
+        <w:rPr>
+          <w:lang w:val="fi"/>
+        </w:rPr>
+      </w:pPr>
+    </w:p>
+    <w:p>
+      <w:pPr>
+        <w:pStyle w:val="Ttulo3"/>
+        <w:rPr>
+          <w:lang w:val="en-US"/>
+        </w:rPr>
+      </w:pPr>
+      <w:r>
+        <w:rPr>
+          <w:lang w:val="en-US"/>
+        </w:rPr>
+        <w:lastRenderedPageBreak/>
+        <w:t>What were the main learnings</w:t>
+      </w:r>
+    </w:p>
+    <w:p>
+      <w:pPr>
+        <w:spacing w:line="240" w:lineRule="auto"/>
+        <w:jc w:val="left"/>
+        <w:rPr>
+          <w:lang w:val="en-US"/>
+        </w:rPr>
+      </w:pPr>
+    </w:p>
+    <w:p>
+      <w:pPr>
+        <w:spacing w:line="240" w:lineRule="auto"/>
+        <w:jc w:val="left"/>
+        <w:rPr>
+          <w:lang w:val="en-US"/>
+        </w:rPr>
+      </w:pPr>
+      <w:r>
+        <w:rPr>
+          <w:lang w:val="en-US"/>
+        </w:rPr>
+        <w:t>Including buttons and</w:t>
+      </w:r>
+      <w:r>
+        <w:rPr>
+          <w:lang w:val="en-US"/>
+        </w:rPr>
+        <w:t xml:space="preserve"> sound </w:t>
+      </w:r>
+      <w:r>
+        <w:rPr>
+          <w:lang w:val="en-US"/>
+        </w:rPr>
+        <w:t>to</w:t>
+      </w:r>
+      <w:r>
+        <w:rPr>
+          <w:lang w:val="en-US"/>
+        </w:rPr>
+        <w:t xml:space="preserve"> the </w:t>
+      </w:r>
+      <w:r>
+        <w:rPr>
+          <w:lang w:val="en-US"/>
+        </w:rPr>
+        <w:t xml:space="preserve">game bring to the project the necessity of learning new libraries and get familiar to them. </w:t>
+      </w:r>
+    </w:p>
+    <w:p>
+      <w:pPr>
+        <w:spacing w:line="240" w:lineRule="auto"/>
+        <w:jc w:val="left"/>
+        <w:rPr>
+          <w:lang w:val="en-US"/>
+        </w:rPr>
+      </w:pPr>
+    </w:p>
+    <w:p>
+      <w:pPr>
+        <w:spacing w:line="240" w:lineRule="auto"/>
+        <w:jc w:val="left"/>
+        <w:rPr>
+          <w:lang w:val="en-US"/>
+        </w:rPr>
+      </w:pPr>
+      <w:r>
+        <w:rPr>
+          <w:lang w:val="en-US"/>
+        </w:rPr>
+        <w:t>[</w:t>
+      </w:r>
+      <w:r>
+        <w:rPr>
+          <w:lang w:val="en-US"/>
+        </w:rPr>
+        <w:t>…</w:t>
+      </w:r>
+      <w:r>
+        <w:rPr>
+          <w:lang w:val="en-US"/>
+        </w:rPr>
+        <w:t>]</w:t>
+      </w:r>
+    </w:p>
+    <w:p>
+      <w:pPr>
+        <w:pStyle w:val="Ttulo3"/>
+      </w:pPr>
+      <w:r>
+        <w:t>Burndown graphic</w:t>
+      </w:r>
+    </w:p>
+    <w:p>
+      <w:pPr>
+        <w:pStyle w:val="Ttulo2"/>
+        <w:rPr>
+          <w:lang w:val="en-US"/>
+        </w:rPr>
+      </w:pPr>
+      <w:r>
+        <w:rPr>
+          <w:lang w:val="en-US"/>
+        </w:rPr>
+        <w:tab/>
+      </w:r>
+      <w:r>
+        <w:rPr>
+          <w:lang w:val="en-US"/>
+        </w:rPr>
+        <w:t>General project overview</w:t>
+      </w:r>
+    </w:p>
+    <w:p>
+      <w:pPr>
+        <w:pStyle w:val="Ttulo3"/>
+        <w:rPr>
+          <w:color w:val="000000" w:themeColor="text1"/>
+          <w:szCs w:val="24"/>
+          <w:lang w:val="fi"/>
+        </w:rPr>
+      </w:pPr>
+      <w:r>
+        <w:rPr>
+          <w:color w:val="000000" w:themeColor="text1"/>
+          <w:szCs w:val="24"/>
+          <w:lang w:val="fi"/>
+        </w:rPr>
+        <w:t>What went well</w:t>
+      </w:r>
+    </w:p>
+    <w:p>
+      <w:pPr>
+        <w:pStyle w:val="Leipteksti1"/>
+        <w:ind w:left="0"/>
+        <w:rPr>
+          <w:lang w:val="fi"/>
+        </w:rPr>
+      </w:pPr>
+      <w:r>
+        <w:rPr>
+          <w:lang w:val="fi"/>
+        </w:rPr>
+        <w:t xml:space="preserve">Along the project the team has working </w:t>
+      </w:r>
+    </w:p>
+    <w:p>
+      <w:pPr>
+        <w:pStyle w:val="Leipteksti1"/>
+        <w:ind w:left="0"/>
+        <w:rPr>
+          <w:lang w:val="fi"/>
+        </w:rPr>
+      </w:pPr>
+    </w:p>
+    <w:p>
+      <w:pPr>
+        <w:pStyle w:val="Ttulo3"/>
+        <w:rPr>
+          <w:lang w:val="en-US"/>
+        </w:rPr>
+      </w:pPr>
+      <w:r>
+        <w:rPr>
+          <w:lang w:val="en-US"/>
+        </w:rPr>
+        <w:t>What were the main learnings</w:t>
+      </w:r>
+    </w:p>
+    <w:p>
+      <w:pPr>
+        <w:pStyle w:val="Leipteksti1"/>
+        <w:ind w:left="0"/>
+        <w:rPr>
+          <w:lang w:val="fi"/>
+        </w:rPr>
+      </w:pPr>
+    </w:p>
+    <w:p>
+      <w:pPr>
+        <w:pStyle w:val="Leipteksti1"/>
+        <w:ind w:left="0"/>
+        <w:rPr>
+          <w:lang w:val="fi"/>
+        </w:rPr>
+      </w:pPr>
+      <w:r>
+        <w:rPr>
+          <w:lang w:val="fi"/>
+        </w:rPr>
+        <w:t xml:space="preserve">Could be noticed clearly how the team has been learning the scrum process and the use of the </w:t>
+      </w:r>
+      <w:r>
+        <w:rPr>
+          <w:lang w:val="fi"/>
+        </w:rPr>
+        <w:t>project tools.</w:t>
+      </w:r>
+    </w:p>
+    <w:p>
+      <w:pPr>
+        <w:pStyle w:val="Leipteksti1"/>
+        <w:ind w:left="0"/>
+        <w:rPr>
+          <w:lang w:val="fi"/>
+        </w:rPr>
+      </w:pPr>
+    </w:p>
+    <w:p>
+      <w:pPr>
+        <w:pStyle w:val="Leipteksti1"/>
+        <w:ind w:left="0"/>
+        <w:rPr>
+          <w:lang w:val="fi"/>
+        </w:rPr>
+      </w:pPr>
+      <w:r>
+        <w:rPr>
+          <w:lang w:val="fi"/>
+        </w:rPr>
+        <w:t>At the first sprint the use of the Agilefant tool was not than efficient than in the followings sprints. The team learned how to use the tool properly and get used to follow the plan and spent correctly the effort.</w:t>
+      </w:r>
+    </w:p>
+    <w:p>
+      <w:pPr>
+        <w:pStyle w:val="Leipteksti1"/>
+        <w:ind w:left="0"/>
+        <w:rPr>
+          <w:lang w:val="fi"/>
+        </w:rPr>
+      </w:pPr>
+    </w:p>
+    <w:p>
+      <w:pPr>
+        <w:pStyle w:val="Leipteksti1"/>
+        <w:ind w:left="0"/>
+        <w:rPr>
+          <w:lang w:val="fi"/>
+        </w:rPr>
+      </w:pPr>
+      <w:r>
+        <w:rPr>
+          <w:lang w:val="fi"/>
+        </w:rPr>
+        <w:t xml:space="preserve">The team now is </w:t>
+      </w:r>
+      <w:r>
+        <w:rPr>
+          <w:lang w:val="fi"/>
+        </w:rPr>
+        <w:t>able to make a better estimation of the</w:t>
+      </w:r>
+      <w:r>
+        <w:rPr>
+          <w:lang w:val="fi"/>
+        </w:rPr>
+        <w:t xml:space="preserve"> time </w:t>
+      </w:r>
+      <w:bookmarkStart w:id="22" w:name="_GoBack"/>
+      <w:bookmarkEnd w:id="22"/>
+      <w:r>
+        <w:rPr>
+          <w:lang w:val="fi"/>
+        </w:rPr>
+        <w:t>of the each task, including also the fact that we are now more skilled in coding than at the beginning.</w:t>
+      </w:r>
+    </w:p>
+    <w:p>
+      <w:pPr>
+        <w:pStyle w:val="Leipteksti1"/>
+        <w:ind w:left="0"/>
+        <w:rPr>
+          <w:lang w:val="fi"/>
+        </w:rPr>
+      </w:pPr>
+    </w:p>
+    <w:p>
+      <w:pPr>
+        <w:pStyle w:val="Leipteksti1"/>
+        <w:ind w:left="0"/>
+        <w:rPr>
+          <w:lang w:val="fi"/>
+        </w:rPr>
+      </w:pPr>
+      <w:r>
+        <w:rPr>
+          <w:lang w:val="fi"/>
+        </w:rPr>
+        <w:t>Related to the tasks, it could be noticed how on the first sprint the tasks was more oppened and less detailed than at the end. Also the used more the part ’tasks without story’ on Agilefant.</w:t>
+      </w:r>
+    </w:p>
+    <w:p>
+      <w:pPr>
+        <w:pStyle w:val="Leipteksti1"/>
+        <w:ind w:left="0"/>
+        <w:rPr>
+          <w:lang w:val="fi"/>
+        </w:rPr>
+      </w:pPr>
+    </w:p>
+    <w:p>
+      <w:pPr>
+        <w:pStyle w:val="Leipteksti1"/>
+        <w:ind w:left="0"/>
+        <w:rPr>
+          <w:lang w:val="fi"/>
+        </w:rPr>
+      </w:pPr>
+      <w:r>
+        <w:rPr>
+          <w:lang w:val="fi"/>
+        </w:rPr>
+        <w:t>Also could be noticed a great change on the capability, skills and efficience of the team from the first sprint until the final of the last sprint</w:t>
+      </w:r>
+      <w:r>
+        <w:rPr>
+          <w:lang w:val="fi"/>
+        </w:rPr>
+        <w:t xml:space="preserve">, not just on the coding part, but also in all the aspects related to the project as </w:t>
+      </w:r>
+      <w:r>
+        <w:rPr>
+          <w:lang w:val="fi"/>
+        </w:rPr>
+        <w:t>communication, problem managemet and team work between others.</w:t>
+      </w:r>
+    </w:p>
+    <w:p>
+      <w:pPr>
+        <w:pStyle w:val="Leipteksti1"/>
+        <w:ind w:left="0"/>
+        <w:rPr>
+          <w:lang w:val="fi"/>
+        </w:rPr>
+      </w:pPr>
+    </w:p>
+    <w:p>
+      <w:pPr>
+        <w:pStyle w:val="Leipteksti1"/>
+        <w:ind w:left="0"/>
+        <w:rPr>
+          <w:lang w:val="fi"/>
+        </w:rPr>
+      </w:pPr>
+      <w:r>
+        <w:rPr>
+          <w:lang w:val="fi"/>
+        </w:rPr>
+        <w:t xml:space="preserve">At any point the team have had any problems related to the communication, we used slack channels for all the issues related to this. But it could be said that thanks to the </w:t>
+      </w:r>
+      <w:r>
+        <w:rPr>
+          <w:lang w:val="fi"/>
+        </w:rPr>
+        <w:t>continuos use of the slack we manage to be much more efficients and solve many problems at early stages. The team is very aware of the importance of the communication.</w:t>
+      </w:r>
+    </w:p>
+    <w:p>
+      <w:pPr>
+        <w:spacing w:line="240" w:lineRule="auto"/>
+        <w:jc w:val="left"/>
+        <w:rPr>
           <w:rFonts w:ascii="Arial" w:hAnsi="Arial"/>
           <w:b/>
           <w:caps/>
@@ -10447,12 +11179,6 @@
         <w:rPr>
           <w:lang w:val="en-US"/>
         </w:rPr>
-        <w:t>Once we had the logic, in the second part the team has spent more effort on the implementation and the problems that has been appearing during the process.</w:t>
-      </w:r>
-      <w:r>
-        <w:rPr>
-          <w:lang w:val="en-US"/>
-        </w:rPr>
         <w:br w:type="page"/>
       </w:r>
     </w:p>
@@ -10476,7 +11202,7 @@
         </w:rPr>
         <w:t xml:space="preserve"> MANAGEMENT PLAN</w:t>
       </w:r>
-      <w:bookmarkEnd w:id="21"/>
+      <w:bookmarkEnd w:id="20"/>
     </w:p>
     <w:p>
       <w:pPr>
@@ -11701,7 +12427,7 @@
         </w:rPr>
       </w:pPr>
       <w:bookmarkStart w:id="24" w:name="_Toc478392927"/>
-      <w:bookmarkEnd w:id="22"/>
+      <w:bookmarkEnd w:id="21"/>
       <w:r>
         <w:rPr>
           <w:lang w:val="en-US"/>
@@ -15149,7 +15875,7 @@
                     </pic:cNvPicPr>
                   </pic:nvPicPr>
                   <pic:blipFill>
-                    <a:blip r:embed="rId30">
+                    <a:blip r:embed="rId31">
                       <a:extLst>
                         <a:ext uri="{28A0092B-C50C-407E-A947-70E740481C1C}">
                           <a14:useLocalDpi xmlns:a14="http://schemas.microsoft.com/office/drawing/2010/main" val="0"/>
@@ -15258,7 +15984,7 @@
                     </pic:cNvPicPr>
                   </pic:nvPicPr>
                   <pic:blipFill>
-                    <a:blip r:embed="rId31">
+                    <a:blip r:embed="rId32">
                       <a:extLst>
                         <a:ext uri="{28A0092B-C50C-407E-A947-70E740481C1C}">
                           <a14:useLocalDpi xmlns:a14="http://schemas.microsoft.com/office/drawing/2010/main" val="0"/>
@@ -15631,10 +16357,10 @@
       </w:r>
     </w:p>
     <w:sectPr>
-      <w:headerReference w:type="default" r:id="rId32"/>
-      <w:footerReference w:type="default" r:id="rId33"/>
-      <w:headerReference w:type="first" r:id="rId34"/>
-      <w:footerReference w:type="first" r:id="rId35"/>
+      <w:headerReference w:type="default" r:id="rId33"/>
+      <w:footerReference w:type="default" r:id="rId34"/>
+      <w:headerReference w:type="first" r:id="rId35"/>
+      <w:footerReference w:type="first" r:id="rId36"/>
       <w:pgSz w:w="11906" w:h="16838"/>
       <w:pgMar w:top="1985" w:right="1134" w:bottom="1418" w:left="2552" w:header="851" w:footer="720" w:gutter="0"/>
       <w:cols w:space="720"/>
@@ -15725,7 +16451,7 @@
       <w:rPr>
         <w:noProof/>
       </w:rPr>
-      <w:t>20</w:t>
+      <w:t>21</w:t>
     </w:r>
     <w:r>
       <w:rPr>
@@ -15736,27 +16462,14 @@
     <w:r>
       <w:t>/</w:t>
     </w:r>
-    <w:r>
-      <w:fldChar w:fldCharType="begin"/>
-    </w:r>
-    <w:r>
-      <w:instrText xml:space="preserve"> NUMPAGES  \* MERGEFORMAT </w:instrText>
-    </w:r>
-    <w:r>
-      <w:fldChar w:fldCharType="separate"/>
-    </w:r>
-    <w:r>
-      <w:rPr>
-        <w:noProof/>
-      </w:rPr>
-      <w:t>22</w:t>
-    </w:r>
-    <w:r>
-      <w:rPr>
-        <w:noProof/>
-      </w:rPr>
-      <w:fldChar w:fldCharType="end"/>
-    </w:r>
+    <w:fldSimple w:instr=" NUMPAGES  \* MERGEFORMAT ">
+      <w:r>
+        <w:rPr>
+          <w:noProof/>
+        </w:rPr>
+        <w:t>23</w:t>
+      </w:r>
+    </w:fldSimple>
   </w:p>
 </w:ftr>
 </file>
@@ -16199,6 +16912,119 @@
     </w:lvl>
   </w:abstractNum>
   <w:abstractNum w:abstractNumId="3" w15:restartNumberingAfterBreak="0">
+    <w:nsid w:val="04A671E1"/>
+    <w:multiLevelType w:val="hybridMultilevel"/>
+    <w:tmpl w:val="35CE8C6C"/>
+    <w:lvl w:ilvl="0" w:tplc="9EC8EDF4">
+      <w:start w:val="3"/>
+      <w:numFmt w:val="bullet"/>
+      <w:lvlText w:val="-"/>
+      <w:lvlJc w:val="left"/>
+      <w:pPr>
+        <w:ind w:left="720" w:hanging="360"/>
+      </w:pPr>
+      <w:rPr>
+        <w:rFonts w:ascii="Times New Roman" w:eastAsia="Times New Roman" w:hAnsi="Times New Roman" w:cs="Times New Roman" w:hint="default"/>
+      </w:rPr>
+    </w:lvl>
+    <w:lvl w:ilvl="1" w:tplc="0C0A0003" w:tentative="1">
+      <w:start w:val="1"/>
+      <w:numFmt w:val="bullet"/>
+      <w:lvlText w:val="o"/>
+      <w:lvlJc w:val="left"/>
+      <w:pPr>
+        <w:ind w:left="1440" w:hanging="360"/>
+      </w:pPr>
+      <w:rPr>
+        <w:rFonts w:ascii="Courier New" w:hAnsi="Courier New" w:cs="Courier New" w:hint="default"/>
+      </w:rPr>
+    </w:lvl>
+    <w:lvl w:ilvl="2" w:tplc="0C0A0005" w:tentative="1">
+      <w:start w:val="1"/>
+      <w:numFmt w:val="bullet"/>
+      <w:lvlText w:val=""/>
+      <w:lvlJc w:val="left"/>
+      <w:pPr>
+        <w:ind w:left="2160" w:hanging="360"/>
+      </w:pPr>
+      <w:rPr>
+        <w:rFonts w:ascii="Wingdings" w:hAnsi="Wingdings" w:hint="default"/>
+      </w:rPr>
+    </w:lvl>
+    <w:lvl w:ilvl="3" w:tplc="0C0A0001" w:tentative="1">
+      <w:start w:val="1"/>
+      <w:numFmt w:val="bullet"/>
+      <w:lvlText w:val=""/>
+      <w:lvlJc w:val="left"/>
+      <w:pPr>
+        <w:ind w:left="2880" w:hanging="360"/>
+      </w:pPr>
+      <w:rPr>
+        <w:rFonts w:ascii="Symbol" w:hAnsi="Symbol" w:hint="default"/>
+      </w:rPr>
+    </w:lvl>
+    <w:lvl w:ilvl="4" w:tplc="0C0A0003" w:tentative="1">
+      <w:start w:val="1"/>
+      <w:numFmt w:val="bullet"/>
+      <w:lvlText w:val="o"/>
+      <w:lvlJc w:val="left"/>
+      <w:pPr>
+        <w:ind w:left="3600" w:hanging="360"/>
+      </w:pPr>
+      <w:rPr>
+        <w:rFonts w:ascii="Courier New" w:hAnsi="Courier New" w:cs="Courier New" w:hint="default"/>
+      </w:rPr>
+    </w:lvl>
+    <w:lvl w:ilvl="5" w:tplc="0C0A0005" w:tentative="1">
+      <w:start w:val="1"/>
+      <w:numFmt w:val="bullet"/>
+      <w:lvlText w:val=""/>
+      <w:lvlJc w:val="left"/>
+      <w:pPr>
+        <w:ind w:left="4320" w:hanging="360"/>
+      </w:pPr>
+      <w:rPr>
+        <w:rFonts w:ascii="Wingdings" w:hAnsi="Wingdings" w:hint="default"/>
+      </w:rPr>
+    </w:lvl>
+    <w:lvl w:ilvl="6" w:tplc="0C0A0001" w:tentative="1">
+      <w:start w:val="1"/>
+      <w:numFmt w:val="bullet"/>
+      <w:lvlText w:val=""/>
+      <w:lvlJc w:val="left"/>
+      <w:pPr>
+        <w:ind w:left="5040" w:hanging="360"/>
+      </w:pPr>
+      <w:rPr>
+        <w:rFonts w:ascii="Symbol" w:hAnsi="Symbol" w:hint="default"/>
+      </w:rPr>
+    </w:lvl>
+    <w:lvl w:ilvl="7" w:tplc="0C0A0003" w:tentative="1">
+      <w:start w:val="1"/>
+      <w:numFmt w:val="bullet"/>
+      <w:lvlText w:val="o"/>
+      <w:lvlJc w:val="left"/>
+      <w:pPr>
+        <w:ind w:left="5760" w:hanging="360"/>
+      </w:pPr>
+      <w:rPr>
+        <w:rFonts w:ascii="Courier New" w:hAnsi="Courier New" w:cs="Courier New" w:hint="default"/>
+      </w:rPr>
+    </w:lvl>
+    <w:lvl w:ilvl="8" w:tplc="0C0A0005" w:tentative="1">
+      <w:start w:val="1"/>
+      <w:numFmt w:val="bullet"/>
+      <w:lvlText w:val=""/>
+      <w:lvlJc w:val="left"/>
+      <w:pPr>
+        <w:ind w:left="6480" w:hanging="360"/>
+      </w:pPr>
+      <w:rPr>
+        <w:rFonts w:ascii="Wingdings" w:hAnsi="Wingdings" w:hint="default"/>
+      </w:rPr>
+    </w:lvl>
+  </w:abstractNum>
+  <w:abstractNum w:abstractNumId="4" w15:restartNumberingAfterBreak="0">
     <w:nsid w:val="06AD5636"/>
     <w:multiLevelType w:val="hybridMultilevel"/>
     <w:tmpl w:val="5A9C91C2"/>
@@ -16311,7 +17137,7 @@
       </w:rPr>
     </w:lvl>
   </w:abstractNum>
-  <w:abstractNum w:abstractNumId="4" w15:restartNumberingAfterBreak="0">
+  <w:abstractNum w:abstractNumId="5" w15:restartNumberingAfterBreak="0">
     <w:nsid w:val="06B200E3"/>
     <w:multiLevelType w:val="hybridMultilevel"/>
     <w:tmpl w:val="E1E002FC"/>
@@ -16424,7 +17250,7 @@
       </w:rPr>
     </w:lvl>
   </w:abstractNum>
-  <w:abstractNum w:abstractNumId="5" w15:restartNumberingAfterBreak="0">
+  <w:abstractNum w:abstractNumId="6" w15:restartNumberingAfterBreak="0">
     <w:nsid w:val="08207203"/>
     <w:multiLevelType w:val="hybridMultilevel"/>
     <w:tmpl w:val="6F56B4C4"/>
@@ -16537,7 +17363,7 @@
       </w:rPr>
     </w:lvl>
   </w:abstractNum>
-  <w:abstractNum w:abstractNumId="6" w15:restartNumberingAfterBreak="0">
+  <w:abstractNum w:abstractNumId="7" w15:restartNumberingAfterBreak="0">
     <w:nsid w:val="107B6F36"/>
     <w:multiLevelType w:val="hybridMultilevel"/>
     <w:tmpl w:val="5C1CF2D8"/>
@@ -16677,7 +17503,7 @@
       </w:rPr>
     </w:lvl>
   </w:abstractNum>
-  <w:abstractNum w:abstractNumId="7" w15:restartNumberingAfterBreak="0">
+  <w:abstractNum w:abstractNumId="8" w15:restartNumberingAfterBreak="0">
     <w:nsid w:val="28F8740B"/>
     <w:multiLevelType w:val="hybridMultilevel"/>
     <w:tmpl w:val="8356F9FC"/>
@@ -16817,7 +17643,7 @@
       </w:rPr>
     </w:lvl>
   </w:abstractNum>
-  <w:abstractNum w:abstractNumId="8" w15:restartNumberingAfterBreak="0">
+  <w:abstractNum w:abstractNumId="9" w15:restartNumberingAfterBreak="0">
     <w:nsid w:val="2B046DE5"/>
     <w:multiLevelType w:val="hybridMultilevel"/>
     <w:tmpl w:val="717CFC4E"/>
@@ -16957,7 +17783,7 @@
       </w:rPr>
     </w:lvl>
   </w:abstractNum>
-  <w:abstractNum w:abstractNumId="9" w15:restartNumberingAfterBreak="0">
+  <w:abstractNum w:abstractNumId="10" w15:restartNumberingAfterBreak="0">
     <w:nsid w:val="36116F87"/>
     <w:multiLevelType w:val="hybridMultilevel"/>
     <w:tmpl w:val="B4641134"/>
@@ -17070,7 +17896,7 @@
       </w:rPr>
     </w:lvl>
   </w:abstractNum>
-  <w:abstractNum w:abstractNumId="10" w15:restartNumberingAfterBreak="0">
+  <w:abstractNum w:abstractNumId="11" w15:restartNumberingAfterBreak="0">
     <w:nsid w:val="475A153C"/>
     <w:multiLevelType w:val="hybridMultilevel"/>
     <w:tmpl w:val="981E3444"/>
@@ -17183,7 +18009,7 @@
       </w:rPr>
     </w:lvl>
   </w:abstractNum>
-  <w:abstractNum w:abstractNumId="11" w15:restartNumberingAfterBreak="0">
+  <w:abstractNum w:abstractNumId="12" w15:restartNumberingAfterBreak="0">
     <w:nsid w:val="47B35974"/>
     <w:multiLevelType w:val="hybridMultilevel"/>
     <w:tmpl w:val="F74833FE"/>
@@ -17323,7 +18149,7 @@
       </w:rPr>
     </w:lvl>
   </w:abstractNum>
-  <w:abstractNum w:abstractNumId="12" w15:restartNumberingAfterBreak="0">
+  <w:abstractNum w:abstractNumId="13" w15:restartNumberingAfterBreak="0">
     <w:nsid w:val="4C75627F"/>
     <w:multiLevelType w:val="hybridMultilevel"/>
     <w:tmpl w:val="A4225CCA"/>
@@ -17436,7 +18262,7 @@
       </w:rPr>
     </w:lvl>
   </w:abstractNum>
-  <w:abstractNum w:abstractNumId="13" w15:restartNumberingAfterBreak="0">
+  <w:abstractNum w:abstractNumId="14" w15:restartNumberingAfterBreak="0">
     <w:nsid w:val="50A47619"/>
     <w:multiLevelType w:val="hybridMultilevel"/>
     <w:tmpl w:val="F5321450"/>
@@ -17549,7 +18375,7 @@
       </w:rPr>
     </w:lvl>
   </w:abstractNum>
-  <w:abstractNum w:abstractNumId="14" w15:restartNumberingAfterBreak="0">
+  <w:abstractNum w:abstractNumId="15" w15:restartNumberingAfterBreak="0">
     <w:nsid w:val="5386129C"/>
     <w:multiLevelType w:val="hybridMultilevel"/>
     <w:tmpl w:val="2ECE23F0"/>
@@ -17662,7 +18488,7 @@
       </w:rPr>
     </w:lvl>
   </w:abstractNum>
-  <w:abstractNum w:abstractNumId="15" w15:restartNumberingAfterBreak="0">
+  <w:abstractNum w:abstractNumId="16" w15:restartNumberingAfterBreak="0">
     <w:nsid w:val="69DA29B1"/>
     <w:multiLevelType w:val="hybridMultilevel"/>
     <w:tmpl w:val="59FC7DB0"/>
@@ -17802,7 +18628,7 @@
       </w:rPr>
     </w:lvl>
   </w:abstractNum>
-  <w:abstractNum w:abstractNumId="16" w15:restartNumberingAfterBreak="0">
+  <w:abstractNum w:abstractNumId="17" w15:restartNumberingAfterBreak="0">
     <w:nsid w:val="7484309B"/>
     <w:multiLevelType w:val="hybridMultilevel"/>
     <w:tmpl w:val="E820D2D0"/>
@@ -17942,7 +18768,7 @@
       </w:rPr>
     </w:lvl>
   </w:abstractNum>
-  <w:abstractNum w:abstractNumId="17" w15:restartNumberingAfterBreak="0">
+  <w:abstractNum w:abstractNumId="18" w15:restartNumberingAfterBreak="0">
     <w:nsid w:val="7976659F"/>
     <w:multiLevelType w:val="hybridMultilevel"/>
     <w:tmpl w:val="409E3952"/>
@@ -18055,7 +18881,7 @@
       </w:rPr>
     </w:lvl>
   </w:abstractNum>
-  <w:abstractNum w:abstractNumId="18" w15:restartNumberingAfterBreak="0">
+  <w:abstractNum w:abstractNumId="19" w15:restartNumberingAfterBreak="0">
     <w:nsid w:val="7D7E0CC9"/>
     <w:multiLevelType w:val="hybridMultilevel"/>
     <w:tmpl w:val="3B327F1A"/>
@@ -18190,54 +19016,57 @@
     </w:lvlOverride>
   </w:num>
   <w:num w:numId="3">
-    <w:abstractNumId w:val="18"/>
+    <w:abstractNumId w:val="19"/>
   </w:num>
   <w:num w:numId="4">
-    <w:abstractNumId w:val="11"/>
+    <w:abstractNumId w:val="12"/>
   </w:num>
   <w:num w:numId="5">
+    <w:abstractNumId w:val="17"/>
+  </w:num>
+  <w:num w:numId="6">
+    <w:abstractNumId w:val="7"/>
+  </w:num>
+  <w:num w:numId="7">
     <w:abstractNumId w:val="16"/>
   </w:num>
-  <w:num w:numId="6">
-    <w:abstractNumId w:val="6"/>
-  </w:num>
-  <w:num w:numId="7">
-    <w:abstractNumId w:val="15"/>
-  </w:num>
   <w:num w:numId="8">
-    <w:abstractNumId w:val="8"/>
+    <w:abstractNumId w:val="9"/>
   </w:num>
   <w:num w:numId="9">
     <w:abstractNumId w:val="2"/>
   </w:num>
   <w:num w:numId="10">
-    <w:abstractNumId w:val="7"/>
+    <w:abstractNumId w:val="8"/>
   </w:num>
   <w:num w:numId="11">
-    <w:abstractNumId w:val="12"/>
+    <w:abstractNumId w:val="13"/>
   </w:num>
   <w:num w:numId="12">
+    <w:abstractNumId w:val="5"/>
+  </w:num>
+  <w:num w:numId="13">
+    <w:abstractNumId w:val="10"/>
+  </w:num>
+  <w:num w:numId="14">
+    <w:abstractNumId w:val="11"/>
+  </w:num>
+  <w:num w:numId="15">
+    <w:abstractNumId w:val="14"/>
+  </w:num>
+  <w:num w:numId="16">
+    <w:abstractNumId w:val="6"/>
+  </w:num>
+  <w:num w:numId="17">
+    <w:abstractNumId w:val="15"/>
+  </w:num>
+  <w:num w:numId="18">
+    <w:abstractNumId w:val="18"/>
+  </w:num>
+  <w:num w:numId="19">
     <w:abstractNumId w:val="4"/>
   </w:num>
-  <w:num w:numId="13">
-    <w:abstractNumId w:val="9"/>
-  </w:num>
-  <w:num w:numId="14">
-    <w:abstractNumId w:val="10"/>
-  </w:num>
-  <w:num w:numId="15">
-    <w:abstractNumId w:val="13"/>
-  </w:num>
-  <w:num w:numId="16">
-    <w:abstractNumId w:val="5"/>
-  </w:num>
-  <w:num w:numId="17">
-    <w:abstractNumId w:val="14"/>
-  </w:num>
-  <w:num w:numId="18">
-    <w:abstractNumId w:val="17"/>
-  </w:num>
-  <w:num w:numId="19">
+  <w:num w:numId="20">
     <w:abstractNumId w:val="3"/>
   </w:num>
 </w:numbering>
@@ -19425,7 +20254,7 @@
 </file>
 
 <file path=customXml/itemProps1.xml><?xml version="1.0" encoding="utf-8"?>
-<ds:datastoreItem xmlns:ds="http://schemas.openxmlformats.org/officeDocument/2006/customXml" ds:itemID="{2B5433D0-0F7C-4C13-A4D6-43E5C9B448CD}">
+<ds:datastoreItem xmlns:ds="http://schemas.openxmlformats.org/officeDocument/2006/customXml" ds:itemID="{127DC85C-7465-4789-83B9-ADCFACCB1A53}">
   <ds:schemaRefs>
     <ds:schemaRef ds:uri="http://schemas.openxmlformats.org/officeDocument/2006/bibliography"/>
   </ds:schemaRefs>

</xml_diff>

<commit_message>
Document: - Added difficulties of sprint 4 - Added General project overview
</commit_message>
<xml_diff>
--- a/doc/IE-21106_G10_project_plan.docx
+++ b/doc/IE-21106_G10_project_plan.docx
@@ -640,7 +640,7 @@
               <w:rPr>
                 <w:noProof/>
               </w:rPr>
-              <w:t>02.04.2017 21:14</w:t>
+              <w:t>25.04.2017 12:49</w:t>
             </w:r>
             <w:r>
               <w:fldChar w:fldCharType="end"/>
@@ -10581,19 +10581,7 @@
         <w:rPr>
           <w:lang w:val="fi"/>
         </w:rPr>
-        <w:t xml:space="preserve">Customer requirement 14: " </w:t>
-      </w:r>
-      <w:r>
-        <w:rPr>
-          <w:lang w:val="fi"/>
-        </w:rPr>
-        <w:t>Possibility</w:t>
-      </w:r>
-      <w:r>
-        <w:rPr>
-          <w:lang w:val="fi"/>
-        </w:rPr>
-        <w:t xml:space="preserve"> of mute the sound"</w:t>
+        <w:t>Customer requirement 14: " Possibility of mute the sound"</w:t>
       </w:r>
     </w:p>
     <w:p>
@@ -10877,6 +10865,30 @@
         <w:rPr>
           <w:lang w:val="en-US"/>
         </w:rPr>
+        <w:t>To make the game more realistic and for improving the player experience, some animations have been included when the jet is damaged or crash. This make necessary to get and control the time, in order to achieve the animation effect (images changing with the time).</w:t>
+      </w:r>
+    </w:p>
+    <w:p>
+      <w:pPr>
+        <w:spacing w:line="240" w:lineRule="auto"/>
+        <w:jc w:val="left"/>
+        <w:rPr>
+          <w:lang w:val="en-US"/>
+        </w:rPr>
+      </w:pPr>
+    </w:p>
+    <w:p>
+      <w:pPr>
+        <w:spacing w:line="240" w:lineRule="auto"/>
+        <w:jc w:val="left"/>
+        <w:rPr>
+          <w:lang w:val="en-US"/>
+        </w:rPr>
+      </w:pPr>
+      <w:r>
+        <w:rPr>
+          <w:lang w:val="en-US"/>
+        </w:rPr>
         <w:t>[</w:t>
       </w:r>
       <w:r>
@@ -10899,6 +10911,72 @@
       <w:r>
         <w:t>Burndown graphic</w:t>
       </w:r>
+    </w:p>
+    <w:p>
+      <w:pPr>
+        <w:pStyle w:val="Leipteksti1"/>
+        <w:ind w:left="0"/>
+        <w:rPr>
+          <w:lang w:val="fi-FI"/>
+        </w:rPr>
+      </w:pPr>
+    </w:p>
+    <w:p>
+      <w:pPr>
+        <w:pStyle w:val="Leipteksti1"/>
+        <w:ind w:left="0"/>
+        <w:rPr>
+          <w:lang w:val="fi-FI"/>
+        </w:rPr>
+      </w:pPr>
+      <w:r>
+        <w:rPr>
+          <w:lang w:val="fi-FI"/>
+        </w:rPr>
+        <w:t>The burndown graphic shows the regular work that the team have done along all the sprint.</w:t>
+      </w:r>
+    </w:p>
+    <w:p>
+      <w:pPr>
+        <w:pStyle w:val="Leipteksti1"/>
+        <w:ind w:left="0"/>
+        <w:rPr>
+          <w:lang w:val="fi-FI"/>
+        </w:rPr>
+      </w:pPr>
+    </w:p>
+    <w:p>
+      <w:pPr>
+        <w:pStyle w:val="Leipteksti1"/>
+        <w:ind w:left="0"/>
+        <w:rPr>
+          <w:lang w:val="fi-FI"/>
+        </w:rPr>
+      </w:pPr>
+      <w:r>
+        <w:rPr>
+          <w:lang w:val="fi-FI"/>
+        </w:rPr>
+        <w:t>At some points the team has spent effort, but the left effort didn’t go down. This is explained because we estimated initial time for complete the minimun required task, but as we saw that we had time for making improvements, the improved task required a bit more time than just a simple task.</w:t>
+      </w:r>
+    </w:p>
+    <w:p>
+      <w:pPr>
+        <w:pStyle w:val="Leipteksti1"/>
+        <w:ind w:left="0"/>
+        <w:rPr>
+          <w:lang w:val="fi-FI"/>
+        </w:rPr>
+      </w:pPr>
+    </w:p>
+    <w:p>
+      <w:pPr>
+        <w:pStyle w:val="Leipteksti1"/>
+        <w:ind w:left="0"/>
+        <w:rPr>
+          <w:lang w:val="fi-FI"/>
+        </w:rPr>
+      </w:pPr>
     </w:p>
     <w:p>
       <w:pPr>
@@ -10964,26 +11042,18 @@
     </w:p>
     <w:p>
       <w:pPr>
-        <w:pStyle w:val="Ttulo3"/>
-        <w:rPr>
-          <w:lang w:val="en-US"/>
-        </w:rPr>
-      </w:pPr>
-      <w:r>
-        <w:rPr>
-          <w:lang w:val="en-US"/>
-        </w:rPr>
-        <w:t>What were the main learnings</w:t>
-      </w:r>
-    </w:p>
-    <w:p>
-      <w:pPr>
         <w:pStyle w:val="Leipteksti1"/>
         <w:ind w:left="0"/>
         <w:rPr>
           <w:lang w:val="fi"/>
         </w:rPr>
       </w:pPr>
+      <w:r>
+        <w:rPr>
+          <w:lang w:val="fi"/>
+        </w:rPr>
+        <w:t>Good distribution of the work, some sprints part of the team work more than other, because other projects etc. All the team agreed? With that.</w:t>
+      </w:r>
     </w:p>
     <w:p>
       <w:pPr>
@@ -10993,18 +11063,6 @@
           <w:lang w:val="fi"/>
         </w:rPr>
       </w:pPr>
-      <w:r>
-        <w:rPr>
-          <w:lang w:val="fi"/>
-        </w:rPr>
-        <w:t xml:space="preserve">Could be noticed clearly how the team has been learning the scrum process and the use of the </w:t>
-      </w:r>
-      <w:r>
-        <w:rPr>
-          <w:lang w:val="fi"/>
-        </w:rPr>
-        <w:t>project tools.</w:t>
-      </w:r>
     </w:p>
     <w:p>
       <w:pPr>
@@ -11014,6 +11072,12 @@
           <w:lang w:val="fi"/>
         </w:rPr>
       </w:pPr>
+      <w:r>
+        <w:rPr>
+          <w:lang w:val="fi"/>
+        </w:rPr>
+        <w:t>Also the team has demostrated an active attitude, proposing ideas and sharing them on the weekly meetings or on the communication channels.</w:t>
+      </w:r>
     </w:p>
     <w:p>
       <w:pPr>
@@ -11023,12 +11087,6 @@
           <w:lang w:val="fi"/>
         </w:rPr>
       </w:pPr>
-      <w:r>
-        <w:rPr>
-          <w:lang w:val="fi"/>
-        </w:rPr>
-        <w:t>At the first sprint the use of the Agilefant tool was not than efficient than in the followings sprints. The team learned how to use the tool properly and get used to follow the plan and spent correctly the effort.</w:t>
-      </w:r>
     </w:p>
     <w:p>
       <w:pPr>
@@ -11038,6 +11096,12 @@
           <w:lang w:val="fi"/>
         </w:rPr>
       </w:pPr>
+      <w:r>
+        <w:rPr>
+          <w:lang w:val="fi"/>
+        </w:rPr>
+        <w:t>If any of the team members at some point had any problem, other member was allways ready to help or cover the task.</w:t>
+      </w:r>
     </w:p>
     <w:p>
       <w:pPr>
@@ -11047,31 +11111,19 @@
           <w:lang w:val="fi"/>
         </w:rPr>
       </w:pPr>
-      <w:r>
+    </w:p>
+    <w:p>
+      <w:pPr>
+        <w:pStyle w:val="Ttulo3"/>
         <w:rPr>
           <w:lang w:val="fi"/>
         </w:rPr>
-        <w:t xml:space="preserve">The team now is </w:t>
-      </w:r>
+      </w:pPr>
       <w:r>
         <w:rPr>
           <w:lang w:val="fi"/>
         </w:rPr>
-        <w:t>able to make a better estimation of the</w:t>
-      </w:r>
-      <w:r>
-        <w:rPr>
-          <w:lang w:val="fi"/>
-        </w:rPr>
-        <w:t xml:space="preserve"> time </w:t>
-      </w:r>
-      <w:bookmarkStart w:id="22" w:name="_GoBack"/>
-      <w:bookmarkEnd w:id="22"/>
-      <w:r>
-        <w:rPr>
-          <w:lang w:val="fi"/>
-        </w:rPr>
-        <w:t>of the each task, including also the fact that we are now more skilled in coding than at the beginning.</w:t>
+        <w:t>What difficulties you had</w:t>
       </w:r>
     </w:p>
     <w:p>
@@ -11082,6 +11134,12 @@
           <w:lang w:val="fi"/>
         </w:rPr>
       </w:pPr>
+      <w:r>
+        <w:rPr>
+          <w:lang w:val="fi"/>
+        </w:rPr>
+        <w:t xml:space="preserve">Along the project, the team has faced some difficulties that have been explained in each sprint. </w:t>
+      </w:r>
     </w:p>
     <w:p>
       <w:pPr>
@@ -11091,12 +11149,6 @@
           <w:lang w:val="fi"/>
         </w:rPr>
       </w:pPr>
-      <w:r>
-        <w:rPr>
-          <w:lang w:val="fi"/>
-        </w:rPr>
-        <w:t>Related to the tasks, it could be noticed how on the first sprint the tasks was more oppened and less detailed than at the end. Also the used more the part ’tasks without story’ on Agilefant.</w:t>
-      </w:r>
     </w:p>
     <w:p>
       <w:pPr>
@@ -11106,6 +11158,19 @@
           <w:lang w:val="fi"/>
         </w:rPr>
       </w:pPr>
+      <w:r>
+        <w:rPr>
+          <w:lang w:val="fi"/>
+        </w:rPr>
+        <w:t xml:space="preserve">Most of them were related to the increasing number classes, methods and lines of code that increase the difficulty of understand and solve any error when it appears. The goals set by the team were much further than the initial requirements, so even when the team agree with including more requirements and go further it brings also some coding </w:t>
+      </w:r>
+      <w:r>
+        <w:rPr>
+          <w:lang w:val="fi"/>
+        </w:rPr>
+        <w:lastRenderedPageBreak/>
+        <w:t>difficulties and increase the possibility of new errors. In addition to this, the more lines of code and complexity make the manteinance a bit harder.</w:t>
+      </w:r>
     </w:p>
     <w:p>
       <w:pPr>
@@ -11115,24 +11180,6 @@
           <w:lang w:val="fi"/>
         </w:rPr>
       </w:pPr>
-      <w:r>
-        <w:rPr>
-          <w:lang w:val="fi"/>
-        </w:rPr>
-        <w:t>Also could be noticed a great change on the capability, skills and efficience of the team from the first sprint until the final of the last sprint</w:t>
-      </w:r>
-      <w:r>
-        <w:rPr>
-          <w:lang w:val="fi"/>
-        </w:rPr>
-        <w:t xml:space="preserve">, not just on the coding part, but also in all the aspects related to the project as </w:t>
-      </w:r>
-      <w:r>
-        <w:rPr>
-          <w:lang w:val="fi"/>
-        </w:rPr>
-        <w:t>communication, problem managemet and team work between others.</w:t>
-      </w:r>
     </w:p>
     <w:p>
       <w:pPr>
@@ -11145,16 +11192,183 @@
     </w:p>
     <w:p>
       <w:pPr>
+        <w:pStyle w:val="Ttulo3"/>
+        <w:rPr>
+          <w:lang w:val="en-US"/>
+        </w:rPr>
+      </w:pPr>
+      <w:r>
+        <w:rPr>
+          <w:lang w:val="en-US"/>
+        </w:rPr>
+        <w:t>What were the main learnings</w:t>
+      </w:r>
+    </w:p>
+    <w:p>
+      <w:pPr>
         <w:pStyle w:val="Leipteksti1"/>
         <w:ind w:left="0"/>
         <w:rPr>
           <w:lang w:val="fi"/>
         </w:rPr>
       </w:pPr>
-      <w:r>
+    </w:p>
+    <w:p>
+      <w:pPr>
+        <w:pStyle w:val="Leipteksti1"/>
+        <w:ind w:left="0"/>
         <w:rPr>
           <w:lang w:val="fi"/>
         </w:rPr>
+      </w:pPr>
+      <w:r>
+        <w:rPr>
+          <w:lang w:val="fi"/>
+        </w:rPr>
+        <w:t xml:space="preserve">Could be noticed clearly how the team has been learning the scrum process and the use of the </w:t>
+      </w:r>
+      <w:r>
+        <w:rPr>
+          <w:lang w:val="fi"/>
+        </w:rPr>
+        <w:t>project tools.</w:t>
+      </w:r>
+    </w:p>
+    <w:p>
+      <w:pPr>
+        <w:pStyle w:val="Leipteksti1"/>
+        <w:ind w:left="0"/>
+        <w:rPr>
+          <w:lang w:val="fi"/>
+        </w:rPr>
+      </w:pPr>
+    </w:p>
+    <w:p>
+      <w:pPr>
+        <w:pStyle w:val="Leipteksti1"/>
+        <w:ind w:left="0"/>
+        <w:rPr>
+          <w:lang w:val="fi"/>
+        </w:rPr>
+      </w:pPr>
+      <w:r>
+        <w:rPr>
+          <w:lang w:val="fi"/>
+        </w:rPr>
+        <w:t>At the first sprint the use of the Agilefant tool was not than efficient than in the followings sprints. The team learned how to use the tool properly and get used to follow the plan and spent correctly the effort.</w:t>
+      </w:r>
+    </w:p>
+    <w:p>
+      <w:pPr>
+        <w:pStyle w:val="Leipteksti1"/>
+        <w:ind w:left="0"/>
+        <w:rPr>
+          <w:lang w:val="fi"/>
+        </w:rPr>
+      </w:pPr>
+    </w:p>
+    <w:p>
+      <w:pPr>
+        <w:pStyle w:val="Leipteksti1"/>
+        <w:ind w:left="0"/>
+        <w:rPr>
+          <w:lang w:val="fi"/>
+        </w:rPr>
+      </w:pPr>
+      <w:r>
+        <w:rPr>
+          <w:lang w:val="fi"/>
+        </w:rPr>
+        <w:t xml:space="preserve">The team now is </w:t>
+      </w:r>
+      <w:r>
+        <w:rPr>
+          <w:lang w:val="fi"/>
+        </w:rPr>
+        <w:t>able to make a better estimation of the</w:t>
+      </w:r>
+      <w:r>
+        <w:rPr>
+          <w:lang w:val="fi"/>
+        </w:rPr>
+        <w:t xml:space="preserve"> time of the each task, including also the fact that we are now more skilled in coding than at the beginning.</w:t>
+      </w:r>
+    </w:p>
+    <w:p>
+      <w:pPr>
+        <w:pStyle w:val="Leipteksti1"/>
+        <w:ind w:left="0"/>
+        <w:rPr>
+          <w:lang w:val="fi"/>
+        </w:rPr>
+      </w:pPr>
+    </w:p>
+    <w:p>
+      <w:pPr>
+        <w:pStyle w:val="Leipteksti1"/>
+        <w:ind w:left="0"/>
+        <w:rPr>
+          <w:lang w:val="fi"/>
+        </w:rPr>
+      </w:pPr>
+      <w:r>
+        <w:rPr>
+          <w:lang w:val="fi"/>
+        </w:rPr>
+        <w:t>Related to the tasks, it could be noticed how on the first sprint the tasks was more oppened and less detailed than at the end. Also the used more the part ’tasks without story’ on Agilefant.</w:t>
+      </w:r>
+    </w:p>
+    <w:p>
+      <w:pPr>
+        <w:pStyle w:val="Leipteksti1"/>
+        <w:ind w:left="0"/>
+        <w:rPr>
+          <w:lang w:val="fi"/>
+        </w:rPr>
+      </w:pPr>
+    </w:p>
+    <w:p>
+      <w:pPr>
+        <w:pStyle w:val="Leipteksti1"/>
+        <w:ind w:left="0"/>
+        <w:rPr>
+          <w:lang w:val="fi"/>
+        </w:rPr>
+      </w:pPr>
+      <w:r>
+        <w:rPr>
+          <w:lang w:val="fi"/>
+        </w:rPr>
+        <w:t xml:space="preserve">Also could be noticed a great change on the capability, skills and efficience of the team from the first sprint until the final of the last sprint, not just on the coding part, but also in all the aspects related to the project as </w:t>
+      </w:r>
+      <w:r>
+        <w:rPr>
+          <w:lang w:val="fi"/>
+        </w:rPr>
+        <w:t>communication, problem managemet and team work between others.</w:t>
+      </w:r>
+    </w:p>
+    <w:p>
+      <w:pPr>
+        <w:pStyle w:val="Leipteksti1"/>
+        <w:ind w:left="0"/>
+        <w:rPr>
+          <w:lang w:val="fi"/>
+        </w:rPr>
+      </w:pPr>
+    </w:p>
+    <w:p>
+      <w:pPr>
+        <w:pStyle w:val="Leipteksti1"/>
+        <w:ind w:left="0"/>
+        <w:rPr>
+          <w:lang w:val="fi"/>
+        </w:rPr>
+      </w:pPr>
+      <w:r>
+        <w:rPr>
+          <w:lang w:val="fi"/>
+        </w:rPr>
         <w:t xml:space="preserve">At any point the team have had any problems related to the communication, we used slack channels for all the issues related to this. But it could be said that thanks to the </w:t>
       </w:r>
       <w:r>
@@ -11163,6 +11377,32 @@
         </w:rPr>
         <w:t>continuos use of the slack we manage to be much more efficients and solve many problems at early stages. The team is very aware of the importance of the communication.</w:t>
       </w:r>
+    </w:p>
+    <w:p>
+      <w:pPr>
+        <w:spacing w:line="240" w:lineRule="auto"/>
+        <w:jc w:val="left"/>
+        <w:rPr>
+          <w:lang w:val="en-US"/>
+        </w:rPr>
+      </w:pPr>
+    </w:p>
+    <w:p>
+      <w:pPr>
+        <w:pStyle w:val="Ttulo3"/>
+      </w:pPr>
+      <w:r>
+        <w:t>Burndown graphic</w:t>
+      </w:r>
+    </w:p>
+    <w:p>
+      <w:pPr>
+        <w:spacing w:line="240" w:lineRule="auto"/>
+        <w:jc w:val="left"/>
+        <w:rPr>
+          <w:lang w:val="en-US"/>
+        </w:rPr>
+      </w:pPr>
     </w:p>
     <w:p>
       <w:pPr>
@@ -11175,6 +11415,12 @@
           <w:lang w:val="en-US"/>
         </w:rPr>
       </w:pPr>
+      <w:r>
+        <w:rPr>
+          <w:lang w:val="en-US"/>
+        </w:rPr>
+        <w:t>[…]</w:t>
+      </w:r>
       <w:r>
         <w:rPr>
           <w:lang w:val="en-US"/>
@@ -12402,7 +12648,7 @@
           <w:lang w:val="en-US"/>
         </w:rPr>
       </w:pPr>
-      <w:bookmarkStart w:id="23" w:name="_Toc478392926"/>
+      <w:bookmarkStart w:id="22" w:name="_Toc478392926"/>
       <w:r>
         <w:rPr>
           <w:lang w:val="en-US"/>
@@ -12416,7 +12662,7 @@
         </w:rPr>
         <w:t xml:space="preserve"> risks</w:t>
       </w:r>
-      <w:bookmarkEnd w:id="23"/>
+      <w:bookmarkEnd w:id="22"/>
     </w:p>
     <w:p>
       <w:pPr>
@@ -12426,7 +12672,7 @@
           <w:lang w:val="en-US"/>
         </w:rPr>
       </w:pPr>
-      <w:bookmarkStart w:id="24" w:name="_Toc478392927"/>
+      <w:bookmarkStart w:id="23" w:name="_Toc478392927"/>
       <w:bookmarkEnd w:id="21"/>
       <w:r>
         <w:rPr>
@@ -12464,7 +12710,7 @@
         </w:rPr>
         <w:t>Bad scheduling of the project/sprints</w:t>
       </w:r>
-      <w:bookmarkEnd w:id="24"/>
+      <w:bookmarkEnd w:id="23"/>
     </w:p>
     <w:p>
       <w:pPr>
@@ -12671,14 +12917,14 @@
           <w:lang w:val="en-US"/>
         </w:rPr>
       </w:pPr>
-      <w:bookmarkStart w:id="25" w:name="_Toc478392928"/>
+      <w:bookmarkStart w:id="24" w:name="_Toc478392928"/>
       <w:r>
         <w:rPr>
           <w:lang w:val="en-US"/>
         </w:rPr>
         <w:t>Technology risks</w:t>
       </w:r>
-      <w:bookmarkEnd w:id="25"/>
+      <w:bookmarkEnd w:id="24"/>
     </w:p>
     <w:p>
       <w:pPr>
@@ -12688,14 +12934,14 @@
           <w:lang w:val="en-US"/>
         </w:rPr>
       </w:pPr>
-      <w:bookmarkStart w:id="26" w:name="_Toc478392929"/>
+      <w:bookmarkStart w:id="25" w:name="_Toc478392929"/>
       <w:r>
         <w:rPr>
           <w:lang w:val="en-US"/>
         </w:rPr>
         <w:t>Risk T1: Online tool not available</w:t>
       </w:r>
-      <w:bookmarkEnd w:id="26"/>
+      <w:bookmarkEnd w:id="25"/>
     </w:p>
     <w:p>
       <w:pPr>
@@ -12908,14 +13154,14 @@
           <w:lang w:val="en-US"/>
         </w:rPr>
       </w:pPr>
-      <w:bookmarkStart w:id="27" w:name="_Toc478392930"/>
+      <w:bookmarkStart w:id="26" w:name="_Toc478392930"/>
       <w:r>
         <w:rPr>
           <w:lang w:val="en-US"/>
         </w:rPr>
         <w:t>Risk T2: Learning of new technologies</w:t>
       </w:r>
-      <w:bookmarkEnd w:id="27"/>
+      <w:bookmarkEnd w:id="26"/>
     </w:p>
     <w:p>
       <w:pPr>
@@ -13128,14 +13374,14 @@
           <w:lang w:val="en-US"/>
         </w:rPr>
       </w:pPr>
-      <w:bookmarkStart w:id="28" w:name="_Toc478392931"/>
+      <w:bookmarkStart w:id="27" w:name="_Toc478392931"/>
       <w:r>
         <w:rPr>
           <w:lang w:val="en-US"/>
         </w:rPr>
         <w:t>Risk T3: HW problems with the equipment</w:t>
       </w:r>
-      <w:bookmarkEnd w:id="28"/>
+      <w:bookmarkEnd w:id="27"/>
     </w:p>
     <w:p>
       <w:pPr>
@@ -13368,14 +13614,14 @@
           <w:lang w:val="en-US"/>
         </w:rPr>
       </w:pPr>
-      <w:bookmarkStart w:id="29" w:name="_Toc478392932"/>
+      <w:bookmarkStart w:id="28" w:name="_Toc478392932"/>
       <w:r>
         <w:rPr>
           <w:lang w:val="en-US"/>
         </w:rPr>
         <w:t>Customer risks</w:t>
       </w:r>
-      <w:bookmarkEnd w:id="29"/>
+      <w:bookmarkEnd w:id="28"/>
     </w:p>
     <w:p>
       <w:pPr>
@@ -13385,14 +13631,14 @@
           <w:lang w:val="en-US"/>
         </w:rPr>
       </w:pPr>
-      <w:bookmarkStart w:id="30" w:name="_Toc478392933"/>
+      <w:bookmarkStart w:id="29" w:name="_Toc478392933"/>
       <w:r>
         <w:rPr>
           <w:lang w:val="en-US"/>
         </w:rPr>
         <w:t>Risk C1: Bad communication with the customer</w:t>
       </w:r>
-      <w:bookmarkEnd w:id="30"/>
+      <w:bookmarkEnd w:id="29"/>
     </w:p>
     <w:p>
       <w:pPr>
@@ -13605,14 +13851,14 @@
           <w:lang w:val="en-US"/>
         </w:rPr>
       </w:pPr>
-      <w:bookmarkStart w:id="31" w:name="_Toc478392934"/>
+      <w:bookmarkStart w:id="30" w:name="_Toc478392934"/>
       <w:r>
         <w:rPr>
           <w:lang w:val="en-US"/>
         </w:rPr>
         <w:t>Risk C2: Unclear requirements</w:t>
       </w:r>
-      <w:bookmarkEnd w:id="31"/>
+      <w:bookmarkEnd w:id="30"/>
     </w:p>
     <w:p>
       <w:pPr>
@@ -13825,14 +14071,14 @@
           <w:lang w:val="en-US"/>
         </w:rPr>
       </w:pPr>
-      <w:bookmarkStart w:id="32" w:name="_Toc478392935"/>
+      <w:bookmarkStart w:id="31" w:name="_Toc478392935"/>
       <w:r>
         <w:rPr>
           <w:lang w:val="en-US"/>
         </w:rPr>
         <w:t>Risk C3: Number of requirements increased</w:t>
       </w:r>
-      <w:bookmarkEnd w:id="32"/>
+      <w:bookmarkEnd w:id="31"/>
     </w:p>
     <w:p>
       <w:pPr>
@@ -14044,7 +14290,7 @@
           <w:lang w:val="en-US"/>
         </w:rPr>
       </w:pPr>
-      <w:bookmarkStart w:id="33" w:name="_Toc478392936"/>
+      <w:bookmarkStart w:id="32" w:name="_Toc478392936"/>
       <w:r>
         <w:rPr>
           <w:lang w:val="en-US"/>
@@ -14052,7 +14298,7 @@
         <w:lastRenderedPageBreak/>
         <w:t>Environment risks</w:t>
       </w:r>
-      <w:bookmarkEnd w:id="33"/>
+      <w:bookmarkEnd w:id="32"/>
     </w:p>
     <w:p>
       <w:pPr>
@@ -14062,14 +14308,14 @@
           <w:lang w:val="en-US"/>
         </w:rPr>
       </w:pPr>
-      <w:bookmarkStart w:id="34" w:name="_Toc478392937"/>
+      <w:bookmarkStart w:id="33" w:name="_Toc478392937"/>
       <w:r>
         <w:rPr>
           <w:lang w:val="en-US"/>
         </w:rPr>
         <w:t>Risk E1: External attack to own systems</w:t>
       </w:r>
-      <w:bookmarkEnd w:id="34"/>
+      <w:bookmarkEnd w:id="33"/>
     </w:p>
     <w:p>
       <w:pPr>
@@ -14281,14 +14527,14 @@
           <w:lang w:val="en-US"/>
         </w:rPr>
       </w:pPr>
-      <w:bookmarkStart w:id="35" w:name="_Toc478392938"/>
+      <w:bookmarkStart w:id="34" w:name="_Toc478392938"/>
       <w:r>
         <w:rPr>
           <w:lang w:val="en-US"/>
         </w:rPr>
         <w:t>Risk E2: Internet connection lost</w:t>
       </w:r>
-      <w:bookmarkEnd w:id="35"/>
+      <w:bookmarkEnd w:id="34"/>
     </w:p>
     <w:p>
       <w:pPr>
@@ -14487,14 +14733,14 @@
           <w:lang w:val="en-US"/>
         </w:rPr>
       </w:pPr>
-      <w:bookmarkStart w:id="36" w:name="_Toc478392939"/>
+      <w:bookmarkStart w:id="35" w:name="_Toc478392939"/>
       <w:r>
         <w:rPr>
           <w:lang w:val="en-US"/>
         </w:rPr>
         <w:t>Personnel risks</w:t>
       </w:r>
-      <w:bookmarkEnd w:id="36"/>
+      <w:bookmarkEnd w:id="35"/>
     </w:p>
     <w:p>
       <w:pPr>
@@ -14504,14 +14750,14 @@
           <w:lang w:val="en-US"/>
         </w:rPr>
       </w:pPr>
-      <w:bookmarkStart w:id="37" w:name="_Toc478392940"/>
+      <w:bookmarkStart w:id="36" w:name="_Toc478392940"/>
       <w:r>
         <w:rPr>
           <w:lang w:val="en-US"/>
         </w:rPr>
         <w:t>Risk Pe1: Short term absence</w:t>
       </w:r>
-      <w:bookmarkEnd w:id="37"/>
+      <w:bookmarkEnd w:id="36"/>
     </w:p>
     <w:p>
       <w:pPr>
@@ -14724,14 +14970,14 @@
           <w:lang w:val="en-US"/>
         </w:rPr>
       </w:pPr>
-      <w:bookmarkStart w:id="38" w:name="_Toc478392941"/>
+      <w:bookmarkStart w:id="37" w:name="_Toc478392941"/>
       <w:r>
         <w:rPr>
           <w:lang w:val="en-US"/>
         </w:rPr>
         <w:t>Risk Pe2: Long term absence</w:t>
       </w:r>
-      <w:bookmarkEnd w:id="38"/>
+      <w:bookmarkEnd w:id="37"/>
     </w:p>
     <w:p>
       <w:pPr>
@@ -14944,14 +15190,14 @@
           <w:lang w:val="en-US"/>
         </w:rPr>
       </w:pPr>
-      <w:bookmarkStart w:id="39" w:name="_Toc478392942"/>
+      <w:bookmarkStart w:id="38" w:name="_Toc478392942"/>
       <w:r>
         <w:rPr>
           <w:lang w:val="en-US"/>
         </w:rPr>
         <w:t>Risk Pe3: Bad communication within the team</w:t>
       </w:r>
-      <w:bookmarkEnd w:id="39"/>
+      <w:bookmarkEnd w:id="38"/>
     </w:p>
     <w:p>
       <w:pPr>
@@ -15163,14 +15409,14 @@
           <w:lang w:val="en-US"/>
         </w:rPr>
       </w:pPr>
-      <w:bookmarkStart w:id="40" w:name="_Toc478392943"/>
+      <w:bookmarkStart w:id="39" w:name="_Toc478392943"/>
       <w:r>
         <w:rPr>
           <w:lang w:val="en-US"/>
         </w:rPr>
         <w:t>Risk Pe4: Task overload</w:t>
       </w:r>
-      <w:bookmarkEnd w:id="40"/>
+      <w:bookmarkEnd w:id="39"/>
     </w:p>
     <w:p>
       <w:pPr>
@@ -15382,14 +15628,14 @@
           <w:lang w:val="en-US"/>
         </w:rPr>
       </w:pPr>
-      <w:bookmarkStart w:id="41" w:name="_Toc478392944"/>
+      <w:bookmarkStart w:id="40" w:name="_Toc478392944"/>
       <w:r>
         <w:rPr>
           <w:lang w:val="en-US"/>
         </w:rPr>
         <w:t>Risk Pe5: Change of job</w:t>
       </w:r>
-      <w:bookmarkEnd w:id="41"/>
+      <w:bookmarkEnd w:id="40"/>
     </w:p>
     <w:p>
       <w:pPr>
@@ -15600,7 +15846,7 @@
           <w:lang w:val="en-US" w:eastAsia="en-GB"/>
         </w:rPr>
       </w:pPr>
-      <w:bookmarkStart w:id="42" w:name="_Toc478392945"/>
+      <w:bookmarkStart w:id="41" w:name="_Toc478392945"/>
       <w:r>
         <w:rPr>
           <w:lang w:val="en-US" w:eastAsia="en-GB"/>
@@ -15608,49 +15854,69 @@
         <w:lastRenderedPageBreak/>
         <w:t>Version and configuration management</w:t>
       </w:r>
+      <w:bookmarkEnd w:id="41"/>
+    </w:p>
+    <w:p>
+      <w:pPr>
+        <w:pStyle w:val="Leipteksti1"/>
+        <w:rPr>
+          <w:lang w:eastAsia="en-GB"/>
+        </w:rPr>
+      </w:pPr>
+    </w:p>
+    <w:p>
+      <w:pPr>
+        <w:pStyle w:val="Leipteksti1"/>
+        <w:rPr>
+          <w:lang w:eastAsia="en-GB"/>
+        </w:rPr>
+      </w:pPr>
+      <w:r>
+        <w:rPr>
+          <w:lang w:eastAsia="en-GB"/>
+        </w:rPr>
+        <w:t xml:space="preserve">This chapter resumes the version and configuration management of the project. It contains first, the management of the different states of the tasks and stories included in </w:t>
+      </w:r>
+      <w:proofErr w:type="spellStart"/>
+      <w:r>
+        <w:rPr>
+          <w:lang w:eastAsia="en-GB"/>
+        </w:rPr>
+        <w:t>Agilefant</w:t>
+      </w:r>
+      <w:proofErr w:type="spellEnd"/>
+      <w:r>
+        <w:rPr>
+          <w:lang w:eastAsia="en-GB"/>
+        </w:rPr>
+        <w:t>. Afte</w:t>
+      </w:r>
+      <w:r>
+        <w:rPr>
+          <w:lang w:eastAsia="en-GB"/>
+        </w:rPr>
+        <w:t xml:space="preserve">r that, the workflow used </w:t>
+      </w:r>
+      <w:bookmarkStart w:id="42" w:name="_GoBack"/>
       <w:bookmarkEnd w:id="42"/>
-    </w:p>
-    <w:p>
-      <w:pPr>
-        <w:pStyle w:val="Leipteksti1"/>
+      <w:r>
         <w:rPr>
           <w:lang w:eastAsia="en-GB"/>
         </w:rPr>
-      </w:pPr>
-    </w:p>
-    <w:p>
-      <w:pPr>
-        <w:pStyle w:val="Leipteksti1"/>
+        <w:t xml:space="preserve">with </w:t>
+      </w:r>
+      <w:proofErr w:type="spellStart"/>
+      <w:r>
         <w:rPr>
           <w:lang w:eastAsia="en-GB"/>
         </w:rPr>
-      </w:pPr>
+        <w:t>G</w:t>
+      </w:r>
       <w:r>
         <w:rPr>
           <w:lang w:eastAsia="en-GB"/>
         </w:rPr>
-        <w:t xml:space="preserve">This chapter resumes the version and configuration management of the project. It contains first, the management of the different states of the tasks and stories included in </w:t>
-      </w:r>
-      <w:proofErr w:type="spellStart"/>
-      <w:r>
-        <w:rPr>
-          <w:lang w:eastAsia="en-GB"/>
-        </w:rPr>
-        <w:t>Agilefant</w:t>
-      </w:r>
-      <w:proofErr w:type="spellEnd"/>
-      <w:r>
-        <w:rPr>
-          <w:lang w:eastAsia="en-GB"/>
-        </w:rPr>
-        <w:t xml:space="preserve">. After that, the workflow used with </w:t>
-      </w:r>
-      <w:proofErr w:type="spellStart"/>
-      <w:r>
-        <w:rPr>
-          <w:lang w:eastAsia="en-GB"/>
-        </w:rPr>
-        <w:t>git</w:t>
+        <w:t>it</w:t>
       </w:r>
       <w:proofErr w:type="spellEnd"/>
       <w:r>
@@ -16424,7 +16690,7 @@
       <w:rPr>
         <w:noProof/>
       </w:rPr>
-      <w:t>02.04.2017 21:14</w:t>
+      <w:t>25.04.2017 12:49</w:t>
     </w:r>
     <w:r>
       <w:fldChar w:fldCharType="end"/>
@@ -16451,7 +16717,7 @@
       <w:rPr>
         <w:noProof/>
       </w:rPr>
-      <w:t>21</w:t>
+      <w:t>23</w:t>
     </w:r>
     <w:r>
       <w:rPr>
@@ -16467,7 +16733,7 @@
         <w:rPr>
           <w:noProof/>
         </w:rPr>
-        <w:t>23</w:t>
+        <w:t>24</w:t>
       </w:r>
     </w:fldSimple>
   </w:p>
@@ -20254,7 +20520,7 @@
 </file>
 
 <file path=customXml/itemProps1.xml><?xml version="1.0" encoding="utf-8"?>
-<ds:datastoreItem xmlns:ds="http://schemas.openxmlformats.org/officeDocument/2006/customXml" ds:itemID="{127DC85C-7465-4789-83B9-ADCFACCB1A53}">
+<ds:datastoreItem xmlns:ds="http://schemas.openxmlformats.org/officeDocument/2006/customXml" ds:itemID="{E56E4C34-6739-4021-9B55-E01D6561BCCA}">
   <ds:schemaRefs>
     <ds:schemaRef ds:uri="http://schemas.openxmlformats.org/officeDocument/2006/bibliography"/>
   </ds:schemaRefs>

</xml_diff>

<commit_message>
Document, new section added: -Software architecture -Code quality
</commit_message>
<xml_diff>
--- a/doc/IE-21106_G10_project_plan.docx
+++ b/doc/IE-21106_G10_project_plan.docx
@@ -15895,58 +15895,50 @@
         <w:rPr>
           <w:lang w:eastAsia="en-GB"/>
         </w:rPr>
-        <w:t xml:space="preserve">r that, the workflow used </w:t>
-      </w:r>
-      <w:bookmarkStart w:id="42" w:name="_GoBack"/>
+        <w:t xml:space="preserve">r that, the workflow used with </w:t>
+      </w:r>
+      <w:proofErr w:type="spellStart"/>
+      <w:r>
+        <w:rPr>
+          <w:lang w:eastAsia="en-GB"/>
+        </w:rPr>
+        <w:t>G</w:t>
+      </w:r>
+      <w:r>
+        <w:rPr>
+          <w:lang w:eastAsia="en-GB"/>
+        </w:rPr>
+        <w:t>it</w:t>
+      </w:r>
+      <w:proofErr w:type="spellEnd"/>
+      <w:r>
+        <w:rPr>
+          <w:lang w:eastAsia="en-GB"/>
+        </w:rPr>
+        <w:t xml:space="preserve"> is described.</w:t>
+      </w:r>
+    </w:p>
+    <w:p>
+      <w:pPr>
+        <w:pStyle w:val="Ttulo2"/>
+        <w:rPr>
+          <w:lang w:eastAsia="en-GB"/>
+        </w:rPr>
+      </w:pPr>
+      <w:bookmarkStart w:id="42" w:name="_Toc478392946"/>
+      <w:r>
+        <w:rPr>
+          <w:lang w:eastAsia="en-GB"/>
+        </w:rPr>
+        <w:t>States</w:t>
+      </w:r>
+      <w:r>
+        <w:rPr>
+          <w:lang w:eastAsia="en-GB"/>
+        </w:rPr>
+        <w:t xml:space="preserve"> management</w:t>
+      </w:r>
       <w:bookmarkEnd w:id="42"/>
-      <w:r>
-        <w:rPr>
-          <w:lang w:eastAsia="en-GB"/>
-        </w:rPr>
-        <w:t xml:space="preserve">with </w:t>
-      </w:r>
-      <w:proofErr w:type="spellStart"/>
-      <w:r>
-        <w:rPr>
-          <w:lang w:eastAsia="en-GB"/>
-        </w:rPr>
-        <w:t>G</w:t>
-      </w:r>
-      <w:r>
-        <w:rPr>
-          <w:lang w:eastAsia="en-GB"/>
-        </w:rPr>
-        <w:t>it</w:t>
-      </w:r>
-      <w:proofErr w:type="spellEnd"/>
-      <w:r>
-        <w:rPr>
-          <w:lang w:eastAsia="en-GB"/>
-        </w:rPr>
-        <w:t xml:space="preserve"> is described.</w:t>
-      </w:r>
-    </w:p>
-    <w:p>
-      <w:pPr>
-        <w:pStyle w:val="Ttulo2"/>
-        <w:rPr>
-          <w:lang w:eastAsia="en-GB"/>
-        </w:rPr>
-      </w:pPr>
-      <w:bookmarkStart w:id="43" w:name="_Toc478392946"/>
-      <w:r>
-        <w:rPr>
-          <w:lang w:eastAsia="en-GB"/>
-        </w:rPr>
-        <w:t>States</w:t>
-      </w:r>
-      <w:r>
-        <w:rPr>
-          <w:lang w:eastAsia="en-GB"/>
-        </w:rPr>
-        <w:t xml:space="preserve"> management</w:t>
-      </w:r>
-      <w:bookmarkEnd w:id="43"/>
     </w:p>
     <w:p>
       <w:pPr>
@@ -16180,14 +16172,14 @@
           <w:lang w:eastAsia="en-GB"/>
         </w:rPr>
       </w:pPr>
-      <w:bookmarkStart w:id="44" w:name="_Toc478392947"/>
+      <w:bookmarkStart w:id="43" w:name="_Toc478392947"/>
       <w:r>
         <w:rPr>
           <w:lang w:eastAsia="en-GB"/>
         </w:rPr>
         <w:t>Git workflow</w:t>
       </w:r>
-      <w:bookmarkEnd w:id="44"/>
+      <w:bookmarkEnd w:id="43"/>
     </w:p>
     <w:p>
       <w:pPr>
@@ -16311,14 +16303,14 @@
           <w:lang w:eastAsia="en-GB"/>
         </w:rPr>
       </w:pPr>
-      <w:bookmarkStart w:id="45" w:name="_Toc478392948"/>
+      <w:bookmarkStart w:id="44" w:name="_Toc478392948"/>
       <w:r>
         <w:rPr>
           <w:lang w:eastAsia="en-GB"/>
         </w:rPr>
         <w:t>Branches</w:t>
       </w:r>
-      <w:bookmarkEnd w:id="45"/>
+      <w:bookmarkEnd w:id="44"/>
     </w:p>
     <w:p>
       <w:pPr>
@@ -16465,7 +16457,7 @@
           <w:lang w:eastAsia="en-GB"/>
         </w:rPr>
       </w:pPr>
-      <w:bookmarkStart w:id="46" w:name="_Toc478392949"/>
+      <w:bookmarkStart w:id="45" w:name="_Toc478392949"/>
       <w:r>
         <w:rPr>
           <w:lang w:eastAsia="en-GB"/>
@@ -16473,7 +16465,7 @@
         <w:lastRenderedPageBreak/>
         <w:t>Tags</w:t>
       </w:r>
-      <w:bookmarkEnd w:id="46"/>
+      <w:bookmarkEnd w:id="45"/>
     </w:p>
     <w:p>
       <w:pPr>
@@ -16621,6 +16613,495 @@
         </w:rPr>
         <w:t>, where X refers to the number of the sprint</w:t>
       </w:r>
+    </w:p>
+    <w:p>
+      <w:pPr>
+        <w:pStyle w:val="Leipteksti1"/>
+        <w:rPr>
+          <w:lang w:val="fi-FI" w:eastAsia="en-GB"/>
+        </w:rPr>
+      </w:pPr>
+    </w:p>
+    <w:p>
+      <w:pPr>
+        <w:pStyle w:val="Leipteksti1"/>
+        <w:rPr>
+          <w:lang w:val="fi-FI" w:eastAsia="en-GB"/>
+        </w:rPr>
+      </w:pPr>
+    </w:p>
+    <w:p>
+      <w:pPr>
+        <w:pStyle w:val="Leipteksti1"/>
+        <w:rPr>
+          <w:lang w:val="fi-FI" w:eastAsia="en-GB"/>
+        </w:rPr>
+      </w:pPr>
+    </w:p>
+    <w:p>
+      <w:pPr>
+        <w:pStyle w:val="Ttulo1"/>
+        <w:rPr>
+          <w:lang w:eastAsia="en-GB"/>
+        </w:rPr>
+      </w:pPr>
+      <w:r>
+        <w:rPr>
+          <w:lang w:eastAsia="en-GB"/>
+        </w:rPr>
+        <w:t>Software architecture</w:t>
+      </w:r>
+    </w:p>
+    <w:p>
+      <w:pPr>
+        <w:pStyle w:val="Leipteksti1"/>
+        <w:ind w:left="0"/>
+        <w:rPr>
+          <w:lang w:val="fi-FI" w:eastAsia="en-GB"/>
+        </w:rPr>
+      </w:pPr>
+    </w:p>
+    <w:p>
+      <w:pPr>
+        <w:pStyle w:val="Leipteksti1"/>
+        <w:rPr>
+          <w:lang w:val="fi-FI" w:eastAsia="en-GB"/>
+        </w:rPr>
+      </w:pPr>
+    </w:p>
+    <w:p>
+      <w:pPr>
+        <w:pStyle w:val="Leipteksti1"/>
+        <w:ind w:left="0"/>
+        <w:rPr>
+          <w:lang w:val="fi-FI" w:eastAsia="en-GB"/>
+        </w:rPr>
+      </w:pPr>
+    </w:p>
+    <w:p>
+      <w:pPr>
+        <w:pStyle w:val="Leipteksti1"/>
+        <w:ind w:left="0"/>
+        <w:rPr>
+          <w:lang w:val="fi-FI" w:eastAsia="en-GB"/>
+        </w:rPr>
+      </w:pPr>
+    </w:p>
+    <w:p>
+      <w:pPr>
+        <w:pStyle w:val="Ttulo1"/>
+        <w:rPr>
+          <w:lang w:eastAsia="en-GB"/>
+        </w:rPr>
+      </w:pPr>
+      <w:r>
+        <w:rPr>
+          <w:lang w:eastAsia="en-GB"/>
+        </w:rPr>
+        <w:t>Quality assurance</w:t>
+      </w:r>
+    </w:p>
+    <w:p>
+      <w:pPr>
+        <w:pStyle w:val="Leipteksti1"/>
+        <w:ind w:left="0"/>
+        <w:rPr>
+          <w:lang w:val="fi-FI" w:eastAsia="en-GB"/>
+        </w:rPr>
+      </w:pPr>
+    </w:p>
+    <w:p>
+      <w:pPr>
+        <w:pStyle w:val="Leipteksti1"/>
+        <w:ind w:left="0"/>
+        <w:rPr>
+          <w:lang w:val="fi-FI" w:eastAsia="en-GB"/>
+        </w:rPr>
+      </w:pPr>
+    </w:p>
+    <w:p>
+      <w:pPr>
+        <w:pStyle w:val="Ttulo2"/>
+        <w:rPr>
+          <w:lang w:eastAsia="en-GB"/>
+        </w:rPr>
+      </w:pPr>
+      <w:r>
+        <w:rPr>
+          <w:lang w:eastAsia="en-GB"/>
+        </w:rPr>
+        <w:t>CODE REVIEW</w:t>
+      </w:r>
+    </w:p>
+    <w:p>
+      <w:pPr>
+        <w:pStyle w:val="Leipteksti1"/>
+        <w:ind w:left="0"/>
+        <w:rPr>
+          <w:lang w:val="fi-FI" w:eastAsia="en-GB"/>
+        </w:rPr>
+      </w:pPr>
+      <w:r>
+        <w:rPr>
+          <w:lang w:val="fi-FI" w:eastAsia="en-GB"/>
+        </w:rPr>
+        <w:t>During the first sprint, the team worked on one simple class called River Raid, the main class. With the implementation of the next stories and requirements, it was necessary to include more classes and take in consideration the quality of the code.</w:t>
+      </w:r>
+    </w:p>
+    <w:p>
+      <w:pPr>
+        <w:pStyle w:val="Leipteksti1"/>
+        <w:ind w:left="0"/>
+        <w:rPr>
+          <w:lang w:val="fi-FI" w:eastAsia="en-GB"/>
+        </w:rPr>
+      </w:pPr>
+    </w:p>
+    <w:p>
+      <w:pPr>
+        <w:pStyle w:val="Leipteksti1"/>
+        <w:ind w:left="0"/>
+        <w:rPr>
+          <w:lang w:val="fi-FI" w:eastAsia="en-GB"/>
+        </w:rPr>
+      </w:pPr>
+      <w:r>
+        <w:rPr>
+          <w:lang w:val="fi-FI" w:eastAsia="en-GB"/>
+        </w:rPr>
+        <w:t xml:space="preserve">Reggarding this, the team decided a metodollogy of work to ensure the code quality. Each time one important feature was going to be included in the code, </w:t>
+      </w:r>
+      <w:r>
+        <w:rPr>
+          <w:lang w:val="fi-FI" w:eastAsia="en-GB"/>
+        </w:rPr>
+        <w:t>it was tested on a separated branch on git by the team members. Afther that the feedback was given to the main responsible of that feature who made the oportunes changes. It was in that moment with the team approbation when it was merged in the development branch.</w:t>
+      </w:r>
+    </w:p>
+    <w:p>
+      <w:pPr>
+        <w:pStyle w:val="Leipteksti1"/>
+        <w:ind w:left="0"/>
+        <w:rPr>
+          <w:lang w:val="fi-FI" w:eastAsia="en-GB"/>
+        </w:rPr>
+      </w:pPr>
+    </w:p>
+    <w:p>
+      <w:pPr>
+        <w:pStyle w:val="Leipteksti1"/>
+        <w:ind w:left="0"/>
+        <w:rPr>
+          <w:lang w:val="fi-FI" w:eastAsia="en-GB"/>
+        </w:rPr>
+      </w:pPr>
+      <w:r>
+        <w:rPr>
+          <w:lang w:val="fi-FI" w:eastAsia="en-GB"/>
+        </w:rPr>
+        <w:t>On the second and third sprints</w:t>
+      </w:r>
+      <w:r>
+        <w:rPr>
+          <w:lang w:val="fi-FI" w:eastAsia="en-GB"/>
+        </w:rPr>
+        <w:t>, it was necessary to externalize some parts of the code to other new classes, in order to maintain the main class as clean as possible. At the end of each sprint and the beginning of the next one, the team spent some time on refactoring the code and makings reviews.</w:t>
+      </w:r>
+    </w:p>
+    <w:p>
+      <w:pPr>
+        <w:pStyle w:val="Leipteksti1"/>
+        <w:ind w:left="0"/>
+        <w:rPr>
+          <w:lang w:val="fi-FI" w:eastAsia="en-GB"/>
+        </w:rPr>
+      </w:pPr>
+    </w:p>
+    <w:p>
+      <w:pPr>
+        <w:pStyle w:val="Leipteksti1"/>
+        <w:ind w:left="0"/>
+        <w:rPr>
+          <w:lang w:val="fi-FI" w:eastAsia="en-GB"/>
+        </w:rPr>
+      </w:pPr>
+      <w:r>
+        <w:rPr>
+          <w:lang w:val="fi-FI" w:eastAsia="en-GB"/>
+        </w:rPr>
+        <w:t>Thanks to the code</w:t>
+      </w:r>
+      <w:r>
+        <w:rPr>
+          <w:lang w:val="fi-FI" w:eastAsia="en-GB"/>
+        </w:rPr>
+        <w:t xml:space="preserve"> reviews, the team obtain some feedback for improvements about the quality of the code. Some examples where:</w:t>
+      </w:r>
+    </w:p>
+    <w:p>
+      <w:pPr>
+        <w:pStyle w:val="Leipteksti1"/>
+        <w:ind w:left="0"/>
+        <w:rPr>
+          <w:lang w:val="fi-FI" w:eastAsia="en-GB"/>
+        </w:rPr>
+      </w:pPr>
+    </w:p>
+    <w:p>
+      <w:pPr>
+        <w:pStyle w:val="Leipteksti1"/>
+        <w:numPr>
+          <w:ilvl w:val="0"/>
+          <w:numId w:val="21"/>
+        </w:numPr>
+        <w:rPr>
+          <w:lang w:val="fi-FI" w:eastAsia="en-GB"/>
+        </w:rPr>
+      </w:pPr>
+      <w:r>
+        <w:rPr>
+          <w:lang w:val="fi-FI" w:eastAsia="en-GB"/>
+        </w:rPr>
+        <w:t>Name of the variables. At some points it was necessary to change the names of the variables for others that are more cohesiontate with their function.</w:t>
+      </w:r>
+    </w:p>
+    <w:p>
+      <w:pPr>
+        <w:pStyle w:val="Leipteksti1"/>
+        <w:numPr>
+          <w:ilvl w:val="0"/>
+          <w:numId w:val="21"/>
+        </w:numPr>
+        <w:rPr>
+          <w:lang w:val="fi-FI" w:eastAsia="en-GB"/>
+        </w:rPr>
+      </w:pPr>
+      <w:r>
+        <w:rPr>
+          <w:lang w:val="fi-FI" w:eastAsia="en-GB"/>
+        </w:rPr>
+        <w:lastRenderedPageBreak/>
+        <w:t>Different class. Externalize the code of the main class in other sublcasses, acording acording to the software architecture explained before.</w:t>
+      </w:r>
+    </w:p>
+    <w:p>
+      <w:pPr>
+        <w:pStyle w:val="Leipteksti1"/>
+        <w:ind w:left="0"/>
+        <w:rPr>
+          <w:lang w:val="fi-FI" w:eastAsia="en-GB"/>
+        </w:rPr>
+      </w:pPr>
+    </w:p>
+    <w:p>
+      <w:pPr>
+        <w:pStyle w:val="Leipteksti1"/>
+        <w:numPr>
+          <w:ilvl w:val="0"/>
+          <w:numId w:val="21"/>
+        </w:numPr>
+        <w:rPr>
+          <w:lang w:val="fi-FI" w:eastAsia="en-GB"/>
+        </w:rPr>
+      </w:pPr>
+      <w:r>
+        <w:rPr>
+          <w:lang w:val="fi-FI" w:eastAsia="en-GB"/>
+        </w:rPr>
+        <w:t>Comments.  Thanks to the code review, the team agreed to include more comments, to make the review easier and help to understand the code.</w:t>
+      </w:r>
+    </w:p>
+    <w:p>
+      <w:pPr>
+        <w:pStyle w:val="Leipteksti1"/>
+        <w:ind w:left="0"/>
+        <w:rPr>
+          <w:lang w:val="fi-FI" w:eastAsia="en-GB"/>
+        </w:rPr>
+      </w:pPr>
+    </w:p>
+    <w:p>
+      <w:pPr>
+        <w:pStyle w:val="Leipteksti1"/>
+        <w:numPr>
+          <w:ilvl w:val="0"/>
+          <w:numId w:val="21"/>
+        </w:numPr>
+        <w:rPr>
+          <w:lang w:val="fi-FI" w:eastAsia="en-GB"/>
+        </w:rPr>
+      </w:pPr>
+      <w:r>
+        <w:rPr>
+          <w:lang w:val="fi-FI" w:eastAsia="en-GB"/>
+        </w:rPr>
+        <w:t xml:space="preserve">Game logic. The team meetings and the code review, gave as result at some points of the project changes on the game logic. </w:t>
+      </w:r>
+      <w:r>
+        <w:rPr>
+          <w:lang w:val="fi-FI" w:eastAsia="en-GB"/>
+        </w:rPr>
+        <w:t xml:space="preserve">For instance the way of creating the map was completely redesigned, at the beginning the team agreed that the efficience and quality of the code part related to the map didn’t achieve the minimum expected quality. </w:t>
+      </w:r>
+      <w:r>
+        <w:rPr>
+          <w:lang w:val="fi-FI" w:eastAsia="en-GB"/>
+        </w:rPr>
+        <w:t>Afther that the team created another new class called World with the expected quality.</w:t>
+      </w:r>
+    </w:p>
+    <w:p>
+      <w:pPr>
+        <w:pStyle w:val="Leipteksti1"/>
+        <w:ind w:left="0"/>
+        <w:rPr>
+          <w:lang w:val="fi-FI" w:eastAsia="en-GB"/>
+        </w:rPr>
+      </w:pPr>
+    </w:p>
+    <w:p>
+      <w:pPr>
+        <w:pStyle w:val="Leipteksti1"/>
+        <w:numPr>
+          <w:ilvl w:val="0"/>
+          <w:numId w:val="21"/>
+        </w:numPr>
+        <w:rPr>
+          <w:lang w:val="fi-FI" w:eastAsia="en-GB"/>
+        </w:rPr>
+      </w:pPr>
+      <w:r>
+        <w:rPr>
+          <w:lang w:val="fi-FI" w:eastAsia="en-GB"/>
+        </w:rPr>
+        <w:t>Code efficience. Thanks to the code tests with the task manager on the computer the team realised that the game was consuming to much memory and sources, afther a code inspection we detected that there were some data that was being charged unnecesary many times each second (Some images and sounds). The team solved this problem and reduce consiferabily the game memory consumption.</w:t>
+      </w:r>
+    </w:p>
+    <w:p>
+      <w:pPr>
+        <w:pStyle w:val="Ttulo2"/>
+        <w:rPr>
+          <w:lang w:eastAsia="en-GB"/>
+        </w:rPr>
+      </w:pPr>
+      <w:r>
+        <w:rPr>
+          <w:lang w:eastAsia="en-GB"/>
+        </w:rPr>
+        <w:t>MANTAINABILITY</w:t>
+      </w:r>
+      <w:r>
+        <w:rPr>
+          <w:lang w:eastAsia="en-GB"/>
+        </w:rPr>
+        <w:t xml:space="preserve"> AND SCALABILITY</w:t>
+      </w:r>
+    </w:p>
+    <w:p>
+      <w:pPr>
+        <w:pStyle w:val="Prrafodelista"/>
+        <w:rPr>
+          <w:lang w:eastAsia="en-GB"/>
+        </w:rPr>
+      </w:pPr>
+      <w:bookmarkStart w:id="46" w:name="_GoBack"/>
+      <w:bookmarkEnd w:id="46"/>
+    </w:p>
+    <w:p>
+      <w:pPr>
+        <w:pStyle w:val="Leipteksti1"/>
+        <w:ind w:left="0"/>
+        <w:rPr>
+          <w:lang w:val="fi-FI" w:eastAsia="en-GB"/>
+        </w:rPr>
+      </w:pPr>
+    </w:p>
+    <w:p>
+      <w:pPr>
+        <w:pStyle w:val="Leipteksti1"/>
+        <w:ind w:left="0"/>
+        <w:rPr>
+          <w:i/>
+          <w:lang w:val="fi-FI" w:eastAsia="en-GB"/>
+        </w:rPr>
+      </w:pPr>
+    </w:p>
+    <w:p>
+      <w:pPr>
+        <w:pStyle w:val="NormalWeb"/>
+        <w:shd w:val="clear" w:color="auto" w:fill="FFFFFF"/>
+        <w:spacing w:before="0" w:beforeAutospacing="0" w:after="150" w:afterAutospacing="0"/>
+        <w:rPr>
+          <w:rFonts w:ascii="Verdana" w:hAnsi="Verdana"/>
+          <w:i/>
+          <w:color w:val="000000"/>
+          <w:sz w:val="21"/>
+          <w:szCs w:val="21"/>
+          <w:highlight w:val="yellow"/>
+          <w:lang w:val="en-US"/>
+        </w:rPr>
+      </w:pPr>
+      <w:r>
+        <w:rPr>
+          <w:rFonts w:ascii="Verdana" w:hAnsi="Verdana"/>
+          <w:i/>
+          <w:color w:val="000000"/>
+          <w:sz w:val="21"/>
+          <w:szCs w:val="21"/>
+          <w:highlight w:val="yellow"/>
+          <w:lang w:val="en-US"/>
+        </w:rPr>
+        <w:t>0.25p: quality assurance: is there evidence on systematic testing and/or reviews/inspections/</w:t>
+      </w:r>
+      <w:proofErr w:type="spellStart"/>
+      <w:r>
+        <w:rPr>
+          <w:rFonts w:ascii="Verdana" w:hAnsi="Verdana"/>
+          <w:i/>
+          <w:color w:val="000000"/>
+          <w:sz w:val="21"/>
+          <w:szCs w:val="21"/>
+          <w:highlight w:val="yellow"/>
+          <w:lang w:val="en-US"/>
+        </w:rPr>
+        <w:t>walkthrougs</w:t>
+      </w:r>
+      <w:proofErr w:type="spellEnd"/>
+    </w:p>
+    <w:p>
+      <w:pPr>
+        <w:pStyle w:val="NormalWeb"/>
+        <w:shd w:val="clear" w:color="auto" w:fill="FFFFFF"/>
+        <w:spacing w:before="0" w:beforeAutospacing="0" w:after="150" w:afterAutospacing="0"/>
+        <w:rPr>
+          <w:rFonts w:ascii="Verdana" w:hAnsi="Verdana"/>
+          <w:i/>
+          <w:color w:val="000000"/>
+          <w:sz w:val="21"/>
+          <w:szCs w:val="21"/>
+          <w:lang w:val="en-US"/>
+        </w:rPr>
+      </w:pPr>
+      <w:r>
+        <w:rPr>
+          <w:rFonts w:ascii="Verdana" w:hAnsi="Verdana"/>
+          <w:i/>
+          <w:color w:val="000000"/>
+          <w:sz w:val="21"/>
+          <w:szCs w:val="21"/>
+          <w:highlight w:val="yellow"/>
+          <w:lang w:val="en-US"/>
+        </w:rPr>
+        <w:t>0.25p: attention paid in architecture and maintainability (based on discussion in review meeting)</w:t>
+      </w:r>
+    </w:p>
+    <w:p>
+      <w:pPr>
+        <w:pStyle w:val="Leipteksti1"/>
+        <w:rPr>
+          <w:lang w:eastAsia="en-GB"/>
+        </w:rPr>
+      </w:pPr>
     </w:p>
     <w:sectPr>
       <w:headerReference w:type="default" r:id="rId33"/>
@@ -16717,7 +17198,7 @@
       <w:rPr>
         <w:noProof/>
       </w:rPr>
-      <w:t>23</w:t>
+      <w:t>25</w:t>
     </w:r>
     <w:r>
       <w:rPr>
@@ -16733,7 +17214,7 @@
         <w:rPr>
           <w:noProof/>
         </w:rPr>
-        <w:t>24</w:t>
+        <w:t>25</w:t>
       </w:r>
     </w:fldSimple>
   </w:p>
@@ -18050,6 +18531,119 @@
     </w:lvl>
   </w:abstractNum>
   <w:abstractNum w:abstractNumId="10" w15:restartNumberingAfterBreak="0">
+    <w:nsid w:val="2C002AF6"/>
+    <w:multiLevelType w:val="hybridMultilevel"/>
+    <w:tmpl w:val="3C701138"/>
+    <w:lvl w:ilvl="0" w:tplc="9EC8EDF4">
+      <w:start w:val="3"/>
+      <w:numFmt w:val="bullet"/>
+      <w:lvlText w:val="-"/>
+      <w:lvlJc w:val="left"/>
+      <w:pPr>
+        <w:ind w:left="720" w:hanging="360"/>
+      </w:pPr>
+      <w:rPr>
+        <w:rFonts w:ascii="Times New Roman" w:eastAsia="Times New Roman" w:hAnsi="Times New Roman" w:cs="Times New Roman" w:hint="default"/>
+      </w:rPr>
+    </w:lvl>
+    <w:lvl w:ilvl="1" w:tplc="0C0A0003" w:tentative="1">
+      <w:start w:val="1"/>
+      <w:numFmt w:val="bullet"/>
+      <w:lvlText w:val="o"/>
+      <w:lvlJc w:val="left"/>
+      <w:pPr>
+        <w:ind w:left="1440" w:hanging="360"/>
+      </w:pPr>
+      <w:rPr>
+        <w:rFonts w:ascii="Courier New" w:hAnsi="Courier New" w:cs="Courier New" w:hint="default"/>
+      </w:rPr>
+    </w:lvl>
+    <w:lvl w:ilvl="2" w:tplc="0C0A0005" w:tentative="1">
+      <w:start w:val="1"/>
+      <w:numFmt w:val="bullet"/>
+      <w:lvlText w:val=""/>
+      <w:lvlJc w:val="left"/>
+      <w:pPr>
+        <w:ind w:left="2160" w:hanging="360"/>
+      </w:pPr>
+      <w:rPr>
+        <w:rFonts w:ascii="Wingdings" w:hAnsi="Wingdings" w:hint="default"/>
+      </w:rPr>
+    </w:lvl>
+    <w:lvl w:ilvl="3" w:tplc="0C0A0001" w:tentative="1">
+      <w:start w:val="1"/>
+      <w:numFmt w:val="bullet"/>
+      <w:lvlText w:val=""/>
+      <w:lvlJc w:val="left"/>
+      <w:pPr>
+        <w:ind w:left="2880" w:hanging="360"/>
+      </w:pPr>
+      <w:rPr>
+        <w:rFonts w:ascii="Symbol" w:hAnsi="Symbol" w:hint="default"/>
+      </w:rPr>
+    </w:lvl>
+    <w:lvl w:ilvl="4" w:tplc="0C0A0003" w:tentative="1">
+      <w:start w:val="1"/>
+      <w:numFmt w:val="bullet"/>
+      <w:lvlText w:val="o"/>
+      <w:lvlJc w:val="left"/>
+      <w:pPr>
+        <w:ind w:left="3600" w:hanging="360"/>
+      </w:pPr>
+      <w:rPr>
+        <w:rFonts w:ascii="Courier New" w:hAnsi="Courier New" w:cs="Courier New" w:hint="default"/>
+      </w:rPr>
+    </w:lvl>
+    <w:lvl w:ilvl="5" w:tplc="0C0A0005" w:tentative="1">
+      <w:start w:val="1"/>
+      <w:numFmt w:val="bullet"/>
+      <w:lvlText w:val=""/>
+      <w:lvlJc w:val="left"/>
+      <w:pPr>
+        <w:ind w:left="4320" w:hanging="360"/>
+      </w:pPr>
+      <w:rPr>
+        <w:rFonts w:ascii="Wingdings" w:hAnsi="Wingdings" w:hint="default"/>
+      </w:rPr>
+    </w:lvl>
+    <w:lvl w:ilvl="6" w:tplc="0C0A0001" w:tentative="1">
+      <w:start w:val="1"/>
+      <w:numFmt w:val="bullet"/>
+      <w:lvlText w:val=""/>
+      <w:lvlJc w:val="left"/>
+      <w:pPr>
+        <w:ind w:left="5040" w:hanging="360"/>
+      </w:pPr>
+      <w:rPr>
+        <w:rFonts w:ascii="Symbol" w:hAnsi="Symbol" w:hint="default"/>
+      </w:rPr>
+    </w:lvl>
+    <w:lvl w:ilvl="7" w:tplc="0C0A0003" w:tentative="1">
+      <w:start w:val="1"/>
+      <w:numFmt w:val="bullet"/>
+      <w:lvlText w:val="o"/>
+      <w:lvlJc w:val="left"/>
+      <w:pPr>
+        <w:ind w:left="5760" w:hanging="360"/>
+      </w:pPr>
+      <w:rPr>
+        <w:rFonts w:ascii="Courier New" w:hAnsi="Courier New" w:cs="Courier New" w:hint="default"/>
+      </w:rPr>
+    </w:lvl>
+    <w:lvl w:ilvl="8" w:tplc="0C0A0005" w:tentative="1">
+      <w:start w:val="1"/>
+      <w:numFmt w:val="bullet"/>
+      <w:lvlText w:val=""/>
+      <w:lvlJc w:val="left"/>
+      <w:pPr>
+        <w:ind w:left="6480" w:hanging="360"/>
+      </w:pPr>
+      <w:rPr>
+        <w:rFonts w:ascii="Wingdings" w:hAnsi="Wingdings" w:hint="default"/>
+      </w:rPr>
+    </w:lvl>
+  </w:abstractNum>
+  <w:abstractNum w:abstractNumId="11" w15:restartNumberingAfterBreak="0">
     <w:nsid w:val="36116F87"/>
     <w:multiLevelType w:val="hybridMultilevel"/>
     <w:tmpl w:val="B4641134"/>
@@ -18162,7 +18756,7 @@
       </w:rPr>
     </w:lvl>
   </w:abstractNum>
-  <w:abstractNum w:abstractNumId="11" w15:restartNumberingAfterBreak="0">
+  <w:abstractNum w:abstractNumId="12" w15:restartNumberingAfterBreak="0">
     <w:nsid w:val="475A153C"/>
     <w:multiLevelType w:val="hybridMultilevel"/>
     <w:tmpl w:val="981E3444"/>
@@ -18275,7 +18869,7 @@
       </w:rPr>
     </w:lvl>
   </w:abstractNum>
-  <w:abstractNum w:abstractNumId="12" w15:restartNumberingAfterBreak="0">
+  <w:abstractNum w:abstractNumId="13" w15:restartNumberingAfterBreak="0">
     <w:nsid w:val="47B35974"/>
     <w:multiLevelType w:val="hybridMultilevel"/>
     <w:tmpl w:val="F74833FE"/>
@@ -18415,7 +19009,7 @@
       </w:rPr>
     </w:lvl>
   </w:abstractNum>
-  <w:abstractNum w:abstractNumId="13" w15:restartNumberingAfterBreak="0">
+  <w:abstractNum w:abstractNumId="14" w15:restartNumberingAfterBreak="0">
     <w:nsid w:val="4C75627F"/>
     <w:multiLevelType w:val="hybridMultilevel"/>
     <w:tmpl w:val="A4225CCA"/>
@@ -18528,7 +19122,7 @@
       </w:rPr>
     </w:lvl>
   </w:abstractNum>
-  <w:abstractNum w:abstractNumId="14" w15:restartNumberingAfterBreak="0">
+  <w:abstractNum w:abstractNumId="15" w15:restartNumberingAfterBreak="0">
     <w:nsid w:val="50A47619"/>
     <w:multiLevelType w:val="hybridMultilevel"/>
     <w:tmpl w:val="F5321450"/>
@@ -18641,7 +19235,7 @@
       </w:rPr>
     </w:lvl>
   </w:abstractNum>
-  <w:abstractNum w:abstractNumId="15" w15:restartNumberingAfterBreak="0">
+  <w:abstractNum w:abstractNumId="16" w15:restartNumberingAfterBreak="0">
     <w:nsid w:val="5386129C"/>
     <w:multiLevelType w:val="hybridMultilevel"/>
     <w:tmpl w:val="2ECE23F0"/>
@@ -18754,7 +19348,7 @@
       </w:rPr>
     </w:lvl>
   </w:abstractNum>
-  <w:abstractNum w:abstractNumId="16" w15:restartNumberingAfterBreak="0">
+  <w:abstractNum w:abstractNumId="17" w15:restartNumberingAfterBreak="0">
     <w:nsid w:val="69DA29B1"/>
     <w:multiLevelType w:val="hybridMultilevel"/>
     <w:tmpl w:val="59FC7DB0"/>
@@ -18894,7 +19488,7 @@
       </w:rPr>
     </w:lvl>
   </w:abstractNum>
-  <w:abstractNum w:abstractNumId="17" w15:restartNumberingAfterBreak="0">
+  <w:abstractNum w:abstractNumId="18" w15:restartNumberingAfterBreak="0">
     <w:nsid w:val="7484309B"/>
     <w:multiLevelType w:val="hybridMultilevel"/>
     <w:tmpl w:val="E820D2D0"/>
@@ -19034,7 +19628,7 @@
       </w:rPr>
     </w:lvl>
   </w:abstractNum>
-  <w:abstractNum w:abstractNumId="18" w15:restartNumberingAfterBreak="0">
+  <w:abstractNum w:abstractNumId="19" w15:restartNumberingAfterBreak="0">
     <w:nsid w:val="7976659F"/>
     <w:multiLevelType w:val="hybridMultilevel"/>
     <w:tmpl w:val="409E3952"/>
@@ -19147,7 +19741,7 @@
       </w:rPr>
     </w:lvl>
   </w:abstractNum>
-  <w:abstractNum w:abstractNumId="19" w15:restartNumberingAfterBreak="0">
+  <w:abstractNum w:abstractNumId="20" w15:restartNumberingAfterBreak="0">
     <w:nsid w:val="7D7E0CC9"/>
     <w:multiLevelType w:val="hybridMultilevel"/>
     <w:tmpl w:val="3B327F1A"/>
@@ -19282,19 +19876,19 @@
     </w:lvlOverride>
   </w:num>
   <w:num w:numId="3">
-    <w:abstractNumId w:val="19"/>
+    <w:abstractNumId w:val="20"/>
   </w:num>
   <w:num w:numId="4">
-    <w:abstractNumId w:val="12"/>
+    <w:abstractNumId w:val="13"/>
   </w:num>
   <w:num w:numId="5">
-    <w:abstractNumId w:val="17"/>
+    <w:abstractNumId w:val="18"/>
   </w:num>
   <w:num w:numId="6">
     <w:abstractNumId w:val="7"/>
   </w:num>
   <w:num w:numId="7">
-    <w:abstractNumId w:val="16"/>
+    <w:abstractNumId w:val="17"/>
   </w:num>
   <w:num w:numId="8">
     <w:abstractNumId w:val="9"/>
@@ -19306,34 +19900,37 @@
     <w:abstractNumId w:val="8"/>
   </w:num>
   <w:num w:numId="11">
-    <w:abstractNumId w:val="13"/>
+    <w:abstractNumId w:val="14"/>
   </w:num>
   <w:num w:numId="12">
     <w:abstractNumId w:val="5"/>
   </w:num>
   <w:num w:numId="13">
-    <w:abstractNumId w:val="10"/>
+    <w:abstractNumId w:val="11"/>
   </w:num>
   <w:num w:numId="14">
-    <w:abstractNumId w:val="11"/>
+    <w:abstractNumId w:val="12"/>
   </w:num>
   <w:num w:numId="15">
-    <w:abstractNumId w:val="14"/>
+    <w:abstractNumId w:val="15"/>
   </w:num>
   <w:num w:numId="16">
     <w:abstractNumId w:val="6"/>
   </w:num>
   <w:num w:numId="17">
-    <w:abstractNumId w:val="15"/>
+    <w:abstractNumId w:val="16"/>
   </w:num>
   <w:num w:numId="18">
-    <w:abstractNumId w:val="18"/>
+    <w:abstractNumId w:val="19"/>
   </w:num>
   <w:num w:numId="19">
     <w:abstractNumId w:val="4"/>
   </w:num>
   <w:num w:numId="20">
     <w:abstractNumId w:val="3"/>
+  </w:num>
+  <w:num w:numId="21">
+    <w:abstractNumId w:val="10"/>
   </w:num>
 </w:numbering>
 </file>
@@ -19369,6 +19966,7 @@
     <w:lsdException w:name="Subtitle" w:qFormat="1"/>
     <w:lsdException w:name="Strong" w:uiPriority="22" w:qFormat="1"/>
     <w:lsdException w:name="Emphasis" w:qFormat="1"/>
+    <w:lsdException w:name="Normal (Web)" w:uiPriority="99"/>
     <w:lsdException w:name="HTML Typewriter" w:semiHidden="1" w:unhideWhenUsed="1"/>
     <w:lsdException w:name="HTML Variable" w:semiHidden="1" w:unhideWhenUsed="1"/>
     <w:lsdException w:name="Normal Table" w:semiHidden="1" w:unhideWhenUsed="1"/>
@@ -20251,6 +20849,21 @@
       <w:szCs w:val="18"/>
     </w:rPr>
   </w:style>
+  <w:style w:type="paragraph" w:styleId="NormalWeb">
+    <w:name w:val="Normal (Web)"/>
+    <w:basedOn w:val="Normal"/>
+    <w:uiPriority w:val="99"/>
+    <w:unhideWhenUsed/>
+    <w:rsid w:val="00322B06"/>
+    <w:pPr>
+      <w:spacing w:before="100" w:beforeAutospacing="1" w:after="100" w:afterAutospacing="1" w:line="240" w:lineRule="auto"/>
+      <w:jc w:val="left"/>
+    </w:pPr>
+    <w:rPr>
+      <w:szCs w:val="24"/>
+      <w:lang w:val="es-ES" w:eastAsia="es-ES"/>
+    </w:rPr>
+  </w:style>
 </w:styles>
 </file>
 
@@ -20520,7 +21133,7 @@
 </file>
 
 <file path=customXml/itemProps1.xml><?xml version="1.0" encoding="utf-8"?>
-<ds:datastoreItem xmlns:ds="http://schemas.openxmlformats.org/officeDocument/2006/customXml" ds:itemID="{E56E4C34-6739-4021-9B55-E01D6561BCCA}">
+<ds:datastoreItem xmlns:ds="http://schemas.openxmlformats.org/officeDocument/2006/customXml" ds:itemID="{27009113-488B-4F8C-9E61-443CE6944A6E}">
   <ds:schemaRefs>
     <ds:schemaRef ds:uri="http://schemas.openxmlformats.org/officeDocument/2006/bibliography"/>
   </ds:schemaRefs>

</xml_diff>